<commit_message>
Update report: expand on deepfake applications and implications
</commit_message>
<xml_diff>
--- a/CSC12004-PHAN-TICH-THIET-KE-HE-THONG-THONG-TIN-DOAN/report/report.docx
+++ b/CSC12004-PHAN-TICH-THIET-KE-HE-THONG-THONG-TIN-DOAN/report/report.docx
@@ -27568,7 +27568,7 @@
     </w:p>
     <w:p>
       <w:pPr>
-        <w:pStyle w:val="Heading1"/>
+        <w:pStyle w:val="Heading3"/>
         <w:spacing w:line="360" w:lineRule="auto"/>
         <w:rPr>
           <w:rFonts w:cstheme="majorHAnsi"/>
@@ -27580,7 +27580,7 @@
           <w:lang w:val="en-US"/>
         </w:rPr>
       </w:pPr>
-      <w:bookmarkStart w:id="28" w:name="_Toc213746013"/>
+      <w:bookmarkStart w:id="28" w:name="_Toc213746009"/>
       <w:r>
         <w:rPr>
           <w:rFonts w:cstheme="majorHAnsi"/>
@@ -27589,313 +27589,1369 @@
           <w:color w:val="2F5496"/>
           <w:sz w:val="26"/>
           <w:szCs w:val="26"/>
-        </w:rPr>
-        <w:t>DANH MỤC TÀI LIỆU THAM KHẢO</w:t>
-      </w:r>
-      <w:bookmarkEnd w:id="1"/>
-      <w:r>
-        <w:rPr>
-          <w:rFonts w:cstheme="majorHAnsi"/>
-          <w:b/>
-          <w:bCs/>
-          <w:color w:val="EE0000"/>
-          <w:sz w:val="26"/>
-          <w:szCs w:val="26"/>
-          <w:lang w:val="en-US"/>
-        </w:rPr>
-        <w:t xml:space="preserve"> (tài liệu của phần nào, mục nào thì phải đánh dấu rõ ràng)</w:t>
+          <w:lang w:val="en-US"/>
+        </w:rPr>
+        <w:t>4.1 Ứng dụng tích cực</w:t>
       </w:r>
       <w:bookmarkEnd w:id="28"/>
     </w:p>
     <w:p>
       <w:pPr>
+        <w:numPr>
+          <w:ilvl w:val="0"/>
+          <w:numId w:val="37"/>
+        </w:numPr>
         <w:spacing w:line="360" w:lineRule="auto"/>
         <w:rPr>
           <w:rFonts w:asciiTheme="majorHAnsi" w:hAnsiTheme="majorHAnsi" w:cstheme="majorHAnsi"/>
-          <w:iCs/>
-          <w:noProof/>
-          <w:color w:val="EE0000"/>
-          <w:sz w:val="26"/>
-          <w:szCs w:val="26"/>
-          <w:lang w:val="en-US"/>
-        </w:rPr>
-      </w:pPr>
-      <w:r>
-        <w:rPr>
-          <w:rFonts w:asciiTheme="majorHAnsi" w:hAnsiTheme="majorHAnsi" w:cstheme="majorHAnsi"/>
-          <w:iCs/>
-          <w:noProof/>
-          <w:color w:val="EE0000"/>
-          <w:sz w:val="26"/>
-          <w:szCs w:val="26"/>
-          <w:lang w:val="en-US"/>
-        </w:rPr>
-        <w:t>DL nộp bài: 23</w:t>
+          <w:color w:val="000000" w:themeColor="text1"/>
+          <w:sz w:val="26"/>
+          <w:szCs w:val="26"/>
+          <w:lang w:val="en-US"/>
+        </w:rPr>
+      </w:pPr>
+      <w:r>
+        <w:rPr>
+          <w:rFonts w:asciiTheme="majorHAnsi" w:hAnsiTheme="majorHAnsi" w:cstheme="majorHAnsi"/>
+          <w:b/>
+          <w:bCs/>
+          <w:color w:val="000000" w:themeColor="text1"/>
+          <w:sz w:val="26"/>
+          <w:szCs w:val="26"/>
+          <w:lang w:val="en-US"/>
+        </w:rPr>
+        <w:t>Điện ảnh và truyền hình:</w:t>
+      </w:r>
+      <w:r>
+        <w:rPr>
+          <w:rFonts w:asciiTheme="majorHAnsi" w:hAnsiTheme="majorHAnsi" w:cstheme="majorHAnsi"/>
+          <w:color w:val="000000" w:themeColor="text1"/>
+          <w:sz w:val="26"/>
+          <w:szCs w:val="26"/>
+          <w:lang w:val="en-US"/>
+        </w:rPr>
+        <w:t xml:space="preserve"> Deepfake hỗ trợ ngành công nghiệp phim ảnh trong việc </w:t>
+      </w:r>
+      <w:r>
+        <w:rPr>
+          <w:rFonts w:asciiTheme="majorHAnsi" w:hAnsiTheme="majorHAnsi" w:cstheme="majorHAnsi"/>
+          <w:b/>
+          <w:bCs/>
+          <w:color w:val="000000" w:themeColor="text1"/>
+          <w:sz w:val="26"/>
+          <w:szCs w:val="26"/>
+          <w:lang w:val="en-US"/>
+        </w:rPr>
+        <w:t>lồng tiếng đa ngôn ngữ</w:t>
+      </w:r>
+      <w:r>
+        <w:rPr>
+          <w:rFonts w:asciiTheme="majorHAnsi" w:hAnsiTheme="majorHAnsi" w:cstheme="majorHAnsi"/>
+          <w:color w:val="000000" w:themeColor="text1"/>
+          <w:sz w:val="26"/>
+          <w:szCs w:val="26"/>
+          <w:lang w:val="en-US"/>
+        </w:rPr>
+        <w:t xml:space="preserve"> và </w:t>
+      </w:r>
+      <w:r>
+        <w:rPr>
+          <w:rFonts w:asciiTheme="majorHAnsi" w:hAnsiTheme="majorHAnsi" w:cstheme="majorHAnsi"/>
+          <w:b/>
+          <w:bCs/>
+          <w:color w:val="000000" w:themeColor="text1"/>
+          <w:sz w:val="26"/>
+          <w:szCs w:val="26"/>
+          <w:lang w:val="en-US"/>
+        </w:rPr>
+        <w:t>hiệu chỉnh cảnh quay</w:t>
+      </w:r>
+      <w:r>
+        <w:rPr>
+          <w:rFonts w:asciiTheme="majorHAnsi" w:hAnsiTheme="majorHAnsi" w:cstheme="majorHAnsi"/>
+          <w:color w:val="000000" w:themeColor="text1"/>
+          <w:sz w:val="26"/>
+          <w:szCs w:val="26"/>
+          <w:lang w:val="en-US"/>
+        </w:rPr>
+        <w:t xml:space="preserve">. Ví dụ, công nghệ reenactment giúp </w:t>
+      </w:r>
+      <w:r>
+        <w:rPr>
+          <w:rFonts w:asciiTheme="majorHAnsi" w:hAnsiTheme="majorHAnsi" w:cstheme="majorHAnsi"/>
+          <w:b/>
+          <w:bCs/>
+          <w:color w:val="000000" w:themeColor="text1"/>
+          <w:sz w:val="26"/>
+          <w:szCs w:val="26"/>
+          <w:lang w:val="en-US"/>
+        </w:rPr>
+        <w:t>đồng bộ khẩu hình diễn viên</w:t>
+      </w:r>
+      <w:r>
+        <w:rPr>
+          <w:rFonts w:asciiTheme="majorHAnsi" w:hAnsiTheme="majorHAnsi" w:cstheme="majorHAnsi"/>
+          <w:color w:val="000000" w:themeColor="text1"/>
+          <w:sz w:val="26"/>
+          <w:szCs w:val="26"/>
+          <w:lang w:val="en-US"/>
+        </w:rPr>
+        <w:t xml:space="preserve"> với lời thoại đã dịch sang tiếng khác một cách chân thực. Kỹ thuật này đã được dùng để </w:t>
+      </w:r>
+      <w:r>
+        <w:rPr>
+          <w:rFonts w:asciiTheme="majorHAnsi" w:hAnsiTheme="majorHAnsi" w:cstheme="majorHAnsi"/>
+          <w:b/>
+          <w:bCs/>
+          <w:color w:val="000000" w:themeColor="text1"/>
+          <w:sz w:val="26"/>
+          <w:szCs w:val="26"/>
+          <w:lang w:val="en-US"/>
+        </w:rPr>
+        <w:t>thay đổi khẩu hình David Beckham</w:t>
+      </w:r>
+      <w:r>
+        <w:rPr>
+          <w:rFonts w:asciiTheme="majorHAnsi" w:hAnsiTheme="majorHAnsi" w:cstheme="majorHAnsi"/>
+          <w:color w:val="000000" w:themeColor="text1"/>
+          <w:sz w:val="26"/>
+          <w:szCs w:val="26"/>
+          <w:lang w:val="en-US"/>
+        </w:rPr>
+        <w:t xml:space="preserve"> theo nhiều thứ tiếng trong một chiến dịch quảng cáo, giúp thông điệp truyền tải đa ngôn ngữ mà không cần quay lại cảnh. Ngoài ra, deepfake còn được dùng để </w:t>
+      </w:r>
+      <w:r>
+        <w:rPr>
+          <w:rFonts w:asciiTheme="majorHAnsi" w:hAnsiTheme="majorHAnsi" w:cstheme="majorHAnsi"/>
+          <w:b/>
+          <w:bCs/>
+          <w:color w:val="000000" w:themeColor="text1"/>
+          <w:sz w:val="26"/>
+          <w:szCs w:val="26"/>
+          <w:lang w:val="en-US"/>
+        </w:rPr>
+        <w:t>tái hiện diễn viên đã khuất hoặc trẻ hóa gương mặt diễn viên</w:t>
+      </w:r>
+      <w:r>
+        <w:rPr>
+          <w:rFonts w:asciiTheme="majorHAnsi" w:hAnsiTheme="majorHAnsi" w:cstheme="majorHAnsi"/>
+          <w:color w:val="000000" w:themeColor="text1"/>
+          <w:sz w:val="26"/>
+          <w:szCs w:val="26"/>
+          <w:lang w:val="en-US"/>
+        </w:rPr>
+        <w:t xml:space="preserve"> trong các phim bom tấn, thay vì dùng diễn viên đóng thế hoặc kỹ xảo truyền thống tốn kém.</w:t>
       </w:r>
     </w:p>
     <w:p>
       <w:pPr>
+        <w:numPr>
+          <w:ilvl w:val="0"/>
+          <w:numId w:val="37"/>
+        </w:numPr>
         <w:spacing w:line="360" w:lineRule="auto"/>
         <w:rPr>
           <w:rFonts w:asciiTheme="majorHAnsi" w:hAnsiTheme="majorHAnsi" w:cstheme="majorHAnsi"/>
-          <w:b/>
-          <w:bCs/>
-          <w:color w:val="000000" w:themeColor="text1"/>
-          <w:sz w:val="26"/>
-          <w:szCs w:val="26"/>
-          <w:lang w:val="en-US"/>
-        </w:rPr>
-      </w:pPr>
-      <w:r>
-        <w:rPr>
-          <w:rFonts w:asciiTheme="majorHAnsi" w:hAnsiTheme="majorHAnsi" w:cstheme="majorHAnsi"/>
-          <w:b/>
-          <w:bCs/>
-          <w:color w:val="000000" w:themeColor="text1"/>
-          <w:sz w:val="26"/>
-          <w:szCs w:val="26"/>
-          <w:lang w:val="en-US"/>
-        </w:rPr>
-        <w:t>1-4-8-11-15-18</w:t>
+          <w:color w:val="000000" w:themeColor="text1"/>
+          <w:sz w:val="26"/>
+          <w:szCs w:val="26"/>
+          <w:lang w:val="en-US"/>
+        </w:rPr>
+      </w:pPr>
+      <w:r>
+        <w:rPr>
+          <w:rFonts w:asciiTheme="majorHAnsi" w:hAnsiTheme="majorHAnsi" w:cstheme="majorHAnsi"/>
+          <w:b/>
+          <w:bCs/>
+          <w:color w:val="000000" w:themeColor="text1"/>
+          <w:sz w:val="26"/>
+          <w:szCs w:val="26"/>
+          <w:lang w:val="en-US"/>
+        </w:rPr>
+        <w:t>Giáo dục và giải trí sáng tạo:</w:t>
+      </w:r>
+      <w:r>
+        <w:rPr>
+          <w:rFonts w:asciiTheme="majorHAnsi" w:hAnsiTheme="majorHAnsi" w:cstheme="majorHAnsi"/>
+          <w:color w:val="000000" w:themeColor="text1"/>
+          <w:sz w:val="26"/>
+          <w:szCs w:val="26"/>
+          <w:lang w:val="en-US"/>
+        </w:rPr>
+        <w:t xml:space="preserve"> Công nghệ này cho phép </w:t>
+      </w:r>
+      <w:r>
+        <w:rPr>
+          <w:rFonts w:asciiTheme="majorHAnsi" w:hAnsiTheme="majorHAnsi" w:cstheme="majorHAnsi"/>
+          <w:b/>
+          <w:bCs/>
+          <w:color w:val="000000" w:themeColor="text1"/>
+          <w:sz w:val="26"/>
+          <w:szCs w:val="26"/>
+          <w:lang w:val="en-US"/>
+        </w:rPr>
+        <w:t>tái hiện các nhân vật lịch sử</w:t>
+      </w:r>
+      <w:r>
+        <w:rPr>
+          <w:rFonts w:asciiTheme="majorHAnsi" w:hAnsiTheme="majorHAnsi" w:cstheme="majorHAnsi"/>
+          <w:color w:val="000000" w:themeColor="text1"/>
+          <w:sz w:val="26"/>
+          <w:szCs w:val="26"/>
+          <w:lang w:val="en-US"/>
+        </w:rPr>
+        <w:t xml:space="preserve"> để phục vụ giáo dục. Chẳng hạn, hình ảnh </w:t>
+      </w:r>
+      <w:r>
+        <w:rPr>
+          <w:rFonts w:asciiTheme="majorHAnsi" w:hAnsiTheme="majorHAnsi" w:cstheme="majorHAnsi"/>
+          <w:b/>
+          <w:bCs/>
+          <w:color w:val="000000" w:themeColor="text1"/>
+          <w:sz w:val="26"/>
+          <w:szCs w:val="26"/>
+          <w:lang w:val="en-US"/>
+        </w:rPr>
+        <w:t>Chủ tịch Hồ Chí Minh hoặc Albert Einstein có thể “sống lại” và nói chuyện</w:t>
+      </w:r>
+      <w:r>
+        <w:rPr>
+          <w:rFonts w:asciiTheme="majorHAnsi" w:hAnsiTheme="majorHAnsi" w:cstheme="majorHAnsi"/>
+          <w:color w:val="000000" w:themeColor="text1"/>
+          <w:sz w:val="26"/>
+          <w:szCs w:val="26"/>
+          <w:lang w:val="en-US"/>
+        </w:rPr>
+        <w:t xml:space="preserve"> về cuộc đời họ thông qua video deepfake, tạo trải nghiệm trực quan sinh động cho người học. Trong </w:t>
+      </w:r>
+      <w:r>
+        <w:rPr>
+          <w:rFonts w:asciiTheme="majorHAnsi" w:hAnsiTheme="majorHAnsi" w:cstheme="majorHAnsi"/>
+          <w:color w:val="000000" w:themeColor="text1"/>
+          <w:sz w:val="26"/>
+          <w:szCs w:val="26"/>
+          <w:lang w:val="en-US"/>
+        </w:rPr>
+        <w:lastRenderedPageBreak/>
+        <w:t xml:space="preserve">giải trí, cộng đồng mạng cũng sáng tạo nhiều </w:t>
+      </w:r>
+      <w:r>
+        <w:rPr>
+          <w:rFonts w:asciiTheme="majorHAnsi" w:hAnsiTheme="majorHAnsi" w:cstheme="majorHAnsi"/>
+          <w:b/>
+          <w:bCs/>
+          <w:color w:val="000000" w:themeColor="text1"/>
+          <w:sz w:val="26"/>
+          <w:szCs w:val="26"/>
+          <w:lang w:val="en-US"/>
+        </w:rPr>
+        <w:t>video meme deepfake</w:t>
+      </w:r>
+      <w:r>
+        <w:rPr>
+          <w:rFonts w:asciiTheme="majorHAnsi" w:hAnsiTheme="majorHAnsi" w:cstheme="majorHAnsi"/>
+          <w:color w:val="000000" w:themeColor="text1"/>
+          <w:sz w:val="26"/>
+          <w:szCs w:val="26"/>
+          <w:lang w:val="en-US"/>
+        </w:rPr>
+        <w:t xml:space="preserve"> – điển hình là trào lưu ghép mặt tài tử Nicolas Cage vào mọi nhân vật nổi tiếng trong các trích đoạn phim, tạo nên hiệu ứng hài hước lan truyền trên mạng.</w:t>
       </w:r>
     </w:p>
     <w:p>
       <w:pPr>
+        <w:numPr>
+          <w:ilvl w:val="0"/>
+          <w:numId w:val="37"/>
+        </w:numPr>
         <w:spacing w:line="360" w:lineRule="auto"/>
         <w:rPr>
           <w:rFonts w:asciiTheme="majorHAnsi" w:hAnsiTheme="majorHAnsi" w:cstheme="majorHAnsi"/>
-          <w:iCs/>
-          <w:noProof/>
-          <w:color w:val="EE0000"/>
-          <w:sz w:val="26"/>
-          <w:szCs w:val="26"/>
-          <w:lang w:val="en-US"/>
-        </w:rPr>
-      </w:pPr>
-      <w:r>
-        <w:rPr>
-          <w:rFonts w:asciiTheme="majorHAnsi" w:hAnsiTheme="majorHAnsi" w:cstheme="majorHAnsi"/>
-          <w:iCs/>
-          <w:noProof/>
-          <w:color w:val="EE0000"/>
-          <w:sz w:val="26"/>
-          <w:szCs w:val="26"/>
-          <w:lang w:val="en-US"/>
-        </w:rPr>
-        <w:t xml:space="preserve">Còn ngày </w:t>
+          <w:color w:val="000000" w:themeColor="text1"/>
+          <w:sz w:val="26"/>
+          <w:szCs w:val="26"/>
+          <w:lang w:val="en-US"/>
+        </w:rPr>
+      </w:pPr>
+      <w:r>
+        <w:rPr>
+          <w:rFonts w:asciiTheme="majorHAnsi" w:hAnsiTheme="majorHAnsi" w:cstheme="majorHAnsi"/>
+          <w:b/>
+          <w:bCs/>
+          <w:color w:val="000000" w:themeColor="text1"/>
+          <w:sz w:val="26"/>
+          <w:szCs w:val="26"/>
+          <w:lang w:val="en-US"/>
+        </w:rPr>
+        <w:t>Truyền thông xã hội và tương tác cá nhân:</w:t>
+      </w:r>
+      <w:r>
+        <w:rPr>
+          <w:rFonts w:asciiTheme="majorHAnsi" w:hAnsiTheme="majorHAnsi" w:cstheme="majorHAnsi"/>
+          <w:color w:val="000000" w:themeColor="text1"/>
+          <w:sz w:val="26"/>
+          <w:szCs w:val="26"/>
+          <w:lang w:val="en-US"/>
+        </w:rPr>
+        <w:t xml:space="preserve"> Nhiều ứng dụng di động như Snapchat, Zao (Trung Quốc) sử dụng deepfake (hoặc các biến thể của nó) để cung cấp bộ lọc khuôn mặt vui nhộn cho người dùng. Bạn có thể </w:t>
+      </w:r>
+      <w:r>
+        <w:rPr>
+          <w:rFonts w:asciiTheme="majorHAnsi" w:hAnsiTheme="majorHAnsi" w:cstheme="majorHAnsi"/>
+          <w:b/>
+          <w:bCs/>
+          <w:color w:val="000000" w:themeColor="text1"/>
+          <w:sz w:val="26"/>
+          <w:szCs w:val="26"/>
+          <w:lang w:val="en-US"/>
+        </w:rPr>
+        <w:t>hoán đổi gương mặt mình với người nổi tiếng</w:t>
+      </w:r>
+      <w:r>
+        <w:rPr>
+          <w:rFonts w:asciiTheme="majorHAnsi" w:hAnsiTheme="majorHAnsi" w:cstheme="majorHAnsi"/>
+          <w:color w:val="000000" w:themeColor="text1"/>
+          <w:sz w:val="26"/>
+          <w:szCs w:val="26"/>
+          <w:lang w:val="en-US"/>
+        </w:rPr>
+        <w:t xml:space="preserve"> trong một đoạn video clip ngắn chỉ bằng vài thao tác</w:t>
+      </w:r>
+      <w:hyperlink r:id="rId35" w:anchor=":~:text=deepfake%20was%20used%20to%20scam,24" w:tgtFrame="_blank" w:history="1">
+        <w:r>
+          <w:rPr>
+            <w:rStyle w:val="Hyperlink"/>
+            <w:rFonts w:asciiTheme="majorHAnsi" w:hAnsiTheme="majorHAnsi" w:cstheme="majorHAnsi"/>
+            <w:sz w:val="26"/>
+            <w:szCs w:val="26"/>
+            <w:lang w:val="en-US"/>
+          </w:rPr>
+          <w:t>ar5iv.labs.arxiv.org</w:t>
+        </w:r>
+      </w:hyperlink>
+      <w:r>
+        <w:rPr>
+          <w:rFonts w:asciiTheme="majorHAnsi" w:hAnsiTheme="majorHAnsi" w:cstheme="majorHAnsi"/>
+          <w:color w:val="000000" w:themeColor="text1"/>
+          <w:sz w:val="26"/>
+          <w:szCs w:val="26"/>
+          <w:lang w:val="en-US"/>
+        </w:rPr>
+        <w:t xml:space="preserve">. Những công cụ này biến công nghệ phức tạp thành </w:t>
+      </w:r>
+      <w:r>
+        <w:rPr>
+          <w:rFonts w:asciiTheme="majorHAnsi" w:hAnsiTheme="majorHAnsi" w:cstheme="majorHAnsi"/>
+          <w:b/>
+          <w:bCs/>
+          <w:color w:val="000000" w:themeColor="text1"/>
+          <w:sz w:val="26"/>
+          <w:szCs w:val="26"/>
+          <w:lang w:val="en-US"/>
+        </w:rPr>
+        <w:t>trò tiêu khiển đại chúng</w:t>
+      </w:r>
+      <w:r>
+        <w:rPr>
+          <w:rFonts w:asciiTheme="majorHAnsi" w:hAnsiTheme="majorHAnsi" w:cstheme="majorHAnsi"/>
+          <w:color w:val="000000" w:themeColor="text1"/>
+          <w:sz w:val="26"/>
+          <w:szCs w:val="26"/>
+          <w:lang w:val="en-US"/>
+        </w:rPr>
+        <w:t xml:space="preserve"> trên mạng xã hội. Mặt khác, deepfake còn giúp </w:t>
+      </w:r>
+      <w:r>
+        <w:rPr>
+          <w:rFonts w:asciiTheme="majorHAnsi" w:hAnsiTheme="majorHAnsi" w:cstheme="majorHAnsi"/>
+          <w:b/>
+          <w:bCs/>
+          <w:color w:val="000000" w:themeColor="text1"/>
+          <w:sz w:val="26"/>
+          <w:szCs w:val="26"/>
+          <w:lang w:val="en-US"/>
+        </w:rPr>
+        <w:t>bảo vệ danh tính</w:t>
+      </w:r>
+      <w:r>
+        <w:rPr>
+          <w:rFonts w:asciiTheme="majorHAnsi" w:hAnsiTheme="majorHAnsi" w:cstheme="majorHAnsi"/>
+          <w:color w:val="000000" w:themeColor="text1"/>
+          <w:sz w:val="26"/>
+          <w:szCs w:val="26"/>
+          <w:lang w:val="en-US"/>
+        </w:rPr>
+        <w:t xml:space="preserve"> trong một số trường hợp: các nhà hoạt động nhân quyền có thể phát biểu trên video với </w:t>
+      </w:r>
+      <w:r>
+        <w:rPr>
+          <w:rFonts w:asciiTheme="majorHAnsi" w:hAnsiTheme="majorHAnsi" w:cstheme="majorHAnsi"/>
+          <w:b/>
+          <w:bCs/>
+          <w:color w:val="000000" w:themeColor="text1"/>
+          <w:sz w:val="26"/>
+          <w:szCs w:val="26"/>
+          <w:lang w:val="en-US"/>
+        </w:rPr>
+        <w:t>gương mặt bị hoán đổi</w:t>
+      </w:r>
+      <w:r>
+        <w:rPr>
+          <w:rFonts w:asciiTheme="majorHAnsi" w:hAnsiTheme="majorHAnsi" w:cstheme="majorHAnsi"/>
+          <w:color w:val="000000" w:themeColor="text1"/>
+          <w:sz w:val="26"/>
+          <w:szCs w:val="26"/>
+          <w:lang w:val="en-US"/>
+        </w:rPr>
+        <w:t xml:space="preserve"> (để che giấu danh tính thật) trong khi vẫn truyền đạt được cảm xúc và ngôn ngữ cơ thể của họ</w:t>
+      </w:r>
+      <w:hyperlink r:id="rId36" w:anchor=":~:text=However%2C%20there%20are%20some%20potential,expression%20while%20protecting%20their%20identities" w:tgtFrame="_blank" w:history="1">
+        <w:r>
+          <w:rPr>
+            <w:rStyle w:val="Hyperlink"/>
+            <w:rFonts w:asciiTheme="majorHAnsi" w:hAnsiTheme="majorHAnsi" w:cstheme="majorHAnsi"/>
+            <w:sz w:val="26"/>
+            <w:szCs w:val="26"/>
+            <w:lang w:val="en-US"/>
+          </w:rPr>
+          <w:t>turing.ac.uk</w:t>
+        </w:r>
+      </w:hyperlink>
+      <w:r>
+        <w:rPr>
+          <w:rFonts w:asciiTheme="majorHAnsi" w:hAnsiTheme="majorHAnsi" w:cstheme="majorHAnsi"/>
+          <w:color w:val="000000" w:themeColor="text1"/>
+          <w:sz w:val="26"/>
+          <w:szCs w:val="26"/>
+          <w:lang w:val="en-US"/>
+        </w:rPr>
+        <w:t>. Đây là giải pháp thay thế cho việc làm mờ mặt, giúp khán giả theo dõi nội dung chân thực hơn mà người phát biểu vẫn được an toàn.</w:t>
       </w:r>
     </w:p>
     <w:p>
       <w:pPr>
+        <w:numPr>
+          <w:ilvl w:val="0"/>
+          <w:numId w:val="37"/>
+        </w:numPr>
         <w:spacing w:line="360" w:lineRule="auto"/>
         <w:rPr>
           <w:rFonts w:asciiTheme="majorHAnsi" w:hAnsiTheme="majorHAnsi" w:cstheme="majorHAnsi"/>
-          <w:b/>
-          <w:bCs/>
-          <w:iCs/>
-          <w:noProof/>
-          <w:color w:val="EE0000"/>
-          <w:sz w:val="26"/>
-          <w:szCs w:val="26"/>
-          <w:lang w:val="en-US"/>
-        </w:rPr>
-      </w:pPr>
-      <w:r>
-        <w:rPr>
-          <w:rFonts w:asciiTheme="majorHAnsi" w:hAnsiTheme="majorHAnsi" w:cstheme="majorHAnsi"/>
-          <w:b/>
-          <w:bCs/>
-          <w:iCs/>
-          <w:noProof/>
-          <w:color w:val="EE0000"/>
-          <w:sz w:val="26"/>
-          <w:szCs w:val="26"/>
-          <w:lang w:val="en-US"/>
-        </w:rPr>
-        <w:t>8-11:</w:t>
+          <w:color w:val="000000" w:themeColor="text1"/>
+          <w:sz w:val="26"/>
+          <w:szCs w:val="26"/>
+          <w:lang w:val="en-US"/>
+        </w:rPr>
+      </w:pPr>
+      <w:r>
+        <w:rPr>
+          <w:rFonts w:asciiTheme="majorHAnsi" w:hAnsiTheme="majorHAnsi" w:cstheme="majorHAnsi"/>
+          <w:b/>
+          <w:bCs/>
+          <w:color w:val="000000" w:themeColor="text1"/>
+          <w:sz w:val="26"/>
+          <w:szCs w:val="26"/>
+          <w:lang w:val="en-US"/>
+        </w:rPr>
+        <w:t>Thương mại và các tiện ích khác:</w:t>
+      </w:r>
+      <w:r>
+        <w:rPr>
+          <w:rFonts w:asciiTheme="majorHAnsi" w:hAnsiTheme="majorHAnsi" w:cstheme="majorHAnsi"/>
+          <w:color w:val="000000" w:themeColor="text1"/>
+          <w:sz w:val="26"/>
+          <w:szCs w:val="26"/>
+          <w:lang w:val="en-US"/>
+        </w:rPr>
+        <w:t xml:space="preserve"> Trong lĩnh vực bán lẻ và thời trang, deepfake hỗ trợ </w:t>
+      </w:r>
+      <w:r>
+        <w:rPr>
+          <w:rFonts w:asciiTheme="majorHAnsi" w:hAnsiTheme="majorHAnsi" w:cstheme="majorHAnsi"/>
+          <w:b/>
+          <w:bCs/>
+          <w:color w:val="000000" w:themeColor="text1"/>
+          <w:sz w:val="26"/>
+          <w:szCs w:val="26"/>
+          <w:lang w:val="en-US"/>
+        </w:rPr>
+        <w:t>thử đồ ảo</w:t>
+      </w:r>
+      <w:r>
+        <w:rPr>
+          <w:rFonts w:asciiTheme="majorHAnsi" w:hAnsiTheme="majorHAnsi" w:cstheme="majorHAnsi"/>
+          <w:color w:val="000000" w:themeColor="text1"/>
+          <w:sz w:val="26"/>
+          <w:szCs w:val="26"/>
+          <w:lang w:val="en-US"/>
+        </w:rPr>
+        <w:t xml:space="preserve"> – người mua có thể thấy hình ảnh khuôn mặt hoặc cơ thể mình mặc trang phục một cách chân thật mà không cần trực tiếp thử đồ</w:t>
+      </w:r>
+      <w:hyperlink r:id="rId37" w:anchor=":~:text=As%20the%20democratization%20of%20creating,malicious%20uses%20of%20deepfakes%20largely" w:tgtFrame="_blank" w:history="1">
+        <w:r>
+          <w:rPr>
+            <w:rStyle w:val="Hyperlink"/>
+            <w:rFonts w:asciiTheme="majorHAnsi" w:hAnsiTheme="majorHAnsi" w:cstheme="majorHAnsi"/>
+            <w:sz w:val="26"/>
+            <w:szCs w:val="26"/>
+            <w:lang w:val="en-US"/>
+          </w:rPr>
+          <w:t>ar5iv.labs.arxiv.org</w:t>
+        </w:r>
+      </w:hyperlink>
+      <w:r>
+        <w:rPr>
+          <w:rFonts w:asciiTheme="majorHAnsi" w:hAnsiTheme="majorHAnsi" w:cstheme="majorHAnsi"/>
+          <w:color w:val="000000" w:themeColor="text1"/>
+          <w:sz w:val="26"/>
+          <w:szCs w:val="26"/>
+          <w:lang w:val="en-US"/>
+        </w:rPr>
+        <w:t xml:space="preserve">. Các </w:t>
+      </w:r>
+      <w:r>
+        <w:rPr>
+          <w:rFonts w:asciiTheme="majorHAnsi" w:hAnsiTheme="majorHAnsi" w:cstheme="majorHAnsi"/>
+          <w:b/>
+          <w:bCs/>
+          <w:color w:val="000000" w:themeColor="text1"/>
+          <w:sz w:val="26"/>
+          <w:szCs w:val="26"/>
+          <w:lang w:val="en-US"/>
+        </w:rPr>
+        <w:t>avatar số</w:t>
+      </w:r>
+      <w:r>
+        <w:rPr>
+          <w:rFonts w:asciiTheme="majorHAnsi" w:hAnsiTheme="majorHAnsi" w:cstheme="majorHAnsi"/>
+          <w:color w:val="000000" w:themeColor="text1"/>
+          <w:sz w:val="26"/>
+          <w:szCs w:val="26"/>
+          <w:lang w:val="en-US"/>
+        </w:rPr>
+        <w:t xml:space="preserve"> cũng có thể được tạo cho dịch vụ khách hàng tự động, quảng cáo hoặc game: thay vì nhân viên thật, một </w:t>
+      </w:r>
+      <w:r>
+        <w:rPr>
+          <w:rFonts w:asciiTheme="majorHAnsi" w:hAnsiTheme="majorHAnsi" w:cstheme="majorHAnsi"/>
+          <w:b/>
+          <w:bCs/>
+          <w:color w:val="000000" w:themeColor="text1"/>
+          <w:sz w:val="26"/>
+          <w:szCs w:val="26"/>
+          <w:lang w:val="en-US"/>
+        </w:rPr>
+        <w:t>gương mặt ảo biết cử động và nói chuyện</w:t>
+      </w:r>
+      <w:r>
+        <w:rPr>
+          <w:rFonts w:asciiTheme="majorHAnsi" w:hAnsiTheme="majorHAnsi" w:cstheme="majorHAnsi"/>
+          <w:color w:val="000000" w:themeColor="text1"/>
+          <w:sz w:val="26"/>
+          <w:szCs w:val="26"/>
+          <w:lang w:val="en-US"/>
+        </w:rPr>
+        <w:t xml:space="preserve"> (do deepfake tạo ra) có thể tương tác với khách hàng. Đặc biệt, deepfake giọng nói đã được sử dụng để </w:t>
+      </w:r>
+      <w:r>
+        <w:rPr>
+          <w:rFonts w:asciiTheme="majorHAnsi" w:hAnsiTheme="majorHAnsi" w:cstheme="majorHAnsi"/>
+          <w:b/>
+          <w:bCs/>
+          <w:color w:val="000000" w:themeColor="text1"/>
+          <w:sz w:val="26"/>
+          <w:szCs w:val="26"/>
+          <w:lang w:val="en-US"/>
+        </w:rPr>
+        <w:t>tạo lại giọng nói cho người mất tiếng</w:t>
+      </w:r>
+      <w:r>
+        <w:rPr>
+          <w:rFonts w:asciiTheme="majorHAnsi" w:hAnsiTheme="majorHAnsi" w:cstheme="majorHAnsi"/>
+          <w:color w:val="000000" w:themeColor="text1"/>
+          <w:sz w:val="26"/>
+          <w:szCs w:val="26"/>
+          <w:lang w:val="en-US"/>
+        </w:rPr>
+        <w:t xml:space="preserve"> (ví dụ bệnh nhân ALS mất khả năng nói) – bằng cách dùng mẫu giọng cũ của họ để AI học và </w:t>
+      </w:r>
+      <w:r>
+        <w:rPr>
+          <w:rFonts w:asciiTheme="majorHAnsi" w:hAnsiTheme="majorHAnsi" w:cstheme="majorHAnsi"/>
+          <w:b/>
+          <w:bCs/>
+          <w:color w:val="000000" w:themeColor="text1"/>
+          <w:sz w:val="26"/>
+          <w:szCs w:val="26"/>
+          <w:lang w:val="en-US"/>
+        </w:rPr>
+        <w:t>phát ra tiếng nói nhân tạo giống giọng thật</w:t>
+      </w:r>
+      <w:hyperlink r:id="rId38" w:anchor=":~:text=As%20the%20democratization%20of%20creating,malicious%20uses%20of%20deepfakes%20largely" w:tgtFrame="_blank" w:history="1">
+        <w:r>
+          <w:rPr>
+            <w:rStyle w:val="Hyperlink"/>
+            <w:rFonts w:asciiTheme="majorHAnsi" w:hAnsiTheme="majorHAnsi" w:cstheme="majorHAnsi"/>
+            <w:sz w:val="26"/>
+            <w:szCs w:val="26"/>
+            <w:lang w:val="en-US"/>
+          </w:rPr>
+          <w:t>ar5iv.labs.arxiv.org</w:t>
+        </w:r>
+      </w:hyperlink>
+      <w:r>
+        <w:rPr>
+          <w:rFonts w:asciiTheme="majorHAnsi" w:hAnsiTheme="majorHAnsi" w:cstheme="majorHAnsi"/>
+          <w:color w:val="000000" w:themeColor="text1"/>
+          <w:sz w:val="26"/>
+          <w:szCs w:val="26"/>
+          <w:lang w:val="en-US"/>
+        </w:rPr>
+        <w:t>. Đây là hướng ứng dụng nhân văn, giúp những người không còn giọng nói giao tiếp lại được bằng chính “giọng” của mình.</w:t>
       </w:r>
     </w:p>
     <w:p>
       <w:pPr>
+        <w:pStyle w:val="Heading3"/>
         <w:spacing w:line="360" w:lineRule="auto"/>
         <w:rPr>
-          <w:rFonts w:asciiTheme="majorHAnsi" w:hAnsiTheme="majorHAnsi" w:cstheme="majorHAnsi"/>
-          <w:b/>
-          <w:iCs/>
-          <w:noProof/>
-          <w:sz w:val="26"/>
-          <w:szCs w:val="26"/>
-          <w:lang w:val="en-US"/>
-        </w:rPr>
-      </w:pPr>
-      <w:r>
-        <w:rPr>
-          <w:rFonts w:asciiTheme="majorHAnsi" w:hAnsiTheme="majorHAnsi" w:cstheme="majorHAnsi"/>
-          <w:b/>
-          <w:bCs/>
-          <w:iCs/>
-          <w:noProof/>
-          <w:color w:val="EE0000"/>
-          <w:sz w:val="26"/>
-          <w:szCs w:val="26"/>
-          <w:lang w:val="en-US"/>
-        </w:rPr>
-        <w:t xml:space="preserve">- </w:t>
-      </w:r>
-      <w:r>
-        <w:rPr>
-          <w:rFonts w:asciiTheme="majorHAnsi" w:hAnsiTheme="majorHAnsi" w:cstheme="majorHAnsi"/>
-          <w:b/>
-          <w:iCs/>
-          <w:noProof/>
-          <w:sz w:val="26"/>
-          <w:szCs w:val="26"/>
-          <w:lang w:val="en-US"/>
-        </w:rPr>
-        <w:t>Giới thiệu tổng quan - Trang</w:t>
-      </w:r>
+          <w:rFonts w:cstheme="majorHAnsi"/>
+          <w:b/>
+          <w:bCs/>
+          <w:color w:val="2F5496"/>
+          <w:sz w:val="26"/>
+          <w:szCs w:val="26"/>
+          <w:lang w:val="en-US"/>
+        </w:rPr>
+      </w:pPr>
+      <w:bookmarkStart w:id="29" w:name="_Toc213746010"/>
+      <w:r>
+        <w:rPr>
+          <w:rFonts w:cstheme="majorHAnsi"/>
+          <w:b/>
+          <w:bCs/>
+          <w:color w:val="2F5496"/>
+          <w:sz w:val="26"/>
+          <w:szCs w:val="26"/>
+          <w:lang w:val="en-US"/>
+        </w:rPr>
+        <w:t>4.2 Ứng dụng tiêu cực</w:t>
+      </w:r>
+      <w:bookmarkEnd w:id="29"/>
     </w:p>
     <w:p>
       <w:pPr>
+        <w:numPr>
+          <w:ilvl w:val="0"/>
+          <w:numId w:val="38"/>
+        </w:numPr>
         <w:spacing w:line="360" w:lineRule="auto"/>
         <w:rPr>
           <w:rFonts w:asciiTheme="majorHAnsi" w:hAnsiTheme="majorHAnsi" w:cstheme="majorHAnsi"/>
-          <w:b/>
-          <w:iCs/>
-          <w:noProof/>
-          <w:sz w:val="26"/>
-          <w:szCs w:val="26"/>
-          <w:lang w:val="en-US"/>
-        </w:rPr>
-      </w:pPr>
-      <w:r>
-        <w:rPr>
-          <w:rFonts w:asciiTheme="majorHAnsi" w:hAnsiTheme="majorHAnsi" w:cstheme="majorHAnsi"/>
-          <w:b/>
-          <w:bCs/>
-          <w:iCs/>
-          <w:noProof/>
-          <w:color w:val="EE0000"/>
-          <w:sz w:val="26"/>
-          <w:szCs w:val="26"/>
-          <w:lang w:val="en-US"/>
-        </w:rPr>
-        <w:t>-</w:t>
-      </w:r>
-      <w:r>
-        <w:rPr>
-          <w:rFonts w:asciiTheme="majorHAnsi" w:hAnsiTheme="majorHAnsi" w:cstheme="majorHAnsi"/>
-          <w:b/>
-          <w:iCs/>
-          <w:noProof/>
-          <w:sz w:val="26"/>
-          <w:szCs w:val="26"/>
-          <w:lang w:val="en-US"/>
-        </w:rPr>
-        <w:t xml:space="preserve"> Nguyên lý hoạt động</w:t>
-      </w:r>
-      <w:r>
-        <w:rPr>
-          <w:rFonts w:asciiTheme="majorHAnsi" w:hAnsiTheme="majorHAnsi" w:cstheme="majorHAnsi"/>
-          <w:b/>
-          <w:iCs/>
-          <w:noProof/>
-          <w:sz w:val="26"/>
-          <w:szCs w:val="26"/>
-          <w:lang w:val="en-US"/>
-        </w:rPr>
-        <w:t xml:space="preserve"> – Việt</w:t>
+          <w:color w:val="000000" w:themeColor="text1"/>
+          <w:sz w:val="26"/>
+          <w:szCs w:val="26"/>
+          <w:lang w:val="en-US"/>
+        </w:rPr>
+      </w:pPr>
+      <w:r>
+        <w:rPr>
+          <w:rFonts w:asciiTheme="majorHAnsi" w:hAnsiTheme="majorHAnsi" w:cstheme="majorHAnsi"/>
+          <w:b/>
+          <w:bCs/>
+          <w:color w:val="000000" w:themeColor="text1"/>
+          <w:sz w:val="26"/>
+          <w:szCs w:val="26"/>
+          <w:lang w:val="en-US"/>
+        </w:rPr>
+        <w:t>Tung tin giả và thao túng dư luận:</w:t>
+      </w:r>
+      <w:r>
+        <w:rPr>
+          <w:rFonts w:asciiTheme="majorHAnsi" w:hAnsiTheme="majorHAnsi" w:cstheme="majorHAnsi"/>
+          <w:color w:val="000000" w:themeColor="text1"/>
+          <w:sz w:val="26"/>
+          <w:szCs w:val="26"/>
+          <w:lang w:val="en-US"/>
+        </w:rPr>
+        <w:t xml:space="preserve"> Deepfake làm dấy lên lo ngại lớn về việc phát tán </w:t>
+      </w:r>
+      <w:r>
+        <w:rPr>
+          <w:rFonts w:asciiTheme="majorHAnsi" w:hAnsiTheme="majorHAnsi" w:cstheme="majorHAnsi"/>
+          <w:b/>
+          <w:bCs/>
+          <w:color w:val="000000" w:themeColor="text1"/>
+          <w:sz w:val="26"/>
+          <w:szCs w:val="26"/>
+          <w:lang w:val="en-US"/>
+        </w:rPr>
+        <w:t>thông tin sai lệch</w:t>
+      </w:r>
+      <w:r>
+        <w:rPr>
+          <w:rFonts w:asciiTheme="majorHAnsi" w:hAnsiTheme="majorHAnsi" w:cstheme="majorHAnsi"/>
+          <w:color w:val="000000" w:themeColor="text1"/>
+          <w:sz w:val="26"/>
+          <w:szCs w:val="26"/>
+          <w:lang w:val="en-US"/>
+        </w:rPr>
+        <w:t xml:space="preserve"> (disinformation). Bằng cách tạo video hoặc audio giả nhưng rất thuyết phục, kẻ xấu có thể </w:t>
+      </w:r>
+      <w:r>
+        <w:rPr>
+          <w:rFonts w:asciiTheme="majorHAnsi" w:hAnsiTheme="majorHAnsi" w:cstheme="majorHAnsi"/>
+          <w:b/>
+          <w:bCs/>
+          <w:color w:val="000000" w:themeColor="text1"/>
+          <w:sz w:val="26"/>
+          <w:szCs w:val="26"/>
+          <w:lang w:val="en-US"/>
+        </w:rPr>
+        <w:t>mạo danh nguyên thủ, chính trị gia</w:t>
+      </w:r>
+      <w:r>
+        <w:rPr>
+          <w:rFonts w:asciiTheme="majorHAnsi" w:hAnsiTheme="majorHAnsi" w:cstheme="majorHAnsi"/>
+          <w:color w:val="000000" w:themeColor="text1"/>
+          <w:sz w:val="26"/>
+          <w:szCs w:val="26"/>
+          <w:lang w:val="en-US"/>
+        </w:rPr>
+        <w:t xml:space="preserve"> để tuyên bố những điều họ chưa từng nói</w:t>
+      </w:r>
+      <w:hyperlink r:id="rId39" w:anchor=":~:text=The%20first%20deepfake%20video%20emerged,contain%20objects%20that%20do%20not" w:tgtFrame="_blank" w:history="1">
+        <w:r>
+          <w:rPr>
+            <w:rStyle w:val="Hyperlink"/>
+            <w:rFonts w:asciiTheme="majorHAnsi" w:hAnsiTheme="majorHAnsi" w:cstheme="majorHAnsi"/>
+            <w:sz w:val="26"/>
+            <w:szCs w:val="26"/>
+            <w:lang w:val="en-US"/>
+          </w:rPr>
+          <w:t>ar5iv.labs.arxiv.org</w:t>
+        </w:r>
+      </w:hyperlink>
+      <w:r>
+        <w:rPr>
+          <w:rFonts w:asciiTheme="majorHAnsi" w:hAnsiTheme="majorHAnsi" w:cstheme="majorHAnsi"/>
+          <w:color w:val="000000" w:themeColor="text1"/>
+          <w:sz w:val="26"/>
+          <w:szCs w:val="26"/>
+          <w:lang w:val="en-US"/>
+        </w:rPr>
+        <w:t xml:space="preserve">. Điều này có thể </w:t>
+      </w:r>
+      <w:r>
+        <w:rPr>
+          <w:rFonts w:asciiTheme="majorHAnsi" w:hAnsiTheme="majorHAnsi" w:cstheme="majorHAnsi"/>
+          <w:color w:val="000000" w:themeColor="text1"/>
+          <w:sz w:val="26"/>
+          <w:szCs w:val="26"/>
+          <w:lang w:val="en-US"/>
+        </w:rPr>
+        <w:lastRenderedPageBreak/>
+        <w:t xml:space="preserve">được lợi dụng để </w:t>
+      </w:r>
+      <w:r>
+        <w:rPr>
+          <w:rFonts w:asciiTheme="majorHAnsi" w:hAnsiTheme="majorHAnsi" w:cstheme="majorHAnsi"/>
+          <w:b/>
+          <w:bCs/>
+          <w:color w:val="000000" w:themeColor="text1"/>
+          <w:sz w:val="26"/>
+          <w:szCs w:val="26"/>
+          <w:lang w:val="en-US"/>
+        </w:rPr>
+        <w:t>gây ảnh hưởng bầu cử</w:t>
+      </w:r>
+      <w:r>
+        <w:rPr>
+          <w:rFonts w:asciiTheme="majorHAnsi" w:hAnsiTheme="majorHAnsi" w:cstheme="majorHAnsi"/>
+          <w:color w:val="000000" w:themeColor="text1"/>
+          <w:sz w:val="26"/>
+          <w:szCs w:val="26"/>
+          <w:lang w:val="en-US"/>
+        </w:rPr>
+        <w:t>, kích động xung đột chính trị hoặc ngoại giao. Chẳng hạn, một video deepfake có thể cho thấy một lãnh đạo quốc gia phát biểu tuyên chiến giả, gây hoang mang dư luận và bất ổn xã hội</w:t>
+      </w:r>
+      <w:hyperlink r:id="rId40" w:anchor=":~:text=The%20first%20deepfake%20video%20emerged,contain%20objects%20that%20do%20not" w:tgtFrame="_blank" w:history="1">
+        <w:r>
+          <w:rPr>
+            <w:rStyle w:val="Hyperlink"/>
+            <w:rFonts w:asciiTheme="majorHAnsi" w:hAnsiTheme="majorHAnsi" w:cstheme="majorHAnsi"/>
+            <w:sz w:val="26"/>
+            <w:szCs w:val="26"/>
+            <w:lang w:val="en-US"/>
+          </w:rPr>
+          <w:t>ar5iv.labs.arxiv.org</w:t>
+        </w:r>
+      </w:hyperlink>
+      <w:r>
+        <w:rPr>
+          <w:rFonts w:asciiTheme="majorHAnsi" w:hAnsiTheme="majorHAnsi" w:cstheme="majorHAnsi"/>
+          <w:color w:val="000000" w:themeColor="text1"/>
+          <w:sz w:val="26"/>
+          <w:szCs w:val="26"/>
+          <w:lang w:val="en-US"/>
+        </w:rPr>
+        <w:t xml:space="preserve">. Nguy hiểm hơn, tin giả do deepfake tạo ra có thể lan truyền rất nhanh trên mạng xã hội, làm </w:t>
+      </w:r>
+      <w:r>
+        <w:rPr>
+          <w:rFonts w:asciiTheme="majorHAnsi" w:hAnsiTheme="majorHAnsi" w:cstheme="majorHAnsi"/>
+          <w:b/>
+          <w:bCs/>
+          <w:color w:val="000000" w:themeColor="text1"/>
+          <w:sz w:val="26"/>
+          <w:szCs w:val="26"/>
+          <w:lang w:val="en-US"/>
+        </w:rPr>
+        <w:t>mất niềm tin vào truyền thông chính thống</w:t>
+      </w:r>
+      <w:r>
+        <w:rPr>
+          <w:rFonts w:asciiTheme="majorHAnsi" w:hAnsiTheme="majorHAnsi" w:cstheme="majorHAnsi"/>
+          <w:color w:val="000000" w:themeColor="text1"/>
+          <w:sz w:val="26"/>
+          <w:szCs w:val="26"/>
+          <w:lang w:val="en-US"/>
+        </w:rPr>
+        <w:t xml:space="preserve"> và tạo ra hiện tượng hoài nghi thật giả lẫn lộn trong công chúng.</w:t>
       </w:r>
     </w:p>
     <w:p>
       <w:pPr>
+        <w:numPr>
+          <w:ilvl w:val="0"/>
+          <w:numId w:val="38"/>
+        </w:numPr>
         <w:spacing w:line="360" w:lineRule="auto"/>
         <w:rPr>
           <w:rFonts w:asciiTheme="majorHAnsi" w:hAnsiTheme="majorHAnsi" w:cstheme="majorHAnsi"/>
-          <w:b/>
-          <w:iCs/>
-          <w:noProof/>
-          <w:sz w:val="26"/>
-          <w:szCs w:val="26"/>
-          <w:lang w:val="en-US"/>
-        </w:rPr>
-      </w:pPr>
-      <w:r>
-        <w:rPr>
-          <w:rFonts w:asciiTheme="majorHAnsi" w:hAnsiTheme="majorHAnsi" w:cstheme="majorHAnsi"/>
-          <w:b/>
-          <w:iCs/>
-          <w:noProof/>
-          <w:sz w:val="26"/>
-          <w:szCs w:val="26"/>
-          <w:lang w:val="en-US"/>
-        </w:rPr>
-        <w:t>- Bổ sung phần tài liệu word2vec với glovec</w:t>
+          <w:color w:val="000000" w:themeColor="text1"/>
+          <w:sz w:val="26"/>
+          <w:szCs w:val="26"/>
+          <w:lang w:val="en-US"/>
+        </w:rPr>
+      </w:pPr>
+      <w:r>
+        <w:rPr>
+          <w:rFonts w:asciiTheme="majorHAnsi" w:hAnsiTheme="majorHAnsi" w:cstheme="majorHAnsi"/>
+          <w:b/>
+          <w:bCs/>
+          <w:color w:val="000000" w:themeColor="text1"/>
+          <w:sz w:val="26"/>
+          <w:szCs w:val="26"/>
+          <w:lang w:val="en-US"/>
+        </w:rPr>
+        <w:t>Bôi nhọ, quấy rối và xâm phạm danh dự cá nhân:</w:t>
+      </w:r>
+      <w:r>
+        <w:rPr>
+          <w:rFonts w:asciiTheme="majorHAnsi" w:hAnsiTheme="majorHAnsi" w:cstheme="majorHAnsi"/>
+          <w:color w:val="000000" w:themeColor="text1"/>
+          <w:sz w:val="26"/>
+          <w:szCs w:val="26"/>
+          <w:lang w:val="en-US"/>
+        </w:rPr>
+        <w:t xml:space="preserve"> Ứng dụng tai tiếng nhất của deepfake là </w:t>
+      </w:r>
+      <w:r>
+        <w:rPr>
+          <w:rFonts w:asciiTheme="majorHAnsi" w:hAnsiTheme="majorHAnsi" w:cstheme="majorHAnsi"/>
+          <w:b/>
+          <w:bCs/>
+          <w:color w:val="000000" w:themeColor="text1"/>
+          <w:sz w:val="26"/>
+          <w:szCs w:val="26"/>
+          <w:lang w:val="en-US"/>
+        </w:rPr>
+        <w:t>ghép mặt nạn nhân vào nội dung khiêu dâm</w:t>
+      </w:r>
+      <w:r>
+        <w:rPr>
+          <w:rFonts w:asciiTheme="majorHAnsi" w:hAnsiTheme="majorHAnsi" w:cstheme="majorHAnsi"/>
+          <w:color w:val="000000" w:themeColor="text1"/>
+          <w:sz w:val="26"/>
+          <w:szCs w:val="26"/>
+          <w:lang w:val="en-US"/>
+        </w:rPr>
+        <w:t xml:space="preserve"> nhằm làm nhục hoặc trả thù. Chỉ với vài tấm ảnh chụp trên mạng xã hội, kẻ xấu có thể tạo video giả mạo cảnh nhạy cảm gán cho nạn nhân, gây tổn hại nghiêm trọng đến danh dự và tâm lý của họ. Vụ việc Reddit 2017 nói trên chính là ví dụ đầu tiên: hàng loạt video khiêu dâm giả với mặt người nổi tiếng (diễn viên, ca sĩ) đã bị phát tán. Ngoài ra, deepfake còn được dùng để </w:t>
+      </w:r>
+      <w:r>
+        <w:rPr>
+          <w:rFonts w:asciiTheme="majorHAnsi" w:hAnsiTheme="majorHAnsi" w:cstheme="majorHAnsi"/>
+          <w:b/>
+          <w:bCs/>
+          <w:color w:val="000000" w:themeColor="text1"/>
+          <w:sz w:val="26"/>
+          <w:szCs w:val="26"/>
+          <w:lang w:val="en-US"/>
+        </w:rPr>
+        <w:t>tạo chứng cứ giả</w:t>
+      </w:r>
+      <w:r>
+        <w:rPr>
+          <w:rFonts w:asciiTheme="majorHAnsi" w:hAnsiTheme="majorHAnsi" w:cstheme="majorHAnsi"/>
+          <w:color w:val="000000" w:themeColor="text1"/>
+          <w:sz w:val="26"/>
+          <w:szCs w:val="26"/>
+          <w:lang w:val="en-US"/>
+        </w:rPr>
+        <w:t xml:space="preserve"> hãm hại người khác – ví dụ ghép khuôn mặt một ai đó vào hiện trường phạm tội, hoặc </w:t>
+      </w:r>
+      <w:r>
+        <w:rPr>
+          <w:rFonts w:asciiTheme="majorHAnsi" w:hAnsiTheme="majorHAnsi" w:cstheme="majorHAnsi"/>
+          <w:b/>
+          <w:bCs/>
+          <w:color w:val="000000" w:themeColor="text1"/>
+          <w:sz w:val="26"/>
+          <w:szCs w:val="26"/>
+          <w:lang w:val="en-US"/>
+        </w:rPr>
+        <w:t>sửa video camera giám sát</w:t>
+      </w:r>
+      <w:r>
+        <w:rPr>
+          <w:rFonts w:asciiTheme="majorHAnsi" w:hAnsiTheme="majorHAnsi" w:cstheme="majorHAnsi"/>
+          <w:color w:val="000000" w:themeColor="text1"/>
+          <w:sz w:val="26"/>
+          <w:szCs w:val="26"/>
+          <w:lang w:val="en-US"/>
+        </w:rPr>
+        <w:t xml:space="preserve">. Những hành vi này vừa </w:t>
+      </w:r>
+      <w:r>
+        <w:rPr>
+          <w:rFonts w:asciiTheme="majorHAnsi" w:hAnsiTheme="majorHAnsi" w:cstheme="majorHAnsi"/>
+          <w:b/>
+          <w:bCs/>
+          <w:color w:val="000000" w:themeColor="text1"/>
+          <w:sz w:val="26"/>
+          <w:szCs w:val="26"/>
+          <w:lang w:val="en-US"/>
+        </w:rPr>
+        <w:t>xâm phạm quyền riêng tư</w:t>
+      </w:r>
+      <w:r>
+        <w:rPr>
+          <w:rFonts w:asciiTheme="majorHAnsi" w:hAnsiTheme="majorHAnsi" w:cstheme="majorHAnsi"/>
+          <w:color w:val="000000" w:themeColor="text1"/>
+          <w:sz w:val="26"/>
+          <w:szCs w:val="26"/>
+          <w:lang w:val="en-US"/>
+        </w:rPr>
+        <w:t xml:space="preserve">, vừa gây </w:t>
+      </w:r>
+      <w:r>
+        <w:rPr>
+          <w:rFonts w:asciiTheme="majorHAnsi" w:hAnsiTheme="majorHAnsi" w:cstheme="majorHAnsi"/>
+          <w:b/>
+          <w:bCs/>
+          <w:color w:val="000000" w:themeColor="text1"/>
+          <w:sz w:val="26"/>
+          <w:szCs w:val="26"/>
+          <w:lang w:val="en-US"/>
+        </w:rPr>
+        <w:t>mất uy tín, thiệt hại danh tiếng</w:t>
+      </w:r>
+      <w:r>
+        <w:rPr>
+          <w:rFonts w:asciiTheme="majorHAnsi" w:hAnsiTheme="majorHAnsi" w:cstheme="majorHAnsi"/>
+          <w:color w:val="000000" w:themeColor="text1"/>
+          <w:sz w:val="26"/>
+          <w:szCs w:val="26"/>
+          <w:lang w:val="en-US"/>
+        </w:rPr>
+        <w:t xml:space="preserve"> cho nạn nhân, và rất khó khôi phục danh dự một khi nội dung giả đã lan truyền.</w:t>
       </w:r>
     </w:p>
     <w:p>
       <w:pPr>
+        <w:numPr>
+          <w:ilvl w:val="0"/>
+          <w:numId w:val="38"/>
+        </w:numPr>
         <w:spacing w:line="360" w:lineRule="auto"/>
         <w:rPr>
           <w:rFonts w:asciiTheme="majorHAnsi" w:hAnsiTheme="majorHAnsi" w:cstheme="majorHAnsi"/>
-          <w:b/>
-          <w:bCs/>
-          <w:iCs/>
-          <w:noProof/>
-          <w:color w:val="EE0000"/>
-          <w:sz w:val="26"/>
-          <w:szCs w:val="26"/>
-          <w:lang w:val="en-US"/>
-        </w:rPr>
-      </w:pPr>
-      <w:r>
-        <w:rPr>
-          <w:rFonts w:asciiTheme="majorHAnsi" w:hAnsiTheme="majorHAnsi" w:cstheme="majorHAnsi"/>
-          <w:b/>
-          <w:bCs/>
-          <w:iCs/>
-          <w:noProof/>
-          <w:color w:val="EE0000"/>
-          <w:sz w:val="26"/>
-          <w:szCs w:val="26"/>
-          <w:lang w:val="en-US"/>
-        </w:rPr>
-        <w:t>11-15:</w:t>
+          <w:color w:val="000000" w:themeColor="text1"/>
+          <w:sz w:val="26"/>
+          <w:szCs w:val="26"/>
+          <w:lang w:val="en-US"/>
+        </w:rPr>
+      </w:pPr>
+      <w:r>
+        <w:rPr>
+          <w:rFonts w:asciiTheme="majorHAnsi" w:hAnsiTheme="majorHAnsi" w:cstheme="majorHAnsi"/>
+          <w:b/>
+          <w:bCs/>
+          <w:color w:val="000000" w:themeColor="text1"/>
+          <w:sz w:val="26"/>
+          <w:szCs w:val="26"/>
+          <w:lang w:val="en-US"/>
+        </w:rPr>
+        <w:t>Lừa đảo tài chính và mạo danh cá nhân:</w:t>
+      </w:r>
+      <w:r>
+        <w:rPr>
+          <w:rFonts w:asciiTheme="majorHAnsi" w:hAnsiTheme="majorHAnsi" w:cstheme="majorHAnsi"/>
+          <w:color w:val="000000" w:themeColor="text1"/>
+          <w:sz w:val="26"/>
+          <w:szCs w:val="26"/>
+          <w:lang w:val="en-US"/>
+        </w:rPr>
+        <w:t xml:space="preserve"> Deepfake giọng nói đã mở ra một hình thức lừa đảo mới: kẻ gian mô phỏng giọng của sếp hoặc người thân để gọi điện yêu cầu nạn nhân chuyển tiền hay cung cấp thông tin mật. Đã có trường hợp </w:t>
+      </w:r>
+      <w:r>
+        <w:rPr>
+          <w:rFonts w:asciiTheme="majorHAnsi" w:hAnsiTheme="majorHAnsi" w:cstheme="majorHAnsi"/>
+          <w:b/>
+          <w:bCs/>
+          <w:color w:val="000000" w:themeColor="text1"/>
+          <w:sz w:val="26"/>
+          <w:szCs w:val="26"/>
+          <w:lang w:val="en-US"/>
+        </w:rPr>
+        <w:t>CEO một công ty ở Anh bị lừa chuyển 243.000 USD</w:t>
+      </w:r>
+      <w:r>
+        <w:rPr>
+          <w:rFonts w:asciiTheme="majorHAnsi" w:hAnsiTheme="majorHAnsi" w:cstheme="majorHAnsi"/>
+          <w:color w:val="000000" w:themeColor="text1"/>
+          <w:sz w:val="26"/>
+          <w:szCs w:val="26"/>
+          <w:lang w:val="en-US"/>
+        </w:rPr>
+        <w:t xml:space="preserve"> vì tin giọng nói trong điện thoại là của sếp tổng công ty mẹ, trong khi thực chất đó là giọng deepfake do kẻ lừa đảo tạo ra</w:t>
+      </w:r>
+      <w:hyperlink r:id="rId41" w:anchor=":~:text=deepfake%20with%20just%20a%20still,as%20it%20can%20transform%20a" w:tgtFrame="_blank" w:history="1">
+        <w:r>
+          <w:rPr>
+            <w:rStyle w:val="Hyperlink"/>
+            <w:rFonts w:asciiTheme="majorHAnsi" w:hAnsiTheme="majorHAnsi" w:cstheme="majorHAnsi"/>
+            <w:sz w:val="26"/>
+            <w:szCs w:val="26"/>
+            <w:lang w:val="en-US"/>
+          </w:rPr>
+          <w:t>ar5iv.labs.arxiv.org</w:t>
+        </w:r>
+      </w:hyperlink>
+      <w:r>
+        <w:rPr>
+          <w:rFonts w:asciiTheme="majorHAnsi" w:hAnsiTheme="majorHAnsi" w:cstheme="majorHAnsi"/>
+          <w:color w:val="000000" w:themeColor="text1"/>
+          <w:sz w:val="26"/>
+          <w:szCs w:val="26"/>
+          <w:lang w:val="en-US"/>
+        </w:rPr>
+        <w:t xml:space="preserve">. Tương tự, email hoặc cuộc gọi video giả mạo (với khuôn mặt và tiếng nói deepfake của người quen) có thể đánh lừa nhiều người thực hiện hành vi có lợi cho kẻ tấn công (như chuyển tiền, tiết lộ mật khẩu). Đây là </w:t>
+      </w:r>
+      <w:r>
+        <w:rPr>
+          <w:rFonts w:asciiTheme="majorHAnsi" w:hAnsiTheme="majorHAnsi" w:cstheme="majorHAnsi"/>
+          <w:b/>
+          <w:bCs/>
+          <w:color w:val="000000" w:themeColor="text1"/>
+          <w:sz w:val="26"/>
+          <w:szCs w:val="26"/>
+          <w:lang w:val="en-US"/>
+        </w:rPr>
+        <w:t>mối đe doạ an ninh</w:t>
+      </w:r>
+      <w:r>
+        <w:rPr>
+          <w:rFonts w:asciiTheme="majorHAnsi" w:hAnsiTheme="majorHAnsi" w:cstheme="majorHAnsi"/>
+          <w:color w:val="000000" w:themeColor="text1"/>
+          <w:sz w:val="26"/>
+          <w:szCs w:val="26"/>
+          <w:lang w:val="en-US"/>
+        </w:rPr>
+        <w:t xml:space="preserve"> cho doanh nghiệp và cá nhân, đặc biệt khi các biện pháp xác thực truyền thống (nhận diện giọng nói, hình ảnh) trở nên kém tin cậy.</w:t>
       </w:r>
     </w:p>
     <w:p>
       <w:pPr>
+        <w:numPr>
+          <w:ilvl w:val="0"/>
+          <w:numId w:val="38"/>
+        </w:numPr>
         <w:spacing w:line="360" w:lineRule="auto"/>
         <w:rPr>
-          <w:rFonts w:asciiTheme="majorHAnsi" w:hAnsiTheme="majorHAnsi" w:cstheme="majorHAnsi"/>
-          <w:b/>
-          <w:iCs/>
-          <w:noProof/>
-          <w:sz w:val="26"/>
-          <w:szCs w:val="26"/>
-          <w:lang w:val="en-US"/>
-        </w:rPr>
-      </w:pPr>
-      <w:r>
-        <w:rPr>
-          <w:rFonts w:asciiTheme="majorHAnsi" w:hAnsiTheme="majorHAnsi" w:cstheme="majorHAnsi"/>
-          <w:b/>
-          <w:iCs/>
-          <w:noProof/>
-          <w:sz w:val="26"/>
-          <w:szCs w:val="26"/>
-          <w:lang w:val="en-US"/>
-        </w:rPr>
-        <w:t>- Ứng dụng – Việt</w:t>
-      </w:r>
+          <w:rFonts w:cstheme="majorHAnsi"/>
+          <w:b/>
+          <w:bCs/>
+          <w:color w:val="2F5496"/>
+          <w:sz w:val="26"/>
+          <w:szCs w:val="26"/>
+          <w:lang w:val="en-US"/>
+        </w:rPr>
+      </w:pPr>
+      <w:r>
+        <w:rPr>
+          <w:rFonts w:asciiTheme="majorHAnsi" w:hAnsiTheme="majorHAnsi" w:cstheme="majorHAnsi"/>
+          <w:b/>
+          <w:bCs/>
+          <w:color w:val="000000" w:themeColor="text1"/>
+          <w:sz w:val="26"/>
+          <w:szCs w:val="26"/>
+          <w:lang w:val="en-US"/>
+        </w:rPr>
+        <w:t>Công cụ cho tội phạm và các hành vi phi pháp khác:</w:t>
+      </w:r>
+      <w:r>
+        <w:rPr>
+          <w:rFonts w:asciiTheme="majorHAnsi" w:hAnsiTheme="majorHAnsi" w:cstheme="majorHAnsi"/>
+          <w:color w:val="000000" w:themeColor="text1"/>
+          <w:sz w:val="26"/>
+          <w:szCs w:val="26"/>
+          <w:lang w:val="en-US"/>
+        </w:rPr>
+        <w:t xml:space="preserve"> Deepfake có thể được tội phạm tận dụng để </w:t>
+      </w:r>
+      <w:r>
+        <w:rPr>
+          <w:rFonts w:asciiTheme="majorHAnsi" w:hAnsiTheme="majorHAnsi" w:cstheme="majorHAnsi"/>
+          <w:b/>
+          <w:bCs/>
+          <w:color w:val="000000" w:themeColor="text1"/>
+          <w:sz w:val="26"/>
+          <w:szCs w:val="26"/>
+          <w:lang w:val="en-US"/>
+        </w:rPr>
+        <w:t>trốn tránh pháp luật</w:t>
+      </w:r>
+      <w:r>
+        <w:rPr>
+          <w:rFonts w:asciiTheme="majorHAnsi" w:hAnsiTheme="majorHAnsi" w:cstheme="majorHAnsi"/>
+          <w:color w:val="000000" w:themeColor="text1"/>
+          <w:sz w:val="26"/>
+          <w:szCs w:val="26"/>
+          <w:lang w:val="en-US"/>
+        </w:rPr>
+        <w:t xml:space="preserve"> hoặc thực hiện ý đồ xấu. Ví dụ, </w:t>
+      </w:r>
+      <w:r>
+        <w:rPr>
+          <w:rFonts w:asciiTheme="majorHAnsi" w:hAnsiTheme="majorHAnsi" w:cstheme="majorHAnsi"/>
+          <w:color w:val="000000" w:themeColor="text1"/>
+          <w:sz w:val="26"/>
+          <w:szCs w:val="26"/>
+          <w:lang w:val="en-US"/>
+        </w:rPr>
+        <w:lastRenderedPageBreak/>
+        <w:t xml:space="preserve">phần mềm </w:t>
+      </w:r>
+      <w:r>
+        <w:rPr>
+          <w:rFonts w:asciiTheme="majorHAnsi" w:hAnsiTheme="majorHAnsi" w:cstheme="majorHAnsi"/>
+          <w:b/>
+          <w:bCs/>
+          <w:color w:val="000000" w:themeColor="text1"/>
+          <w:sz w:val="26"/>
+          <w:szCs w:val="26"/>
+          <w:lang w:val="en-US"/>
+        </w:rPr>
+        <w:t>DeepNude</w:t>
+      </w:r>
+      <w:r>
+        <w:rPr>
+          <w:rFonts w:asciiTheme="majorHAnsi" w:hAnsiTheme="majorHAnsi" w:cstheme="majorHAnsi"/>
+          <w:color w:val="000000" w:themeColor="text1"/>
+          <w:sz w:val="26"/>
+          <w:szCs w:val="26"/>
+          <w:lang w:val="en-US"/>
+        </w:rPr>
+        <w:t xml:space="preserve"> (ra mắt 2019) cho phép tự động “cởi đồ” ảnh phụ nữ – tức biến ảnh người mặc quần áo thành ảnh khỏa thân giả chỉ trong vài giây</w:t>
+      </w:r>
+      <w:hyperlink r:id="rId42" w:anchor=":~:text=deepfake%20was%20used%20to%20scam,24" w:tgtFrame="_blank" w:history="1">
+        <w:r>
+          <w:rPr>
+            <w:rStyle w:val="Hyperlink"/>
+            <w:rFonts w:asciiTheme="majorHAnsi" w:hAnsiTheme="majorHAnsi" w:cstheme="majorHAnsi"/>
+            <w:sz w:val="26"/>
+            <w:szCs w:val="26"/>
+            <w:lang w:val="en-US"/>
+          </w:rPr>
+          <w:t>ar5iv.labs.arxiv.org</w:t>
+        </w:r>
+      </w:hyperlink>
+      <w:r>
+        <w:rPr>
+          <w:rFonts w:asciiTheme="majorHAnsi" w:hAnsiTheme="majorHAnsi" w:cstheme="majorHAnsi"/>
+          <w:color w:val="000000" w:themeColor="text1"/>
+          <w:sz w:val="26"/>
+          <w:szCs w:val="26"/>
+          <w:lang w:val="en-US"/>
+        </w:rPr>
+        <w:t xml:space="preserve">. Dù ứng dụng này đã bị lên án và gỡ bỏ, nó cho thấy nguy cơ deepfake bị dùng để </w:t>
+      </w:r>
+      <w:r>
+        <w:rPr>
+          <w:rFonts w:asciiTheme="majorHAnsi" w:hAnsiTheme="majorHAnsi" w:cstheme="majorHAnsi"/>
+          <w:b/>
+          <w:bCs/>
+          <w:color w:val="000000" w:themeColor="text1"/>
+          <w:sz w:val="26"/>
+          <w:szCs w:val="26"/>
+          <w:lang w:val="en-US"/>
+        </w:rPr>
+        <w:t>sản xuất nội dung khiêu dâm không xin phép</w:t>
+      </w:r>
+      <w:r>
+        <w:rPr>
+          <w:rFonts w:asciiTheme="majorHAnsi" w:hAnsiTheme="majorHAnsi" w:cstheme="majorHAnsi"/>
+          <w:color w:val="000000" w:themeColor="text1"/>
+          <w:sz w:val="26"/>
+          <w:szCs w:val="26"/>
+          <w:lang w:val="en-US"/>
+        </w:rPr>
+        <w:t xml:space="preserve">, vi phạm nghiêm trọng quyền riêng tư và nhân phẩm. Trong một viễn cảnh khác, deepfake còn có thể tạo </w:t>
+      </w:r>
+      <w:r>
+        <w:rPr>
+          <w:rFonts w:asciiTheme="majorHAnsi" w:hAnsiTheme="majorHAnsi" w:cstheme="majorHAnsi"/>
+          <w:b/>
+          <w:bCs/>
+          <w:color w:val="000000" w:themeColor="text1"/>
+          <w:sz w:val="26"/>
+          <w:szCs w:val="26"/>
+          <w:lang w:val="en-US"/>
+        </w:rPr>
+        <w:t>hình ảnh giả trong giám định pháp y hoặc quân sự</w:t>
+      </w:r>
+      <w:r>
+        <w:rPr>
+          <w:rFonts w:asciiTheme="majorHAnsi" w:hAnsiTheme="majorHAnsi" w:cstheme="majorHAnsi"/>
+          <w:color w:val="000000" w:themeColor="text1"/>
+          <w:sz w:val="26"/>
+          <w:szCs w:val="26"/>
+          <w:lang w:val="en-US"/>
+        </w:rPr>
+        <w:t xml:space="preserve">: chẳng hạn dựng nên </w:t>
+      </w:r>
+      <w:r>
+        <w:rPr>
+          <w:rFonts w:asciiTheme="majorHAnsi" w:hAnsiTheme="majorHAnsi" w:cstheme="majorHAnsi"/>
+          <w:b/>
+          <w:bCs/>
+          <w:color w:val="000000" w:themeColor="text1"/>
+          <w:sz w:val="26"/>
+          <w:szCs w:val="26"/>
+          <w:lang w:val="en-US"/>
+        </w:rPr>
+        <w:t>ảnh vệ tinh giả</w:t>
+      </w:r>
+      <w:r>
+        <w:rPr>
+          <w:rFonts w:asciiTheme="majorHAnsi" w:hAnsiTheme="majorHAnsi" w:cstheme="majorHAnsi"/>
+          <w:color w:val="000000" w:themeColor="text1"/>
+          <w:sz w:val="26"/>
+          <w:szCs w:val="26"/>
+          <w:lang w:val="en-US"/>
+        </w:rPr>
+        <w:t xml:space="preserve"> về một cây cầu quân sự không có thật để đánh lừa phân tích tình báo</w:t>
+      </w:r>
+      <w:hyperlink r:id="rId43" w:anchor=":~:text=abused%20to%20cause%20political%20or,This%20can%20mislead%20a%20troop" w:tgtFrame="_blank" w:history="1">
+        <w:r>
+          <w:rPr>
+            <w:rStyle w:val="Hyperlink"/>
+            <w:rFonts w:asciiTheme="majorHAnsi" w:hAnsiTheme="majorHAnsi" w:cstheme="majorHAnsi"/>
+            <w:sz w:val="26"/>
+            <w:szCs w:val="26"/>
+            <w:lang w:val="en-US"/>
+          </w:rPr>
+          <w:t>ar5iv.labs.arxiv.org</w:t>
+        </w:r>
+      </w:hyperlink>
+      <w:r>
+        <w:rPr>
+          <w:rFonts w:asciiTheme="majorHAnsi" w:hAnsiTheme="majorHAnsi" w:cstheme="majorHAnsi"/>
+          <w:color w:val="000000" w:themeColor="text1"/>
+          <w:sz w:val="26"/>
+          <w:szCs w:val="26"/>
+          <w:lang w:val="en-US"/>
+        </w:rPr>
+        <w:t xml:space="preserve">. Điều này có thể dẫn đến </w:t>
+      </w:r>
+      <w:r>
+        <w:rPr>
+          <w:rFonts w:asciiTheme="majorHAnsi" w:hAnsiTheme="majorHAnsi" w:cstheme="majorHAnsi"/>
+          <w:b/>
+          <w:bCs/>
+          <w:color w:val="000000" w:themeColor="text1"/>
+          <w:sz w:val="26"/>
+          <w:szCs w:val="26"/>
+          <w:lang w:val="en-US"/>
+        </w:rPr>
+        <w:t>sai lầm chiến lược nguy hiểm</w:t>
+      </w:r>
+      <w:r>
+        <w:rPr>
+          <w:rFonts w:asciiTheme="majorHAnsi" w:hAnsiTheme="majorHAnsi" w:cstheme="majorHAnsi"/>
+          <w:color w:val="000000" w:themeColor="text1"/>
+          <w:sz w:val="26"/>
+          <w:szCs w:val="26"/>
+          <w:lang w:val="en-US"/>
+        </w:rPr>
+        <w:t xml:space="preserve"> nếu thông tin giả bị tin là thật. Tất cả những ví dụ trên cho thấy mặt tiêu cực của deepfake rất đa dạng và </w:t>
+      </w:r>
+      <w:r>
+        <w:rPr>
+          <w:rFonts w:asciiTheme="majorHAnsi" w:hAnsiTheme="majorHAnsi" w:cstheme="majorHAnsi"/>
+          <w:b/>
+          <w:bCs/>
+          <w:color w:val="000000" w:themeColor="text1"/>
+          <w:sz w:val="26"/>
+          <w:szCs w:val="26"/>
+          <w:lang w:val="en-US"/>
+        </w:rPr>
+        <w:t>gây ảnh hưởng trên nhiều lĩnh vực</w:t>
+      </w:r>
+      <w:r>
+        <w:rPr>
+          <w:rFonts w:asciiTheme="majorHAnsi" w:hAnsiTheme="majorHAnsi" w:cstheme="majorHAnsi"/>
+          <w:color w:val="000000" w:themeColor="text1"/>
+          <w:sz w:val="26"/>
+          <w:szCs w:val="26"/>
+          <w:lang w:val="en-US"/>
+        </w:rPr>
+        <w:t>, từ cá nhân đến an ninh quốc gia.</w:t>
+      </w:r>
+      <w:bookmarkStart w:id="30" w:name="_Toc213746013"/>
+      <w:r>
+        <w:rPr>
+          <w:rFonts w:cstheme="majorHAnsi"/>
+          <w:b/>
+          <w:bCs/>
+          <w:color w:val="2F5496"/>
+          <w:sz w:val="26"/>
+          <w:szCs w:val="26"/>
+        </w:rPr>
+        <w:t>DANH MỤC TÀI LIỆU THAM KHẢO</w:t>
+      </w:r>
+      <w:bookmarkEnd w:id="1"/>
+      <w:r>
+        <w:rPr>
+          <w:rFonts w:cstheme="majorHAnsi"/>
+          <w:b/>
+          <w:bCs/>
+          <w:color w:val="EE0000"/>
+          <w:sz w:val="26"/>
+          <w:szCs w:val="26"/>
+          <w:lang w:val="en-US"/>
+        </w:rPr>
+        <w:t xml:space="preserve"> (tài liệu của phần nào, mục nào thì phải đánh dấu rõ ràng)</w:t>
+      </w:r>
+      <w:bookmarkEnd w:id="30"/>
     </w:p>
     <w:p>
       <w:pPr>
         <w:spacing w:line="360" w:lineRule="auto"/>
         <w:rPr>
           <w:rFonts w:asciiTheme="majorHAnsi" w:hAnsiTheme="majorHAnsi" w:cstheme="majorHAnsi"/>
-          <w:b/>
-          <w:bCs/>
           <w:iCs/>
           <w:noProof/>
           <w:color w:val="EE0000"/>
@@ -27907,8 +28963,6 @@
       <w:r>
         <w:rPr>
           <w:rFonts w:asciiTheme="majorHAnsi" w:hAnsiTheme="majorHAnsi" w:cstheme="majorHAnsi"/>
-          <w:b/>
-          <w:bCs/>
           <w:iCs/>
           <w:noProof/>
           <w:color w:val="EE0000"/>
@@ -27916,36 +28970,7 @@
           <w:szCs w:val="26"/>
           <w:lang w:val="en-US"/>
         </w:rPr>
-        <w:lastRenderedPageBreak/>
-        <w:t xml:space="preserve">+ </w:t>
-      </w:r>
-      <w:r>
-        <w:rPr>
-          <w:rFonts w:asciiTheme="majorHAnsi" w:hAnsiTheme="majorHAnsi" w:cstheme="majorHAnsi"/>
-          <w:b/>
-          <w:bCs/>
-          <w:iCs/>
-          <w:noProof/>
-          <w:color w:val="EE0000"/>
-          <w:sz w:val="26"/>
-          <w:szCs w:val="26"/>
-          <w:lang w:val="en-US"/>
-        </w:rPr>
-        <w:t>Wav2Lip (lip-sync)</w:t>
-      </w:r>
-      <w:r>
-        <w:rPr>
-          <w:rFonts w:asciiTheme="majorHAnsi" w:hAnsiTheme="majorHAnsi" w:cstheme="majorHAnsi"/>
-          <w:b/>
-          <w:bCs/>
-          <w:iCs/>
-          <w:noProof/>
-          <w:color w:val="EE0000"/>
-          <w:sz w:val="26"/>
-          <w:szCs w:val="26"/>
-          <w:lang w:val="en-US"/>
-        </w:rPr>
-        <w:t xml:space="preserve"> =&gt; Nhại cái mỏ</w:t>
+        <w:t>DL nộp bài: 23</w:t>
       </w:r>
     </w:p>
     <w:p>
@@ -27955,55 +28980,23 @@
           <w:rFonts w:asciiTheme="majorHAnsi" w:hAnsiTheme="majorHAnsi" w:cstheme="majorHAnsi"/>
           <w:b/>
           <w:bCs/>
-          <w:iCs/>
-          <w:noProof/>
-          <w:color w:val="EE0000"/>
-          <w:sz w:val="26"/>
-          <w:szCs w:val="26"/>
-          <w:lang w:val="en-US"/>
-        </w:rPr>
-      </w:pPr>
-      <w:r>
-        <w:rPr>
-          <w:rFonts w:asciiTheme="majorHAnsi" w:hAnsiTheme="majorHAnsi" w:cstheme="majorHAnsi"/>
-          <w:b/>
-          <w:bCs/>
-          <w:iCs/>
-          <w:noProof/>
-          <w:color w:val="EE0000"/>
-          <w:sz w:val="26"/>
-          <w:szCs w:val="26"/>
-          <w:lang w:val="en-US"/>
-        </w:rPr>
-        <w:t xml:space="preserve">+ </w:t>
-      </w:r>
-      <w:r>
-        <w:rPr>
-          <w:rFonts w:asciiTheme="majorHAnsi" w:hAnsiTheme="majorHAnsi" w:cstheme="majorHAnsi"/>
-          <w:b/>
-          <w:bCs/>
-          <w:iCs/>
-          <w:noProof/>
-          <w:color w:val="EE0000"/>
-          <w:sz w:val="26"/>
-          <w:szCs w:val="26"/>
-          <w:lang w:val="en-US"/>
-        </w:rPr>
-        <w:t>Audio TTS/VC</w:t>
-      </w:r>
-      <w:r>
-        <w:rPr>
-          <w:rFonts w:asciiTheme="majorHAnsi" w:hAnsiTheme="majorHAnsi" w:cstheme="majorHAnsi"/>
-          <w:b/>
-          <w:bCs/>
-          <w:iCs/>
-          <w:noProof/>
-          <w:color w:val="EE0000"/>
-          <w:sz w:val="26"/>
-          <w:szCs w:val="26"/>
-          <w:lang w:val="en-US"/>
-        </w:rPr>
-        <w:t xml:space="preserve"> =&gt; Nhại giọng</w:t>
+          <w:color w:val="000000" w:themeColor="text1"/>
+          <w:sz w:val="26"/>
+          <w:szCs w:val="26"/>
+          <w:lang w:val="en-US"/>
+        </w:rPr>
+      </w:pPr>
+      <w:r>
+        <w:rPr>
+          <w:rFonts w:asciiTheme="majorHAnsi" w:hAnsiTheme="majorHAnsi" w:cstheme="majorHAnsi"/>
+          <w:b/>
+          <w:bCs/>
+          <w:color w:val="000000" w:themeColor="text1"/>
+          <w:sz w:val="26"/>
+          <w:szCs w:val="26"/>
+          <w:lang w:val="en-US"/>
+        </w:rPr>
+        <w:t>1-4-8-11-15-18</w:t>
       </w:r>
     </w:p>
     <w:p>
@@ -28011,8 +29004,6 @@
         <w:spacing w:line="360" w:lineRule="auto"/>
         <w:rPr>
           <w:rFonts w:asciiTheme="majorHAnsi" w:hAnsiTheme="majorHAnsi" w:cstheme="majorHAnsi"/>
-          <w:b/>
-          <w:bCs/>
           <w:iCs/>
           <w:noProof/>
           <w:color w:val="EE0000"/>
@@ -28024,8 +29015,6 @@
       <w:r>
         <w:rPr>
           <w:rFonts w:asciiTheme="majorHAnsi" w:hAnsiTheme="majorHAnsi" w:cstheme="majorHAnsi"/>
-          <w:b/>
-          <w:bCs/>
           <w:iCs/>
           <w:noProof/>
           <w:color w:val="EE0000"/>
@@ -28033,7 +29022,7 @@
           <w:szCs w:val="26"/>
           <w:lang w:val="en-US"/>
         </w:rPr>
-        <w:t>- Các họ thuật toán chính:</w:t>
+        <w:t xml:space="preserve">Còn ngày </w:t>
       </w:r>
     </w:p>
     <w:p>
@@ -28042,47 +29031,28 @@
         <w:rPr>
           <w:rFonts w:asciiTheme="majorHAnsi" w:hAnsiTheme="majorHAnsi" w:cstheme="majorHAnsi"/>
           <w:b/>
-          <w:iCs/>
-          <w:noProof/>
-          <w:sz w:val="26"/>
-          <w:szCs w:val="26"/>
-          <w:lang w:val="en-US"/>
-        </w:rPr>
-      </w:pPr>
-      <w:r>
-        <w:rPr>
-          <w:rFonts w:asciiTheme="majorHAnsi" w:hAnsiTheme="majorHAnsi" w:cstheme="majorHAnsi"/>
-          <w:b/>
-          <w:iCs/>
-          <w:noProof/>
-          <w:sz w:val="26"/>
-          <w:szCs w:val="26"/>
-          <w:lang w:val="en-US"/>
-        </w:rPr>
-        <w:t xml:space="preserve">+ </w:t>
-      </w:r>
-      <w:r>
-        <w:rPr>
-          <w:rFonts w:asciiTheme="majorHAnsi" w:hAnsiTheme="majorHAnsi" w:cstheme="majorHAnsi"/>
-          <w:b/>
-          <w:iCs/>
-          <w:noProof/>
-          <w:sz w:val="26"/>
-          <w:szCs w:val="26"/>
-        </w:rPr>
-        <w:t>Audio TTS/VC</w:t>
-      </w:r>
-      <w:r>
-        <w:rPr>
-          <w:rFonts w:asciiTheme="majorHAnsi" w:hAnsiTheme="majorHAnsi" w:cstheme="majorHAnsi"/>
-          <w:b/>
-          <w:iCs/>
-          <w:noProof/>
-          <w:sz w:val="26"/>
-          <w:szCs w:val="26"/>
-          <w:lang w:val="en-US"/>
-        </w:rPr>
-        <w:t xml:space="preserve"> - Khánh</w:t>
+          <w:bCs/>
+          <w:iCs/>
+          <w:noProof/>
+          <w:color w:val="EE0000"/>
+          <w:sz w:val="26"/>
+          <w:szCs w:val="26"/>
+          <w:lang w:val="en-US"/>
+        </w:rPr>
+      </w:pPr>
+      <w:r>
+        <w:rPr>
+          <w:rFonts w:asciiTheme="majorHAnsi" w:hAnsiTheme="majorHAnsi" w:cstheme="majorHAnsi"/>
+          <w:b/>
+          <w:bCs/>
+          <w:iCs/>
+          <w:noProof/>
+          <w:color w:val="EE0000"/>
+          <w:sz w:val="26"/>
+          <w:szCs w:val="26"/>
+          <w:lang w:val="en-US"/>
+        </w:rPr>
+        <w:t>8-11:</w:t>
       </w:r>
     </w:p>
     <w:p>
@@ -28102,12 +29072,382 @@
         <w:rPr>
           <w:rFonts w:asciiTheme="majorHAnsi" w:hAnsiTheme="majorHAnsi" w:cstheme="majorHAnsi"/>
           <w:b/>
-          <w:iCs/>
-          <w:noProof/>
-          <w:sz w:val="26"/>
-          <w:szCs w:val="26"/>
-          <w:lang w:val="en-US"/>
-        </w:rPr>
+          <w:bCs/>
+          <w:iCs/>
+          <w:noProof/>
+          <w:color w:val="EE0000"/>
+          <w:sz w:val="26"/>
+          <w:szCs w:val="26"/>
+          <w:lang w:val="en-US"/>
+        </w:rPr>
+        <w:t xml:space="preserve">- </w:t>
+      </w:r>
+      <w:r>
+        <w:rPr>
+          <w:rFonts w:asciiTheme="majorHAnsi" w:hAnsiTheme="majorHAnsi" w:cstheme="majorHAnsi"/>
+          <w:b/>
+          <w:iCs/>
+          <w:noProof/>
+          <w:sz w:val="26"/>
+          <w:szCs w:val="26"/>
+          <w:lang w:val="en-US"/>
+        </w:rPr>
+        <w:t>Giới thiệu tổng quan - Trang</w:t>
+      </w:r>
+    </w:p>
+    <w:p>
+      <w:pPr>
+        <w:spacing w:line="360" w:lineRule="auto"/>
+        <w:rPr>
+          <w:rFonts w:asciiTheme="majorHAnsi" w:hAnsiTheme="majorHAnsi" w:cstheme="majorHAnsi"/>
+          <w:b/>
+          <w:iCs/>
+          <w:noProof/>
+          <w:sz w:val="26"/>
+          <w:szCs w:val="26"/>
+          <w:lang w:val="en-US"/>
+        </w:rPr>
+      </w:pPr>
+      <w:r>
+        <w:rPr>
+          <w:rFonts w:asciiTheme="majorHAnsi" w:hAnsiTheme="majorHAnsi" w:cstheme="majorHAnsi"/>
+          <w:b/>
+          <w:bCs/>
+          <w:iCs/>
+          <w:noProof/>
+          <w:color w:val="EE0000"/>
+          <w:sz w:val="26"/>
+          <w:szCs w:val="26"/>
+          <w:lang w:val="en-US"/>
+        </w:rPr>
+        <w:t>-</w:t>
+      </w:r>
+      <w:r>
+        <w:rPr>
+          <w:rFonts w:asciiTheme="majorHAnsi" w:hAnsiTheme="majorHAnsi" w:cstheme="majorHAnsi"/>
+          <w:b/>
+          <w:iCs/>
+          <w:noProof/>
+          <w:sz w:val="26"/>
+          <w:szCs w:val="26"/>
+          <w:lang w:val="en-US"/>
+        </w:rPr>
+        <w:t xml:space="preserve"> Nguyên lý hoạt động</w:t>
+      </w:r>
+      <w:r>
+        <w:rPr>
+          <w:rFonts w:asciiTheme="majorHAnsi" w:hAnsiTheme="majorHAnsi" w:cstheme="majorHAnsi"/>
+          <w:b/>
+          <w:iCs/>
+          <w:noProof/>
+          <w:sz w:val="26"/>
+          <w:szCs w:val="26"/>
+          <w:lang w:val="en-US"/>
+        </w:rPr>
+        <w:t xml:space="preserve"> – Việt</w:t>
+      </w:r>
+    </w:p>
+    <w:p>
+      <w:pPr>
+        <w:spacing w:line="360" w:lineRule="auto"/>
+        <w:rPr>
+          <w:rFonts w:asciiTheme="majorHAnsi" w:hAnsiTheme="majorHAnsi" w:cstheme="majorHAnsi"/>
+          <w:b/>
+          <w:iCs/>
+          <w:noProof/>
+          <w:sz w:val="26"/>
+          <w:szCs w:val="26"/>
+          <w:lang w:val="en-US"/>
+        </w:rPr>
+      </w:pPr>
+      <w:r>
+        <w:rPr>
+          <w:rFonts w:asciiTheme="majorHAnsi" w:hAnsiTheme="majorHAnsi" w:cstheme="majorHAnsi"/>
+          <w:b/>
+          <w:iCs/>
+          <w:noProof/>
+          <w:sz w:val="26"/>
+          <w:szCs w:val="26"/>
+          <w:lang w:val="en-US"/>
+        </w:rPr>
+        <w:t>- Bổ sung phần tài liệu word2vec với glovec</w:t>
+      </w:r>
+    </w:p>
+    <w:p>
+      <w:pPr>
+        <w:spacing w:line="360" w:lineRule="auto"/>
+        <w:rPr>
+          <w:rFonts w:asciiTheme="majorHAnsi" w:hAnsiTheme="majorHAnsi" w:cstheme="majorHAnsi"/>
+          <w:b/>
+          <w:bCs/>
+          <w:iCs/>
+          <w:noProof/>
+          <w:color w:val="EE0000"/>
+          <w:sz w:val="26"/>
+          <w:szCs w:val="26"/>
+          <w:lang w:val="en-US"/>
+        </w:rPr>
+      </w:pPr>
+      <w:r>
+        <w:rPr>
+          <w:rFonts w:asciiTheme="majorHAnsi" w:hAnsiTheme="majorHAnsi" w:cstheme="majorHAnsi"/>
+          <w:b/>
+          <w:bCs/>
+          <w:iCs/>
+          <w:noProof/>
+          <w:color w:val="EE0000"/>
+          <w:sz w:val="26"/>
+          <w:szCs w:val="26"/>
+          <w:lang w:val="en-US"/>
+        </w:rPr>
+        <w:t>11-15:</w:t>
+      </w:r>
+    </w:p>
+    <w:p>
+      <w:pPr>
+        <w:spacing w:line="360" w:lineRule="auto"/>
+        <w:rPr>
+          <w:rFonts w:asciiTheme="majorHAnsi" w:hAnsiTheme="majorHAnsi" w:cstheme="majorHAnsi"/>
+          <w:b/>
+          <w:iCs/>
+          <w:noProof/>
+          <w:sz w:val="26"/>
+          <w:szCs w:val="26"/>
+          <w:lang w:val="en-US"/>
+        </w:rPr>
+      </w:pPr>
+      <w:r>
+        <w:rPr>
+          <w:rFonts w:asciiTheme="majorHAnsi" w:hAnsiTheme="majorHAnsi" w:cstheme="majorHAnsi"/>
+          <w:b/>
+          <w:iCs/>
+          <w:noProof/>
+          <w:sz w:val="26"/>
+          <w:szCs w:val="26"/>
+          <w:lang w:val="en-US"/>
+        </w:rPr>
+        <w:t>- Ứng dụng – Việt</w:t>
+      </w:r>
+    </w:p>
+    <w:p>
+      <w:pPr>
+        <w:spacing w:line="360" w:lineRule="auto"/>
+        <w:rPr>
+          <w:rFonts w:asciiTheme="majorHAnsi" w:hAnsiTheme="majorHAnsi" w:cstheme="majorHAnsi"/>
+          <w:b/>
+          <w:bCs/>
+          <w:iCs/>
+          <w:noProof/>
+          <w:color w:val="EE0000"/>
+          <w:sz w:val="26"/>
+          <w:szCs w:val="26"/>
+          <w:lang w:val="en-US"/>
+        </w:rPr>
+      </w:pPr>
+      <w:r>
+        <w:rPr>
+          <w:rFonts w:asciiTheme="majorHAnsi" w:hAnsiTheme="majorHAnsi" w:cstheme="majorHAnsi"/>
+          <w:b/>
+          <w:bCs/>
+          <w:iCs/>
+          <w:noProof/>
+          <w:color w:val="EE0000"/>
+          <w:sz w:val="26"/>
+          <w:szCs w:val="26"/>
+          <w:lang w:val="en-US"/>
+        </w:rPr>
+        <w:t xml:space="preserve">+ </w:t>
+      </w:r>
+      <w:r>
+        <w:rPr>
+          <w:rFonts w:asciiTheme="majorHAnsi" w:hAnsiTheme="majorHAnsi" w:cstheme="majorHAnsi"/>
+          <w:b/>
+          <w:bCs/>
+          <w:iCs/>
+          <w:noProof/>
+          <w:color w:val="EE0000"/>
+          <w:sz w:val="26"/>
+          <w:szCs w:val="26"/>
+          <w:lang w:val="en-US"/>
+        </w:rPr>
+        <w:t>Wav2Lip (lip-sync)</w:t>
+      </w:r>
+      <w:r>
+        <w:rPr>
+          <w:rFonts w:asciiTheme="majorHAnsi" w:hAnsiTheme="majorHAnsi" w:cstheme="majorHAnsi"/>
+          <w:b/>
+          <w:bCs/>
+          <w:iCs/>
+          <w:noProof/>
+          <w:color w:val="EE0000"/>
+          <w:sz w:val="26"/>
+          <w:szCs w:val="26"/>
+          <w:lang w:val="en-US"/>
+        </w:rPr>
+        <w:t xml:space="preserve"> =&gt; Nhại cái mỏ</w:t>
+      </w:r>
+    </w:p>
+    <w:p>
+      <w:pPr>
+        <w:spacing w:line="360" w:lineRule="auto"/>
+        <w:rPr>
+          <w:rFonts w:asciiTheme="majorHAnsi" w:hAnsiTheme="majorHAnsi" w:cstheme="majorHAnsi"/>
+          <w:b/>
+          <w:bCs/>
+          <w:iCs/>
+          <w:noProof/>
+          <w:color w:val="EE0000"/>
+          <w:sz w:val="26"/>
+          <w:szCs w:val="26"/>
+          <w:lang w:val="en-US"/>
+        </w:rPr>
+      </w:pPr>
+      <w:r>
+        <w:rPr>
+          <w:rFonts w:asciiTheme="majorHAnsi" w:hAnsiTheme="majorHAnsi" w:cstheme="majorHAnsi"/>
+          <w:b/>
+          <w:bCs/>
+          <w:iCs/>
+          <w:noProof/>
+          <w:color w:val="EE0000"/>
+          <w:sz w:val="26"/>
+          <w:szCs w:val="26"/>
+          <w:lang w:val="en-US"/>
+        </w:rPr>
+        <w:t xml:space="preserve">+ </w:t>
+      </w:r>
+      <w:r>
+        <w:rPr>
+          <w:rFonts w:asciiTheme="majorHAnsi" w:hAnsiTheme="majorHAnsi" w:cstheme="majorHAnsi"/>
+          <w:b/>
+          <w:bCs/>
+          <w:iCs/>
+          <w:noProof/>
+          <w:color w:val="EE0000"/>
+          <w:sz w:val="26"/>
+          <w:szCs w:val="26"/>
+          <w:lang w:val="en-US"/>
+        </w:rPr>
+        <w:t>Audio TTS/VC</w:t>
+      </w:r>
+      <w:r>
+        <w:rPr>
+          <w:rFonts w:asciiTheme="majorHAnsi" w:hAnsiTheme="majorHAnsi" w:cstheme="majorHAnsi"/>
+          <w:b/>
+          <w:bCs/>
+          <w:iCs/>
+          <w:noProof/>
+          <w:color w:val="EE0000"/>
+          <w:sz w:val="26"/>
+          <w:szCs w:val="26"/>
+          <w:lang w:val="en-US"/>
+        </w:rPr>
+        <w:t xml:space="preserve"> =&gt; Nhại giọng</w:t>
+      </w:r>
+    </w:p>
+    <w:p>
+      <w:pPr>
+        <w:spacing w:line="360" w:lineRule="auto"/>
+        <w:rPr>
+          <w:rFonts w:asciiTheme="majorHAnsi" w:hAnsiTheme="majorHAnsi" w:cstheme="majorHAnsi"/>
+          <w:b/>
+          <w:bCs/>
+          <w:iCs/>
+          <w:noProof/>
+          <w:color w:val="EE0000"/>
+          <w:sz w:val="26"/>
+          <w:szCs w:val="26"/>
+          <w:lang w:val="en-US"/>
+        </w:rPr>
+      </w:pPr>
+      <w:r>
+        <w:rPr>
+          <w:rFonts w:asciiTheme="majorHAnsi" w:hAnsiTheme="majorHAnsi" w:cstheme="majorHAnsi"/>
+          <w:b/>
+          <w:bCs/>
+          <w:iCs/>
+          <w:noProof/>
+          <w:color w:val="EE0000"/>
+          <w:sz w:val="26"/>
+          <w:szCs w:val="26"/>
+          <w:lang w:val="en-US"/>
+        </w:rPr>
+        <w:t>- Các họ thuật toán chính:</w:t>
+      </w:r>
+    </w:p>
+    <w:p>
+      <w:pPr>
+        <w:spacing w:line="360" w:lineRule="auto"/>
+        <w:rPr>
+          <w:rFonts w:asciiTheme="majorHAnsi" w:hAnsiTheme="majorHAnsi" w:cstheme="majorHAnsi"/>
+          <w:b/>
+          <w:iCs/>
+          <w:noProof/>
+          <w:sz w:val="26"/>
+          <w:szCs w:val="26"/>
+          <w:lang w:val="en-US"/>
+        </w:rPr>
+      </w:pPr>
+      <w:r>
+        <w:rPr>
+          <w:rFonts w:asciiTheme="majorHAnsi" w:hAnsiTheme="majorHAnsi" w:cstheme="majorHAnsi"/>
+          <w:b/>
+          <w:iCs/>
+          <w:noProof/>
+          <w:sz w:val="26"/>
+          <w:szCs w:val="26"/>
+          <w:lang w:val="en-US"/>
+        </w:rPr>
+        <w:t xml:space="preserve">+ </w:t>
+      </w:r>
+      <w:r>
+        <w:rPr>
+          <w:rFonts w:asciiTheme="majorHAnsi" w:hAnsiTheme="majorHAnsi" w:cstheme="majorHAnsi"/>
+          <w:b/>
+          <w:iCs/>
+          <w:noProof/>
+          <w:sz w:val="26"/>
+          <w:szCs w:val="26"/>
+        </w:rPr>
+        <w:t>Audio TTS/VC</w:t>
+      </w:r>
+      <w:r>
+        <w:rPr>
+          <w:rFonts w:asciiTheme="majorHAnsi" w:hAnsiTheme="majorHAnsi" w:cstheme="majorHAnsi"/>
+          <w:b/>
+          <w:iCs/>
+          <w:noProof/>
+          <w:sz w:val="26"/>
+          <w:szCs w:val="26"/>
+          <w:lang w:val="en-US"/>
+        </w:rPr>
+        <w:t xml:space="preserve"> - Khánh</w:t>
+      </w:r>
+    </w:p>
+    <w:p>
+      <w:pPr>
+        <w:spacing w:line="360" w:lineRule="auto"/>
+        <w:rPr>
+          <w:rFonts w:asciiTheme="majorHAnsi" w:hAnsiTheme="majorHAnsi" w:cstheme="majorHAnsi"/>
+          <w:b/>
+          <w:iCs/>
+          <w:noProof/>
+          <w:sz w:val="26"/>
+          <w:szCs w:val="26"/>
+          <w:lang w:val="en-US"/>
+        </w:rPr>
+      </w:pPr>
+      <w:r>
+        <w:rPr>
+          <w:rFonts w:asciiTheme="majorHAnsi" w:hAnsiTheme="majorHAnsi" w:cstheme="majorHAnsi"/>
+          <w:b/>
+          <w:iCs/>
+          <w:noProof/>
+          <w:sz w:val="26"/>
+          <w:szCs w:val="26"/>
+          <w:lang w:val="en-US"/>
+        </w:rPr>
+        <w:lastRenderedPageBreak/>
         <w:t xml:space="preserve">+ </w:t>
       </w:r>
       <w:r>
@@ -28285,7 +29625,7 @@
         </w:rPr>
         <w:t xml:space="preserve">ĐIỀU KHOẢN SỬ DỤNG VÀ CHÍNH SÁCH BẢO MẬT: </w:t>
       </w:r>
-      <w:hyperlink r:id="rId35" w:history="1">
+      <w:hyperlink r:id="rId44" w:history="1">
         <w:r>
           <w:rPr>
             <w:rStyle w:val="Hyperlink"/>
@@ -28324,7 +29664,7 @@
         </w:rPr>
         <w:t xml:space="preserve">GlobeDr Business - Physician's Guide for Answering Advice Questions: </w:t>
       </w:r>
-      <w:hyperlink r:id="rId36" w:history="1">
+      <w:hyperlink r:id="rId45" w:history="1">
         <w:r>
           <w:rPr>
             <w:rStyle w:val="Hyperlink"/>
@@ -28363,7 +29703,7 @@
         </w:rPr>
         <w:t xml:space="preserve">QUY CHẾ HOẠT ĐỘNG ỨNG DỤNG GLOBEDR (BÁC SĨ TOÀN CẦU), GLOBEDR- BUSINESS: </w:t>
       </w:r>
-      <w:hyperlink r:id="rId37" w:history="1">
+      <w:hyperlink r:id="rId46" w:history="1">
         <w:r>
           <w:rPr>
             <w:rStyle w:val="Hyperlink"/>
@@ -28388,7 +29728,7 @@
       </w:pPr>
     </w:p>
     <w:sectPr>
-      <w:footerReference w:type="default" r:id="rId38"/>
+      <w:footerReference w:type="default" r:id="rId47"/>
       <w:pgSz w:w="11906" w:h="16838" w:code="9"/>
       <w:pgMar w:top="1440" w:right="1440" w:bottom="1440" w:left="1440" w:header="708" w:footer="706" w:gutter="0"/>
       <w:pgNumType w:start="1"/>

</xml_diff>

<commit_message>
Update report: enhance deepfake analysis and implications
</commit_message>
<xml_diff>
--- a/CSC12004-PHAN-TICH-THIET-KE-HE-THONG-THONG-TIN-DOAN/report/report.docx
+++ b/CSC12004-PHAN-TICH-THIET-KE-HE-THONG-THONG-TIN-DOAN/report/report.docx
@@ -28680,10 +28680,8 @@
         </w:numPr>
         <w:spacing w:line="360" w:lineRule="auto"/>
         <w:rPr>
-          <w:rFonts w:cstheme="majorHAnsi"/>
-          <w:b/>
-          <w:bCs/>
-          <w:color w:val="2F5496"/>
+          <w:rFonts w:asciiTheme="majorHAnsi" w:hAnsiTheme="majorHAnsi" w:cstheme="majorHAnsi"/>
+          <w:color w:val="000000" w:themeColor="text1"/>
           <w:sz w:val="26"/>
           <w:szCs w:val="26"/>
           <w:lang w:val="en-US"/>
@@ -28920,30 +28918,29 @@
         </w:rPr>
         <w:t>, từ cá nhân đến an ninh quốc gia.</w:t>
       </w:r>
-      <w:bookmarkStart w:id="30" w:name="_Toc213746013"/>
-      <w:r>
+    </w:p>
+    <w:p>
+      <w:pPr>
+        <w:pStyle w:val="Heading2"/>
+        <w:spacing w:line="360" w:lineRule="auto"/>
         <w:rPr>
           <w:rFonts w:cstheme="majorHAnsi"/>
           <w:b/>
           <w:bCs/>
           <w:color w:val="2F5496"/>
-          <w:sz w:val="26"/>
-          <w:szCs w:val="26"/>
-        </w:rPr>
-        <w:t>DANH MỤC TÀI LIỆU THAM KHẢO</w:t>
-      </w:r>
-      <w:bookmarkEnd w:id="1"/>
+          <w:lang w:val="en-US"/>
+        </w:rPr>
+      </w:pPr>
+      <w:bookmarkStart w:id="30" w:name="_Toc213746011"/>
       <w:r>
         <w:rPr>
           <w:rFonts w:cstheme="majorHAnsi"/>
           <w:b/>
           <w:bCs/>
-          <w:color w:val="EE0000"/>
-          <w:sz w:val="26"/>
-          <w:szCs w:val="26"/>
-          <w:lang w:val="en-US"/>
-        </w:rPr>
-        <w:t xml:space="preserve"> (tài liệu của phần nào, mục nào thì phải đánh dấu rõ ràng)</w:t>
+          <w:color w:val="2F5496"/>
+          <w:lang w:val="en-US"/>
+        </w:rPr>
+        <w:t>5. Các rủi ro và thách thức</w:t>
       </w:r>
       <w:bookmarkEnd w:id="30"/>
     </w:p>
@@ -28952,427 +28949,1810 @@
         <w:spacing w:line="360" w:lineRule="auto"/>
         <w:rPr>
           <w:rFonts w:asciiTheme="majorHAnsi" w:hAnsiTheme="majorHAnsi" w:cstheme="majorHAnsi"/>
-          <w:iCs/>
-          <w:noProof/>
-          <w:color w:val="EE0000"/>
-          <w:sz w:val="26"/>
-          <w:szCs w:val="26"/>
-          <w:lang w:val="en-US"/>
-        </w:rPr>
-      </w:pPr>
-      <w:r>
-        <w:rPr>
-          <w:rFonts w:asciiTheme="majorHAnsi" w:hAnsiTheme="majorHAnsi" w:cstheme="majorHAnsi"/>
-          <w:iCs/>
-          <w:noProof/>
-          <w:color w:val="EE0000"/>
-          <w:sz w:val="26"/>
-          <w:szCs w:val="26"/>
-          <w:lang w:val="en-US"/>
-        </w:rPr>
-        <w:t>DL nộp bài: 23</w:t>
+          <w:color w:val="000000" w:themeColor="text1"/>
+          <w:sz w:val="26"/>
+          <w:szCs w:val="26"/>
+          <w:lang w:val="en-US"/>
+        </w:rPr>
+      </w:pPr>
+      <w:r>
+        <w:rPr>
+          <w:rFonts w:asciiTheme="majorHAnsi" w:hAnsiTheme="majorHAnsi" w:cstheme="majorHAnsi"/>
+          <w:color w:val="000000" w:themeColor="text1"/>
+          <w:sz w:val="26"/>
+          <w:szCs w:val="26"/>
+          <w:lang w:val="en-US"/>
+        </w:rPr>
+        <w:t xml:space="preserve">Công nghệ deepfake kéo theo nhiều </w:t>
+      </w:r>
+      <w:r>
+        <w:rPr>
+          <w:rFonts w:asciiTheme="majorHAnsi" w:hAnsiTheme="majorHAnsi" w:cstheme="majorHAnsi"/>
+          <w:b/>
+          <w:bCs/>
+          <w:color w:val="000000" w:themeColor="text1"/>
+          <w:sz w:val="26"/>
+          <w:szCs w:val="26"/>
+          <w:lang w:val="en-US"/>
+        </w:rPr>
+        <w:t>rủi ro xã hội</w:t>
+      </w:r>
+      <w:r>
+        <w:rPr>
+          <w:rFonts w:asciiTheme="majorHAnsi" w:hAnsiTheme="majorHAnsi" w:cstheme="majorHAnsi"/>
+          <w:color w:val="000000" w:themeColor="text1"/>
+          <w:sz w:val="26"/>
+          <w:szCs w:val="26"/>
+          <w:lang w:val="en-US"/>
+        </w:rPr>
+        <w:t xml:space="preserve"> và </w:t>
+      </w:r>
+      <w:r>
+        <w:rPr>
+          <w:rFonts w:asciiTheme="majorHAnsi" w:hAnsiTheme="majorHAnsi" w:cstheme="majorHAnsi"/>
+          <w:b/>
+          <w:bCs/>
+          <w:color w:val="000000" w:themeColor="text1"/>
+          <w:sz w:val="26"/>
+          <w:szCs w:val="26"/>
+          <w:lang w:val="en-US"/>
+        </w:rPr>
+        <w:t>thách thức kỹ thuật</w:t>
+      </w:r>
+      <w:r>
+        <w:rPr>
+          <w:rFonts w:asciiTheme="majorHAnsi" w:hAnsiTheme="majorHAnsi" w:cstheme="majorHAnsi"/>
+          <w:color w:val="000000" w:themeColor="text1"/>
+          <w:sz w:val="26"/>
+          <w:szCs w:val="26"/>
+          <w:lang w:val="en-US"/>
+        </w:rPr>
+        <w:t xml:space="preserve"> cần được nhận diện và giải quyết:</w:t>
       </w:r>
     </w:p>
     <w:p>
       <w:pPr>
+        <w:numPr>
+          <w:ilvl w:val="0"/>
+          <w:numId w:val="39"/>
+        </w:numPr>
         <w:spacing w:line="360" w:lineRule="auto"/>
         <w:rPr>
           <w:rFonts w:asciiTheme="majorHAnsi" w:hAnsiTheme="majorHAnsi" w:cstheme="majorHAnsi"/>
-          <w:b/>
-          <w:bCs/>
-          <w:color w:val="000000" w:themeColor="text1"/>
-          <w:sz w:val="26"/>
-          <w:szCs w:val="26"/>
-          <w:lang w:val="en-US"/>
-        </w:rPr>
-      </w:pPr>
-      <w:r>
-        <w:rPr>
-          <w:rFonts w:asciiTheme="majorHAnsi" w:hAnsiTheme="majorHAnsi" w:cstheme="majorHAnsi"/>
-          <w:b/>
-          <w:bCs/>
-          <w:color w:val="000000" w:themeColor="text1"/>
-          <w:sz w:val="26"/>
-          <w:szCs w:val="26"/>
-          <w:lang w:val="en-US"/>
-        </w:rPr>
-        <w:t>1-4-8-11-15-18</w:t>
+          <w:color w:val="000000" w:themeColor="text1"/>
+          <w:sz w:val="26"/>
+          <w:szCs w:val="26"/>
+          <w:lang w:val="en-US"/>
+        </w:rPr>
+      </w:pPr>
+      <w:r>
+        <w:rPr>
+          <w:rFonts w:asciiTheme="majorHAnsi" w:hAnsiTheme="majorHAnsi" w:cstheme="majorHAnsi"/>
+          <w:b/>
+          <w:bCs/>
+          <w:color w:val="000000" w:themeColor="text1"/>
+          <w:sz w:val="26"/>
+          <w:szCs w:val="26"/>
+          <w:lang w:val="en-US"/>
+        </w:rPr>
+        <w:t>Khủng hoảng niềm tin thông tin:</w:t>
+      </w:r>
+      <w:r>
+        <w:rPr>
+          <w:rFonts w:asciiTheme="majorHAnsi" w:hAnsiTheme="majorHAnsi" w:cstheme="majorHAnsi"/>
+          <w:color w:val="000000" w:themeColor="text1"/>
+          <w:sz w:val="26"/>
+          <w:szCs w:val="26"/>
+          <w:lang w:val="en-US"/>
+        </w:rPr>
+        <w:t xml:space="preserve"> Khi ảnh, video, âm thanh đều có thể bị làm giả tinh vi, công chúng dần </w:t>
+      </w:r>
+      <w:r>
+        <w:rPr>
+          <w:rFonts w:asciiTheme="majorHAnsi" w:hAnsiTheme="majorHAnsi" w:cstheme="majorHAnsi"/>
+          <w:b/>
+          <w:bCs/>
+          <w:color w:val="000000" w:themeColor="text1"/>
+          <w:sz w:val="26"/>
+          <w:szCs w:val="26"/>
+          <w:lang w:val="en-US"/>
+        </w:rPr>
+        <w:t>mất niềm tin vào tính xác thực</w:t>
+      </w:r>
+      <w:r>
+        <w:rPr>
+          <w:rFonts w:asciiTheme="majorHAnsi" w:hAnsiTheme="majorHAnsi" w:cstheme="majorHAnsi"/>
+          <w:color w:val="000000" w:themeColor="text1"/>
+          <w:sz w:val="26"/>
+          <w:szCs w:val="26"/>
+          <w:lang w:val="en-US"/>
+        </w:rPr>
+        <w:t xml:space="preserve"> của mọi nội dung số</w:t>
+      </w:r>
+      <w:hyperlink r:id="rId44" w:anchor=":~:text=As%20deepfakes%20become%20more%20realistic,deepfakes%20that%20mimic%20public%20figures" w:tgtFrame="_blank" w:history="1">
+        <w:r>
+          <w:rPr>
+            <w:rStyle w:val="Hyperlink"/>
+            <w:rFonts w:asciiTheme="majorHAnsi" w:hAnsiTheme="majorHAnsi" w:cstheme="majorHAnsi"/>
+            <w:sz w:val="26"/>
+            <w:szCs w:val="26"/>
+            <w:lang w:val="en-US"/>
+          </w:rPr>
+          <w:t>turing.ac.uk</w:t>
+        </w:r>
+      </w:hyperlink>
+      <w:r>
+        <w:rPr>
+          <w:rFonts w:asciiTheme="majorHAnsi" w:hAnsiTheme="majorHAnsi" w:cstheme="majorHAnsi"/>
+          <w:color w:val="000000" w:themeColor="text1"/>
+          <w:sz w:val="26"/>
+          <w:szCs w:val="26"/>
+          <w:lang w:val="en-US"/>
+        </w:rPr>
+        <w:t xml:space="preserve">. Ngay cả những nội dung thật cũng có thể bị nghi ngờ là deepfake, tạo ra </w:t>
+      </w:r>
+      <w:r>
+        <w:rPr>
+          <w:rFonts w:asciiTheme="majorHAnsi" w:hAnsiTheme="majorHAnsi" w:cstheme="majorHAnsi"/>
+          <w:b/>
+          <w:bCs/>
+          <w:color w:val="000000" w:themeColor="text1"/>
+          <w:sz w:val="26"/>
+          <w:szCs w:val="26"/>
+          <w:lang w:val="en-US"/>
+        </w:rPr>
+        <w:t>“hiệu ứng người nói dối”</w:t>
+      </w:r>
+      <w:r>
+        <w:rPr>
+          <w:rFonts w:asciiTheme="majorHAnsi" w:hAnsiTheme="majorHAnsi" w:cstheme="majorHAnsi"/>
+          <w:color w:val="000000" w:themeColor="text1"/>
+          <w:sz w:val="26"/>
+          <w:szCs w:val="26"/>
+          <w:lang w:val="en-US"/>
+        </w:rPr>
+        <w:t xml:space="preserve"> (liar’s dividend) khiến sự thật bị bóp méo. Điều này đặc biệt nguy hiểm trong bối cảnh tin giả tràn lan, làm </w:t>
+      </w:r>
+      <w:r>
+        <w:rPr>
+          <w:rFonts w:asciiTheme="majorHAnsi" w:hAnsiTheme="majorHAnsi" w:cstheme="majorHAnsi"/>
+          <w:b/>
+          <w:bCs/>
+          <w:color w:val="000000" w:themeColor="text1"/>
+          <w:sz w:val="26"/>
+          <w:szCs w:val="26"/>
+          <w:lang w:val="en-US"/>
+        </w:rPr>
+        <w:t>xói mòn nền tảng thông tin và dân chủ</w:t>
+      </w:r>
+      <w:r>
+        <w:rPr>
+          <w:rFonts w:asciiTheme="majorHAnsi" w:hAnsiTheme="majorHAnsi" w:cstheme="majorHAnsi"/>
+          <w:color w:val="000000" w:themeColor="text1"/>
+          <w:sz w:val="26"/>
+          <w:szCs w:val="26"/>
+          <w:lang w:val="en-US"/>
+        </w:rPr>
+        <w:t>. Xã hội có thể trở nên hoài nghi cực đoan, không biết tin vào đâu, dẫn đến hỗn loạn hoặc thờ ơ trước mọi cảnh báo (vì cho rằng “cái gì cũng có thể là giả”).</w:t>
       </w:r>
     </w:p>
     <w:p>
       <w:pPr>
+        <w:numPr>
+          <w:ilvl w:val="0"/>
+          <w:numId w:val="39"/>
+        </w:numPr>
         <w:spacing w:line="360" w:lineRule="auto"/>
         <w:rPr>
           <w:rFonts w:asciiTheme="majorHAnsi" w:hAnsiTheme="majorHAnsi" w:cstheme="majorHAnsi"/>
-          <w:iCs/>
-          <w:noProof/>
-          <w:color w:val="EE0000"/>
-          <w:sz w:val="26"/>
-          <w:szCs w:val="26"/>
-          <w:lang w:val="en-US"/>
-        </w:rPr>
-      </w:pPr>
-      <w:r>
-        <w:rPr>
-          <w:rFonts w:asciiTheme="majorHAnsi" w:hAnsiTheme="majorHAnsi" w:cstheme="majorHAnsi"/>
-          <w:iCs/>
-          <w:noProof/>
-          <w:color w:val="EE0000"/>
-          <w:sz w:val="26"/>
-          <w:szCs w:val="26"/>
-          <w:lang w:val="en-US"/>
-        </w:rPr>
-        <w:t xml:space="preserve">Còn ngày </w:t>
+          <w:color w:val="000000" w:themeColor="text1"/>
+          <w:sz w:val="26"/>
+          <w:szCs w:val="26"/>
+          <w:lang w:val="en-US"/>
+        </w:rPr>
+      </w:pPr>
+      <w:r>
+        <w:rPr>
+          <w:rFonts w:asciiTheme="majorHAnsi" w:hAnsiTheme="majorHAnsi" w:cstheme="majorHAnsi"/>
+          <w:b/>
+          <w:bCs/>
+          <w:color w:val="000000" w:themeColor="text1"/>
+          <w:sz w:val="26"/>
+          <w:szCs w:val="26"/>
+          <w:lang w:val="en-US"/>
+        </w:rPr>
+        <w:t>Vấn đề pháp lý và đạo đức về quyền riêng tư:</w:t>
+      </w:r>
+      <w:r>
+        <w:rPr>
+          <w:rFonts w:asciiTheme="majorHAnsi" w:hAnsiTheme="majorHAnsi" w:cstheme="majorHAnsi"/>
+          <w:color w:val="000000" w:themeColor="text1"/>
+          <w:sz w:val="26"/>
+          <w:szCs w:val="26"/>
+          <w:lang w:val="en-US"/>
+        </w:rPr>
+        <w:t xml:space="preserve"> Deepfake đặt ra câu hỏi lớn về </w:t>
+      </w:r>
+      <w:r>
+        <w:rPr>
+          <w:rFonts w:asciiTheme="majorHAnsi" w:hAnsiTheme="majorHAnsi" w:cstheme="majorHAnsi"/>
+          <w:b/>
+          <w:bCs/>
+          <w:color w:val="000000" w:themeColor="text1"/>
+          <w:sz w:val="26"/>
+          <w:szCs w:val="26"/>
+          <w:lang w:val="en-US"/>
+        </w:rPr>
+        <w:t>quyền riêng tư và sự đồng thuận</w:t>
+      </w:r>
+      <w:r>
+        <w:rPr>
+          <w:rFonts w:asciiTheme="majorHAnsi" w:hAnsiTheme="majorHAnsi" w:cstheme="majorHAnsi"/>
+          <w:color w:val="000000" w:themeColor="text1"/>
+          <w:sz w:val="26"/>
+          <w:szCs w:val="26"/>
+          <w:lang w:val="en-US"/>
+        </w:rPr>
+        <w:t xml:space="preserve">. Việc sử dụng hình ảnh khuôn mặt hoặc giọng nói của một người để tạo nội dung giả (đặc biệt là nội dung nhạy cảm) </w:t>
+      </w:r>
+      <w:r>
+        <w:rPr>
+          <w:rFonts w:asciiTheme="majorHAnsi" w:hAnsiTheme="majorHAnsi" w:cstheme="majorHAnsi"/>
+          <w:b/>
+          <w:bCs/>
+          <w:color w:val="000000" w:themeColor="text1"/>
+          <w:sz w:val="26"/>
+          <w:szCs w:val="26"/>
+          <w:lang w:val="en-US"/>
+        </w:rPr>
+        <w:t>mà không được phép</w:t>
+      </w:r>
+      <w:r>
+        <w:rPr>
+          <w:rFonts w:asciiTheme="majorHAnsi" w:hAnsiTheme="majorHAnsi" w:cstheme="majorHAnsi"/>
+          <w:color w:val="000000" w:themeColor="text1"/>
+          <w:sz w:val="26"/>
+          <w:szCs w:val="26"/>
+          <w:lang w:val="en-US"/>
+        </w:rPr>
+        <w:t xml:space="preserve"> là vi phạm nghiêm trọng quyền nhân thân</w:t>
+      </w:r>
+      <w:hyperlink r:id="rId45" w:anchor=":~:text=mimic%20public%20figures" w:tgtFrame="_blank" w:history="1">
+        <w:r>
+          <w:rPr>
+            <w:rStyle w:val="Hyperlink"/>
+            <w:rFonts w:asciiTheme="majorHAnsi" w:hAnsiTheme="majorHAnsi" w:cstheme="majorHAnsi"/>
+            <w:sz w:val="26"/>
+            <w:szCs w:val="26"/>
+            <w:lang w:val="en-US"/>
+          </w:rPr>
+          <w:t>turing.ac.uk</w:t>
+        </w:r>
+      </w:hyperlink>
+      <w:r>
+        <w:rPr>
+          <w:rFonts w:asciiTheme="majorHAnsi" w:hAnsiTheme="majorHAnsi" w:cstheme="majorHAnsi"/>
+          <w:color w:val="000000" w:themeColor="text1"/>
+          <w:sz w:val="26"/>
+          <w:szCs w:val="26"/>
+          <w:lang w:val="en-US"/>
+        </w:rPr>
+        <w:t xml:space="preserve">. Nhiều nạn nhân của video khiêu dâm giả phải chịu tổn thương tâm lý, danh dự nhưng pháp luật hiện hành ở nhiều nơi lại chưa theo kịp để bảo vệ họ. Trách nhiệm pháp lý của người tạo và phát tán deepfake cũng là vấn đề nan giải: nếu </w:t>
+      </w:r>
+      <w:r>
+        <w:rPr>
+          <w:rFonts w:asciiTheme="majorHAnsi" w:hAnsiTheme="majorHAnsi" w:cstheme="majorHAnsi"/>
+          <w:color w:val="000000" w:themeColor="text1"/>
+          <w:sz w:val="26"/>
+          <w:szCs w:val="26"/>
+          <w:lang w:val="en-US"/>
+        </w:rPr>
+        <w:lastRenderedPageBreak/>
+        <w:t>AI tạo ra video giả, ta sẽ xử phạt ai và tội danh gì? Đây là thách thức cho các nhà làm luật trên toàn thế giới.</w:t>
       </w:r>
     </w:p>
     <w:p>
       <w:pPr>
+        <w:numPr>
+          <w:ilvl w:val="0"/>
+          <w:numId w:val="39"/>
+        </w:numPr>
         <w:spacing w:line="360" w:lineRule="auto"/>
         <w:rPr>
           <w:rFonts w:asciiTheme="majorHAnsi" w:hAnsiTheme="majorHAnsi" w:cstheme="majorHAnsi"/>
-          <w:b/>
-          <w:bCs/>
-          <w:iCs/>
-          <w:noProof/>
-          <w:color w:val="EE0000"/>
-          <w:sz w:val="26"/>
-          <w:szCs w:val="26"/>
-          <w:lang w:val="en-US"/>
-        </w:rPr>
-      </w:pPr>
-      <w:r>
-        <w:rPr>
-          <w:rFonts w:asciiTheme="majorHAnsi" w:hAnsiTheme="majorHAnsi" w:cstheme="majorHAnsi"/>
-          <w:b/>
-          <w:bCs/>
-          <w:iCs/>
-          <w:noProof/>
-          <w:color w:val="EE0000"/>
-          <w:sz w:val="26"/>
-          <w:szCs w:val="26"/>
-          <w:lang w:val="en-US"/>
-        </w:rPr>
-        <w:t>8-11:</w:t>
+          <w:color w:val="000000" w:themeColor="text1"/>
+          <w:sz w:val="26"/>
+          <w:szCs w:val="26"/>
+          <w:lang w:val="en-US"/>
+        </w:rPr>
+      </w:pPr>
+      <w:r>
+        <w:rPr>
+          <w:rFonts w:asciiTheme="majorHAnsi" w:hAnsiTheme="majorHAnsi" w:cstheme="majorHAnsi"/>
+          <w:b/>
+          <w:bCs/>
+          <w:color w:val="000000" w:themeColor="text1"/>
+          <w:sz w:val="26"/>
+          <w:szCs w:val="26"/>
+          <w:lang w:val="en-US"/>
+        </w:rPr>
+        <w:t>Sự phổ biến rộng rãi của công cụ deepfake:</w:t>
+      </w:r>
+      <w:r>
+        <w:rPr>
+          <w:rFonts w:asciiTheme="majorHAnsi" w:hAnsiTheme="majorHAnsi" w:cstheme="majorHAnsi"/>
+          <w:color w:val="000000" w:themeColor="text1"/>
+          <w:sz w:val="26"/>
+          <w:szCs w:val="26"/>
+          <w:lang w:val="en-US"/>
+        </w:rPr>
+        <w:t xml:space="preserve"> Ban đầu, tạo một video deepfake yêu cầu kỹ thuật cao và tài nguyên mạnh, nhưng nay đã có nhiều </w:t>
+      </w:r>
+      <w:r>
+        <w:rPr>
+          <w:rFonts w:asciiTheme="majorHAnsi" w:hAnsiTheme="majorHAnsi" w:cstheme="majorHAnsi"/>
+          <w:b/>
+          <w:bCs/>
+          <w:color w:val="000000" w:themeColor="text1"/>
+          <w:sz w:val="26"/>
+          <w:szCs w:val="26"/>
+          <w:lang w:val="en-US"/>
+        </w:rPr>
+        <w:t>ứng dụng sẵn có cho công chúng</w:t>
+      </w:r>
+      <w:r>
+        <w:rPr>
+          <w:rFonts w:asciiTheme="majorHAnsi" w:hAnsiTheme="majorHAnsi" w:cstheme="majorHAnsi"/>
+          <w:color w:val="000000" w:themeColor="text1"/>
+          <w:sz w:val="26"/>
+          <w:szCs w:val="26"/>
+          <w:lang w:val="en-US"/>
+        </w:rPr>
+        <w:t xml:space="preserve"> (như Zao, FaceApp, DeepFaceLab) giúp bất kỳ ai có smartphone cũng tạo được nội dung deepfake</w:t>
+      </w:r>
+      <w:hyperlink r:id="rId46" w:anchor=":~:text=deepfake%20was%20used%20to%20scam,24" w:tgtFrame="_blank" w:history="1">
+        <w:r>
+          <w:rPr>
+            <w:rStyle w:val="Hyperlink"/>
+            <w:rFonts w:asciiTheme="majorHAnsi" w:hAnsiTheme="majorHAnsi" w:cstheme="majorHAnsi"/>
+            <w:sz w:val="26"/>
+            <w:szCs w:val="26"/>
+            <w:lang w:val="en-US"/>
+          </w:rPr>
+          <w:t>ar5iv.labs.arxiv.org</w:t>
+        </w:r>
+      </w:hyperlink>
+      <w:r>
+        <w:rPr>
+          <w:rFonts w:asciiTheme="majorHAnsi" w:hAnsiTheme="majorHAnsi" w:cstheme="majorHAnsi"/>
+          <w:color w:val="000000" w:themeColor="text1"/>
+          <w:sz w:val="26"/>
+          <w:szCs w:val="26"/>
+          <w:lang w:val="en-US"/>
+        </w:rPr>
+        <w:t xml:space="preserve">. Việc này dẫn đến nguy cơ </w:t>
+      </w:r>
+      <w:r>
+        <w:rPr>
+          <w:rFonts w:asciiTheme="majorHAnsi" w:hAnsiTheme="majorHAnsi" w:cstheme="majorHAnsi"/>
+          <w:b/>
+          <w:bCs/>
+          <w:color w:val="000000" w:themeColor="text1"/>
+          <w:sz w:val="26"/>
+          <w:szCs w:val="26"/>
+          <w:lang w:val="en-US"/>
+        </w:rPr>
+        <w:t>lạm dụng trên quy mô lớn</w:t>
+      </w:r>
+      <w:r>
+        <w:rPr>
+          <w:rFonts w:asciiTheme="majorHAnsi" w:hAnsiTheme="majorHAnsi" w:cstheme="majorHAnsi"/>
+          <w:color w:val="000000" w:themeColor="text1"/>
+          <w:sz w:val="26"/>
+          <w:szCs w:val="26"/>
+          <w:lang w:val="en-US"/>
+        </w:rPr>
+        <w:t xml:space="preserve">, khi công nghệ không còn nằm trong tay chuyên gia mà phổ biến đến cả những người ít hiểu biết về hậu quả. Ngày càng nhiều vụ việc lừa đảo, bôi nhọ sử dụng deepfake được ghi nhận, chứng tỏ </w:t>
+      </w:r>
+      <w:r>
+        <w:rPr>
+          <w:rFonts w:asciiTheme="majorHAnsi" w:hAnsiTheme="majorHAnsi" w:cstheme="majorHAnsi"/>
+          <w:b/>
+          <w:bCs/>
+          <w:color w:val="000000" w:themeColor="text1"/>
+          <w:sz w:val="26"/>
+          <w:szCs w:val="26"/>
+          <w:lang w:val="en-US"/>
+        </w:rPr>
+        <w:t>nguy cơ đã hiện hữu trong đời sống</w:t>
+      </w:r>
+      <w:r>
+        <w:rPr>
+          <w:rFonts w:asciiTheme="majorHAnsi" w:hAnsiTheme="majorHAnsi" w:cstheme="majorHAnsi"/>
+          <w:color w:val="000000" w:themeColor="text1"/>
+          <w:sz w:val="26"/>
+          <w:szCs w:val="26"/>
+          <w:lang w:val="en-US"/>
+        </w:rPr>
+        <w:t xml:space="preserve"> chứ không còn là giả thuyết.</w:t>
       </w:r>
     </w:p>
     <w:p>
       <w:pPr>
+        <w:numPr>
+          <w:ilvl w:val="0"/>
+          <w:numId w:val="39"/>
+        </w:numPr>
         <w:spacing w:line="360" w:lineRule="auto"/>
         <w:rPr>
           <w:rFonts w:asciiTheme="majorHAnsi" w:hAnsiTheme="majorHAnsi" w:cstheme="majorHAnsi"/>
-          <w:b/>
-          <w:iCs/>
-          <w:noProof/>
-          <w:sz w:val="26"/>
-          <w:szCs w:val="26"/>
-          <w:lang w:val="en-US"/>
-        </w:rPr>
-      </w:pPr>
-      <w:r>
-        <w:rPr>
-          <w:rFonts w:asciiTheme="majorHAnsi" w:hAnsiTheme="majorHAnsi" w:cstheme="majorHAnsi"/>
-          <w:b/>
-          <w:bCs/>
-          <w:iCs/>
-          <w:noProof/>
-          <w:color w:val="EE0000"/>
-          <w:sz w:val="26"/>
-          <w:szCs w:val="26"/>
-          <w:lang w:val="en-US"/>
-        </w:rPr>
-        <w:t xml:space="preserve">- </w:t>
-      </w:r>
-      <w:r>
-        <w:rPr>
-          <w:rFonts w:asciiTheme="majorHAnsi" w:hAnsiTheme="majorHAnsi" w:cstheme="majorHAnsi"/>
-          <w:b/>
-          <w:iCs/>
-          <w:noProof/>
-          <w:sz w:val="26"/>
-          <w:szCs w:val="26"/>
-          <w:lang w:val="en-US"/>
-        </w:rPr>
-        <w:t>Giới thiệu tổng quan - Trang</w:t>
+          <w:color w:val="000000" w:themeColor="text1"/>
+          <w:sz w:val="26"/>
+          <w:szCs w:val="26"/>
+          <w:lang w:val="en-US"/>
+        </w:rPr>
+      </w:pPr>
+      <w:r>
+        <w:rPr>
+          <w:rFonts w:asciiTheme="majorHAnsi" w:hAnsiTheme="majorHAnsi" w:cstheme="majorHAnsi"/>
+          <w:b/>
+          <w:bCs/>
+          <w:color w:val="000000" w:themeColor="text1"/>
+          <w:sz w:val="26"/>
+          <w:szCs w:val="26"/>
+          <w:lang w:val="en-US"/>
+        </w:rPr>
+        <w:t>Khó khăn trong việc phát hiện deepfake:</w:t>
+      </w:r>
+      <w:r>
+        <w:rPr>
+          <w:rFonts w:asciiTheme="majorHAnsi" w:hAnsiTheme="majorHAnsi" w:cstheme="majorHAnsi"/>
+          <w:color w:val="000000" w:themeColor="text1"/>
+          <w:sz w:val="26"/>
+          <w:szCs w:val="26"/>
+          <w:lang w:val="en-US"/>
+        </w:rPr>
+        <w:t xml:space="preserve"> Cùng với sự tiến bộ của deepfake, việc </w:t>
+      </w:r>
+      <w:r>
+        <w:rPr>
+          <w:rFonts w:asciiTheme="majorHAnsi" w:hAnsiTheme="majorHAnsi" w:cstheme="majorHAnsi"/>
+          <w:b/>
+          <w:bCs/>
+          <w:color w:val="000000" w:themeColor="text1"/>
+          <w:sz w:val="26"/>
+          <w:szCs w:val="26"/>
+          <w:lang w:val="en-US"/>
+        </w:rPr>
+        <w:t>phân biệt thật – giả bằng mắt thường gần như bất khả thi</w:t>
+      </w:r>
+      <w:r>
+        <w:rPr>
+          <w:rFonts w:asciiTheme="majorHAnsi" w:hAnsiTheme="majorHAnsi" w:cstheme="majorHAnsi"/>
+          <w:color w:val="000000" w:themeColor="text1"/>
+          <w:sz w:val="26"/>
+          <w:szCs w:val="26"/>
+          <w:lang w:val="en-US"/>
+        </w:rPr>
+        <w:t xml:space="preserve">. Các công cụ phát hiện tự động cũng gặp thách thức lớn: mô hình tạo giả mới ra đời liên tục khiến bộ phát hiện luôn phải </w:t>
+      </w:r>
+      <w:r>
+        <w:rPr>
+          <w:rFonts w:asciiTheme="majorHAnsi" w:hAnsiTheme="majorHAnsi" w:cstheme="majorHAnsi"/>
+          <w:b/>
+          <w:bCs/>
+          <w:color w:val="000000" w:themeColor="text1"/>
+          <w:sz w:val="26"/>
+          <w:szCs w:val="26"/>
+          <w:lang w:val="en-US"/>
+        </w:rPr>
+        <w:t>chạy đuổi theo</w:t>
+      </w:r>
+      <w:hyperlink r:id="rId47" w:anchor=":~:text=Detecting%20deepfakes%20is%20becoming%20increasingly,that%20deepfakes%20can%20be%20detected" w:tgtFrame="_blank" w:history="1">
+        <w:r>
+          <w:rPr>
+            <w:rStyle w:val="Hyperlink"/>
+            <w:rFonts w:asciiTheme="majorHAnsi" w:hAnsiTheme="majorHAnsi" w:cstheme="majorHAnsi"/>
+            <w:sz w:val="26"/>
+            <w:szCs w:val="26"/>
+            <w:lang w:val="en-US"/>
+          </w:rPr>
+          <w:t>turing.ac.uk</w:t>
+        </w:r>
+      </w:hyperlink>
+      <w:r>
+        <w:rPr>
+          <w:rFonts w:asciiTheme="majorHAnsi" w:hAnsiTheme="majorHAnsi" w:cstheme="majorHAnsi"/>
+          <w:color w:val="000000" w:themeColor="text1"/>
+          <w:sz w:val="26"/>
+          <w:szCs w:val="26"/>
+          <w:lang w:val="en-US"/>
+        </w:rPr>
+        <w:t xml:space="preserve">. Ví dụ, trước đây một manh mối nhận biết video deepfake là nhân vật </w:t>
+      </w:r>
+      <w:r>
+        <w:rPr>
+          <w:rFonts w:asciiTheme="majorHAnsi" w:hAnsiTheme="majorHAnsi" w:cstheme="majorHAnsi"/>
+          <w:b/>
+          <w:bCs/>
+          <w:color w:val="000000" w:themeColor="text1"/>
+          <w:sz w:val="26"/>
+          <w:szCs w:val="26"/>
+          <w:lang w:val="en-US"/>
+        </w:rPr>
+        <w:t>ít chớp mắt</w:t>
+      </w:r>
+      <w:r>
+        <w:rPr>
+          <w:rFonts w:asciiTheme="majorHAnsi" w:hAnsiTheme="majorHAnsi" w:cstheme="majorHAnsi"/>
+          <w:color w:val="000000" w:themeColor="text1"/>
+          <w:sz w:val="26"/>
+          <w:szCs w:val="26"/>
+          <w:lang w:val="en-US"/>
+        </w:rPr>
+        <w:t xml:space="preserve">, nhưng khi dấu hiệu này bị phát hiện, các deepfaker đã nhanh chóng huấn luyện AI tạo nhân vật </w:t>
+      </w:r>
+      <w:r>
+        <w:rPr>
+          <w:rFonts w:asciiTheme="majorHAnsi" w:hAnsiTheme="majorHAnsi" w:cstheme="majorHAnsi"/>
+          <w:b/>
+          <w:bCs/>
+          <w:color w:val="000000" w:themeColor="text1"/>
+          <w:sz w:val="26"/>
+          <w:szCs w:val="26"/>
+          <w:lang w:val="en-US"/>
+        </w:rPr>
+        <w:t>chớp mắt tự nhiên</w:t>
+      </w:r>
+      <w:r>
+        <w:rPr>
+          <w:rFonts w:asciiTheme="majorHAnsi" w:hAnsiTheme="majorHAnsi" w:cstheme="majorHAnsi"/>
+          <w:color w:val="000000" w:themeColor="text1"/>
+          <w:sz w:val="26"/>
+          <w:szCs w:val="26"/>
+          <w:lang w:val="en-US"/>
+        </w:rPr>
+        <w:t>, làm cho bộ lọc cũ vô hiệu</w:t>
+      </w:r>
+      <w:hyperlink r:id="rId48" w:anchor=":~:text=Deepfakes%20used%20to%20be%20easier,improve%20their%20deepfake%20generation%20techniques" w:tgtFrame="_blank" w:history="1">
+        <w:r>
+          <w:rPr>
+            <w:rStyle w:val="Hyperlink"/>
+            <w:rFonts w:asciiTheme="majorHAnsi" w:hAnsiTheme="majorHAnsi" w:cstheme="majorHAnsi"/>
+            <w:sz w:val="26"/>
+            <w:szCs w:val="26"/>
+            <w:lang w:val="en-US"/>
+          </w:rPr>
+          <w:t>turing.ac.uk</w:t>
+        </w:r>
+      </w:hyperlink>
+      <w:r>
+        <w:rPr>
+          <w:rFonts w:asciiTheme="majorHAnsi" w:hAnsiTheme="majorHAnsi" w:cstheme="majorHAnsi"/>
+          <w:color w:val="000000" w:themeColor="text1"/>
+          <w:sz w:val="26"/>
+          <w:szCs w:val="26"/>
+          <w:lang w:val="en-US"/>
+        </w:rPr>
+        <w:t xml:space="preserve">. Cuộc đấu trí giữa bên tạo giả và bên phát hiện vì thế trở thành </w:t>
+      </w:r>
+      <w:r>
+        <w:rPr>
+          <w:rFonts w:asciiTheme="majorHAnsi" w:hAnsiTheme="majorHAnsi" w:cstheme="majorHAnsi"/>
+          <w:b/>
+          <w:bCs/>
+          <w:color w:val="000000" w:themeColor="text1"/>
+          <w:sz w:val="26"/>
+          <w:szCs w:val="26"/>
+          <w:lang w:val="en-US"/>
+        </w:rPr>
+        <w:t>cuộc chạy đua vũ trang</w:t>
+      </w:r>
+      <w:r>
+        <w:rPr>
+          <w:rFonts w:asciiTheme="majorHAnsi" w:hAnsiTheme="majorHAnsi" w:cstheme="majorHAnsi"/>
+          <w:color w:val="000000" w:themeColor="text1"/>
+          <w:sz w:val="26"/>
+          <w:szCs w:val="26"/>
+          <w:lang w:val="en-US"/>
+        </w:rPr>
+        <w:t>: mỗi cải tiến trong phát hiện sẽ kéo theo cải tiến của deepfake để qua mặt, và ngược lại</w:t>
+      </w:r>
+      <w:hyperlink r:id="rId49" w:anchor=":~:text=Deepfakes%20used%20to%20be%20easier,improve%20their%20deepfake%20generation%20techniques" w:tgtFrame="_blank" w:history="1">
+        <w:r>
+          <w:rPr>
+            <w:rStyle w:val="Hyperlink"/>
+            <w:rFonts w:asciiTheme="majorHAnsi" w:hAnsiTheme="majorHAnsi" w:cstheme="majorHAnsi"/>
+            <w:sz w:val="26"/>
+            <w:szCs w:val="26"/>
+            <w:lang w:val="en-US"/>
+          </w:rPr>
+          <w:t>turing.ac.uk</w:t>
+        </w:r>
+      </w:hyperlink>
+      <w:r>
+        <w:rPr>
+          <w:rFonts w:asciiTheme="majorHAnsi" w:hAnsiTheme="majorHAnsi" w:cstheme="majorHAnsi"/>
+          <w:color w:val="000000" w:themeColor="text1"/>
+          <w:sz w:val="26"/>
+          <w:szCs w:val="26"/>
+          <w:lang w:val="en-US"/>
+        </w:rPr>
+        <w:t xml:space="preserve">. Ngoài ra, deepfake có thể được kết hợp với </w:t>
+      </w:r>
+      <w:r>
+        <w:rPr>
+          <w:rFonts w:asciiTheme="majorHAnsi" w:hAnsiTheme="majorHAnsi" w:cstheme="majorHAnsi"/>
+          <w:b/>
+          <w:bCs/>
+          <w:color w:val="000000" w:themeColor="text1"/>
+          <w:sz w:val="26"/>
+          <w:szCs w:val="26"/>
+          <w:lang w:val="en-US"/>
+        </w:rPr>
+        <w:t>tấn công đối kháng</w:t>
+      </w:r>
+      <w:r>
+        <w:rPr>
+          <w:rFonts w:asciiTheme="majorHAnsi" w:hAnsiTheme="majorHAnsi" w:cstheme="majorHAnsi"/>
+          <w:color w:val="000000" w:themeColor="text1"/>
+          <w:sz w:val="26"/>
+          <w:szCs w:val="26"/>
+          <w:lang w:val="en-US"/>
+        </w:rPr>
+        <w:t xml:space="preserve"> nhằm đánh bại hệ thống nhận diện: ví dụ kẻ tấn công cố ý </w:t>
+      </w:r>
+      <w:r>
+        <w:rPr>
+          <w:rFonts w:asciiTheme="majorHAnsi" w:hAnsiTheme="majorHAnsi" w:cstheme="majorHAnsi"/>
+          <w:b/>
+          <w:bCs/>
+          <w:color w:val="000000" w:themeColor="text1"/>
+          <w:sz w:val="26"/>
+          <w:szCs w:val="26"/>
+          <w:lang w:val="en-US"/>
+        </w:rPr>
+        <w:t>thêm nhiễu hoặc các mẫu gây nhiễu đặc biệt</w:t>
+      </w:r>
+      <w:r>
+        <w:rPr>
+          <w:rFonts w:asciiTheme="majorHAnsi" w:hAnsiTheme="majorHAnsi" w:cstheme="majorHAnsi"/>
+          <w:color w:val="000000" w:themeColor="text1"/>
+          <w:sz w:val="26"/>
+          <w:szCs w:val="26"/>
+          <w:lang w:val="en-US"/>
+        </w:rPr>
+        <w:t xml:space="preserve"> vào video giả để đánh lừa bộ phát hiện AI</w:t>
+      </w:r>
+      <w:hyperlink r:id="rId50" w:anchor=":~:text=2%20D,attempt%20to%20exploit%20a%20Super" w:tgtFrame="_blank" w:history="1">
+        <w:r>
+          <w:rPr>
+            <w:rStyle w:val="Hyperlink"/>
+            <w:rFonts w:asciiTheme="majorHAnsi" w:hAnsiTheme="majorHAnsi" w:cstheme="majorHAnsi"/>
+            <w:sz w:val="26"/>
+            <w:szCs w:val="26"/>
+            <w:lang w:val="en-US"/>
+          </w:rPr>
+          <w:t>iris.cnr.it</w:t>
+        </w:r>
+      </w:hyperlink>
+      <w:r>
+        <w:rPr>
+          <w:rFonts w:asciiTheme="majorHAnsi" w:hAnsiTheme="majorHAnsi" w:cstheme="majorHAnsi"/>
+          <w:color w:val="000000" w:themeColor="text1"/>
+          <w:sz w:val="26"/>
+          <w:szCs w:val="26"/>
+          <w:lang w:val="en-US"/>
+        </w:rPr>
+        <w:t xml:space="preserve">. Những kỹ thuật đối kháng này khiến </w:t>
+      </w:r>
+      <w:r>
+        <w:rPr>
+          <w:rFonts w:asciiTheme="majorHAnsi" w:hAnsiTheme="majorHAnsi" w:cstheme="majorHAnsi"/>
+          <w:b/>
+          <w:bCs/>
+          <w:color w:val="000000" w:themeColor="text1"/>
+          <w:sz w:val="26"/>
+          <w:szCs w:val="26"/>
+          <w:lang w:val="en-US"/>
+        </w:rPr>
+        <w:t>tỷ lệ nhận diện sai tăng cao</w:t>
+      </w:r>
+      <w:r>
+        <w:rPr>
+          <w:rFonts w:asciiTheme="majorHAnsi" w:hAnsiTheme="majorHAnsi" w:cstheme="majorHAnsi"/>
+          <w:color w:val="000000" w:themeColor="text1"/>
+          <w:sz w:val="26"/>
+          <w:szCs w:val="26"/>
+          <w:lang w:val="en-US"/>
+        </w:rPr>
+        <w:t>, đặt ra yêu cầu bộ phát hiện phải ngày càng tinh vi hơn để trụ vững trước deepfake.</w:t>
       </w:r>
     </w:p>
     <w:p>
       <w:pPr>
+        <w:numPr>
+          <w:ilvl w:val="0"/>
+          <w:numId w:val="39"/>
+        </w:numPr>
         <w:spacing w:line="360" w:lineRule="auto"/>
         <w:rPr>
           <w:rFonts w:asciiTheme="majorHAnsi" w:hAnsiTheme="majorHAnsi" w:cstheme="majorHAnsi"/>
-          <w:b/>
-          <w:iCs/>
-          <w:noProof/>
-          <w:sz w:val="26"/>
-          <w:szCs w:val="26"/>
-          <w:lang w:val="en-US"/>
-        </w:rPr>
-      </w:pPr>
-      <w:r>
-        <w:rPr>
-          <w:rFonts w:asciiTheme="majorHAnsi" w:hAnsiTheme="majorHAnsi" w:cstheme="majorHAnsi"/>
-          <w:b/>
-          <w:bCs/>
-          <w:iCs/>
-          <w:noProof/>
-          <w:color w:val="EE0000"/>
-          <w:sz w:val="26"/>
-          <w:szCs w:val="26"/>
-          <w:lang w:val="en-US"/>
-        </w:rPr>
-        <w:t>-</w:t>
-      </w:r>
-      <w:r>
-        <w:rPr>
-          <w:rFonts w:asciiTheme="majorHAnsi" w:hAnsiTheme="majorHAnsi" w:cstheme="majorHAnsi"/>
-          <w:b/>
-          <w:iCs/>
-          <w:noProof/>
-          <w:sz w:val="26"/>
-          <w:szCs w:val="26"/>
-          <w:lang w:val="en-US"/>
-        </w:rPr>
-        <w:t xml:space="preserve"> Nguyên lý hoạt động</w:t>
-      </w:r>
-      <w:r>
-        <w:rPr>
-          <w:rFonts w:asciiTheme="majorHAnsi" w:hAnsiTheme="majorHAnsi" w:cstheme="majorHAnsi"/>
-          <w:b/>
-          <w:iCs/>
-          <w:noProof/>
-          <w:sz w:val="26"/>
-          <w:szCs w:val="26"/>
-          <w:lang w:val="en-US"/>
-        </w:rPr>
-        <w:t xml:space="preserve"> – Việt</w:t>
+          <w:color w:val="000000" w:themeColor="text1"/>
+          <w:sz w:val="26"/>
+          <w:szCs w:val="26"/>
+          <w:lang w:val="en-US"/>
+        </w:rPr>
+      </w:pPr>
+      <w:r>
+        <w:rPr>
+          <w:rFonts w:asciiTheme="majorHAnsi" w:hAnsiTheme="majorHAnsi" w:cstheme="majorHAnsi"/>
+          <w:b/>
+          <w:bCs/>
+          <w:color w:val="000000" w:themeColor="text1"/>
+          <w:sz w:val="26"/>
+          <w:szCs w:val="26"/>
+          <w:lang w:val="en-US"/>
+        </w:rPr>
+        <w:t>Tác động tiêu cực đa chiều khác:</w:t>
+      </w:r>
+      <w:r>
+        <w:rPr>
+          <w:rFonts w:asciiTheme="majorHAnsi" w:hAnsiTheme="majorHAnsi" w:cstheme="majorHAnsi"/>
+          <w:color w:val="000000" w:themeColor="text1"/>
+          <w:sz w:val="26"/>
+          <w:szCs w:val="26"/>
+          <w:lang w:val="en-US"/>
+        </w:rPr>
+        <w:t xml:space="preserve"> Deepfake không chỉ là vấn đề kỹ thuật mà còn là </w:t>
+      </w:r>
+      <w:r>
+        <w:rPr>
+          <w:rFonts w:asciiTheme="majorHAnsi" w:hAnsiTheme="majorHAnsi" w:cstheme="majorHAnsi"/>
+          <w:b/>
+          <w:bCs/>
+          <w:color w:val="000000" w:themeColor="text1"/>
+          <w:sz w:val="26"/>
+          <w:szCs w:val="26"/>
+          <w:lang w:val="en-US"/>
+        </w:rPr>
+        <w:t>vấn đề xã hội</w:t>
+      </w:r>
+      <w:r>
+        <w:rPr>
+          <w:rFonts w:asciiTheme="majorHAnsi" w:hAnsiTheme="majorHAnsi" w:cstheme="majorHAnsi"/>
+          <w:color w:val="000000" w:themeColor="text1"/>
+          <w:sz w:val="26"/>
+          <w:szCs w:val="26"/>
+          <w:lang w:val="en-US"/>
+        </w:rPr>
+        <w:t xml:space="preserve">. Sự hoang mang về deepfake có thể khiến công chúng </w:t>
+      </w:r>
+      <w:r>
+        <w:rPr>
+          <w:rFonts w:asciiTheme="majorHAnsi" w:hAnsiTheme="majorHAnsi" w:cstheme="majorHAnsi"/>
+          <w:b/>
+          <w:bCs/>
+          <w:color w:val="000000" w:themeColor="text1"/>
+          <w:sz w:val="26"/>
+          <w:szCs w:val="26"/>
+          <w:lang w:val="en-US"/>
+        </w:rPr>
+        <w:t>mất lòng tin vào báo chí và định chế</w:t>
+      </w:r>
+      <w:r>
+        <w:rPr>
+          <w:rFonts w:asciiTheme="majorHAnsi" w:hAnsiTheme="majorHAnsi" w:cstheme="majorHAnsi"/>
+          <w:color w:val="000000" w:themeColor="text1"/>
+          <w:sz w:val="26"/>
+          <w:szCs w:val="26"/>
+          <w:lang w:val="en-US"/>
+        </w:rPr>
+        <w:t xml:space="preserve"> (nguy cơ cho dân chủ và an ninh). Mặt khác, chính sự tồn tại của deepfake lại trở thành </w:t>
+      </w:r>
+      <w:r>
+        <w:rPr>
+          <w:rFonts w:asciiTheme="majorHAnsi" w:hAnsiTheme="majorHAnsi" w:cstheme="majorHAnsi"/>
+          <w:b/>
+          <w:bCs/>
+          <w:color w:val="000000" w:themeColor="text1"/>
+          <w:sz w:val="26"/>
+          <w:szCs w:val="26"/>
+          <w:lang w:val="en-US"/>
+        </w:rPr>
+        <w:t>công cụ chối tội</w:t>
+      </w:r>
+      <w:r>
+        <w:rPr>
+          <w:rFonts w:asciiTheme="majorHAnsi" w:hAnsiTheme="majorHAnsi" w:cstheme="majorHAnsi"/>
+          <w:color w:val="000000" w:themeColor="text1"/>
+          <w:sz w:val="26"/>
+          <w:szCs w:val="26"/>
+          <w:lang w:val="en-US"/>
+        </w:rPr>
+        <w:t xml:space="preserve"> cho những kẻ vi phạm: một chính trị gia có thể bác bỏ video thật về hành vi sai trái của mình </w:t>
+      </w:r>
+      <w:r>
+        <w:rPr>
+          <w:rFonts w:asciiTheme="majorHAnsi" w:hAnsiTheme="majorHAnsi" w:cstheme="majorHAnsi"/>
+          <w:color w:val="000000" w:themeColor="text1"/>
+          <w:sz w:val="26"/>
+          <w:szCs w:val="26"/>
+          <w:lang w:val="en-US"/>
+        </w:rPr>
+        <w:lastRenderedPageBreak/>
+        <w:t xml:space="preserve">bằng cách tuyên bố “đó chỉ là deepfake”. Thêm nữa, việc </w:t>
+      </w:r>
+      <w:r>
+        <w:rPr>
+          <w:rFonts w:asciiTheme="majorHAnsi" w:hAnsiTheme="majorHAnsi" w:cstheme="majorHAnsi"/>
+          <w:b/>
+          <w:bCs/>
+          <w:color w:val="000000" w:themeColor="text1"/>
+          <w:sz w:val="26"/>
+          <w:szCs w:val="26"/>
+          <w:lang w:val="en-US"/>
+        </w:rPr>
+        <w:t>lan truyền nội dung xúc phạm, thù hận</w:t>
+      </w:r>
+      <w:r>
+        <w:rPr>
+          <w:rFonts w:asciiTheme="majorHAnsi" w:hAnsiTheme="majorHAnsi" w:cstheme="majorHAnsi"/>
+          <w:color w:val="000000" w:themeColor="text1"/>
+          <w:sz w:val="26"/>
+          <w:szCs w:val="26"/>
+          <w:lang w:val="en-US"/>
+        </w:rPr>
+        <w:t xml:space="preserve"> qua deepfake (như gán lời nói phân biệt chủng tộc cho người nổi tiếng) có thể </w:t>
+      </w:r>
+      <w:r>
+        <w:rPr>
+          <w:rFonts w:asciiTheme="majorHAnsi" w:hAnsiTheme="majorHAnsi" w:cstheme="majorHAnsi"/>
+          <w:b/>
+          <w:bCs/>
+          <w:color w:val="000000" w:themeColor="text1"/>
+          <w:sz w:val="26"/>
+          <w:szCs w:val="26"/>
+          <w:lang w:val="en-US"/>
+        </w:rPr>
+        <w:t>kích động bạo lực hoặc thù hằn xã hội</w:t>
+      </w:r>
+      <w:r>
+        <w:rPr>
+          <w:rFonts w:asciiTheme="majorHAnsi" w:hAnsiTheme="majorHAnsi" w:cstheme="majorHAnsi"/>
+          <w:color w:val="000000" w:themeColor="text1"/>
+          <w:sz w:val="26"/>
+          <w:szCs w:val="26"/>
+          <w:lang w:val="en-US"/>
+        </w:rPr>
+        <w:t>. Tất cả những điều này đặt ra thách thức lớn cho cả nhà quản lý, công nghệ lẫn cộng đồng trong việc thích ứng với kỷ nguyên “thật giả lẫn lộn” mà deepfake mang lại.</w:t>
       </w:r>
     </w:p>
     <w:p>
       <w:pPr>
+        <w:pStyle w:val="Heading2"/>
         <w:spacing w:line="360" w:lineRule="auto"/>
         <w:rPr>
-          <w:rFonts w:asciiTheme="majorHAnsi" w:hAnsiTheme="majorHAnsi" w:cstheme="majorHAnsi"/>
-          <w:b/>
-          <w:iCs/>
-          <w:noProof/>
-          <w:sz w:val="26"/>
-          <w:szCs w:val="26"/>
-          <w:lang w:val="en-US"/>
-        </w:rPr>
-      </w:pPr>
-      <w:r>
-        <w:rPr>
-          <w:rFonts w:asciiTheme="majorHAnsi" w:hAnsiTheme="majorHAnsi" w:cstheme="majorHAnsi"/>
-          <w:b/>
-          <w:iCs/>
-          <w:noProof/>
-          <w:sz w:val="26"/>
-          <w:szCs w:val="26"/>
-          <w:lang w:val="en-US"/>
-        </w:rPr>
-        <w:t>- Bổ sung phần tài liệu word2vec với glovec</w:t>
-      </w:r>
+          <w:rFonts w:cstheme="majorHAnsi"/>
+          <w:b/>
+          <w:bCs/>
+          <w:color w:val="2F5496"/>
+          <w:lang w:val="en-US"/>
+        </w:rPr>
+      </w:pPr>
+      <w:bookmarkStart w:id="31" w:name="_Toc213746012"/>
+      <w:r>
+        <w:rPr>
+          <w:rFonts w:cstheme="majorHAnsi"/>
+          <w:b/>
+          <w:bCs/>
+          <w:color w:val="2F5496"/>
+          <w:lang w:val="en-US"/>
+        </w:rPr>
+        <w:t>6. Công nghệ phát hiện và các hướng nghiên cứu</w:t>
+      </w:r>
+      <w:bookmarkEnd w:id="31"/>
     </w:p>
     <w:p>
       <w:pPr>
         <w:spacing w:line="360" w:lineRule="auto"/>
         <w:rPr>
           <w:rFonts w:asciiTheme="majorHAnsi" w:hAnsiTheme="majorHAnsi" w:cstheme="majorHAnsi"/>
-          <w:b/>
-          <w:bCs/>
-          <w:iCs/>
-          <w:noProof/>
-          <w:color w:val="EE0000"/>
-          <w:sz w:val="26"/>
-          <w:szCs w:val="26"/>
-          <w:lang w:val="en-US"/>
-        </w:rPr>
-      </w:pPr>
-      <w:r>
-        <w:rPr>
-          <w:rFonts w:asciiTheme="majorHAnsi" w:hAnsiTheme="majorHAnsi" w:cstheme="majorHAnsi"/>
-          <w:b/>
-          <w:bCs/>
-          <w:iCs/>
-          <w:noProof/>
-          <w:color w:val="EE0000"/>
-          <w:sz w:val="26"/>
-          <w:szCs w:val="26"/>
-          <w:lang w:val="en-US"/>
-        </w:rPr>
-        <w:t>11-15:</w:t>
+          <w:color w:val="000000" w:themeColor="text1"/>
+          <w:sz w:val="26"/>
+          <w:szCs w:val="26"/>
+          <w:lang w:val="en-US"/>
+        </w:rPr>
+      </w:pPr>
+      <w:r>
+        <w:rPr>
+          <w:rFonts w:asciiTheme="majorHAnsi" w:hAnsiTheme="majorHAnsi" w:cstheme="majorHAnsi"/>
+          <w:color w:val="000000" w:themeColor="text1"/>
+          <w:sz w:val="26"/>
+          <w:szCs w:val="26"/>
+          <w:lang w:val="en-US"/>
+        </w:rPr>
+        <w:t xml:space="preserve">Trước sự bùng nổ của deepfake, các nhà nghiên cứu và công ty công nghệ đã phát triển nhiều </w:t>
+      </w:r>
+      <w:r>
+        <w:rPr>
+          <w:rFonts w:asciiTheme="majorHAnsi" w:hAnsiTheme="majorHAnsi" w:cstheme="majorHAnsi"/>
+          <w:b/>
+          <w:bCs/>
+          <w:color w:val="000000" w:themeColor="text1"/>
+          <w:sz w:val="26"/>
+          <w:szCs w:val="26"/>
+          <w:lang w:val="en-US"/>
+        </w:rPr>
+        <w:t>phương pháp để phát hiện nội dung giả mạo</w:t>
+      </w:r>
+      <w:r>
+        <w:rPr>
+          <w:rFonts w:asciiTheme="majorHAnsi" w:hAnsiTheme="majorHAnsi" w:cstheme="majorHAnsi"/>
+          <w:color w:val="000000" w:themeColor="text1"/>
+          <w:sz w:val="26"/>
+          <w:szCs w:val="26"/>
+          <w:lang w:val="en-US"/>
+        </w:rPr>
+        <w:t>. Không có giải pháp duy nhất nào hoàn hảo, mà thường cần kết hợp nhiều kỹ thuật khác nhau. Dưới đây là một số hướng tiếp cận chính trong phát hiện deepfake:</w:t>
       </w:r>
     </w:p>
     <w:p>
       <w:pPr>
+        <w:numPr>
+          <w:ilvl w:val="0"/>
+          <w:numId w:val="40"/>
+        </w:numPr>
         <w:spacing w:line="360" w:lineRule="auto"/>
         <w:rPr>
           <w:rFonts w:asciiTheme="majorHAnsi" w:hAnsiTheme="majorHAnsi" w:cstheme="majorHAnsi"/>
-          <w:b/>
-          <w:iCs/>
-          <w:noProof/>
-          <w:sz w:val="26"/>
-          <w:szCs w:val="26"/>
-          <w:lang w:val="en-US"/>
-        </w:rPr>
-      </w:pPr>
-      <w:r>
-        <w:rPr>
-          <w:rFonts w:asciiTheme="majorHAnsi" w:hAnsiTheme="majorHAnsi" w:cstheme="majorHAnsi"/>
-          <w:b/>
-          <w:iCs/>
-          <w:noProof/>
-          <w:sz w:val="26"/>
-          <w:szCs w:val="26"/>
-          <w:lang w:val="en-US"/>
-        </w:rPr>
-        <w:t>- Ứng dụng – Việt</w:t>
+          <w:color w:val="000000" w:themeColor="text1"/>
+          <w:sz w:val="26"/>
+          <w:szCs w:val="26"/>
+          <w:lang w:val="en-US"/>
+        </w:rPr>
+      </w:pPr>
+      <w:r>
+        <w:rPr>
+          <w:rFonts w:asciiTheme="majorHAnsi" w:hAnsiTheme="majorHAnsi" w:cstheme="majorHAnsi"/>
+          <w:b/>
+          <w:bCs/>
+          <w:color w:val="000000" w:themeColor="text1"/>
+          <w:sz w:val="26"/>
+          <w:szCs w:val="26"/>
+          <w:lang w:val="en-US"/>
+        </w:rPr>
+        <w:t>Tìm kiếm các dấu hiệu bất thường trong ảnh/video:</w:t>
+      </w:r>
+      <w:r>
+        <w:rPr>
+          <w:rFonts w:asciiTheme="majorHAnsi" w:hAnsiTheme="majorHAnsi" w:cstheme="majorHAnsi"/>
+          <w:color w:val="000000" w:themeColor="text1"/>
+          <w:sz w:val="26"/>
+          <w:szCs w:val="26"/>
+          <w:lang w:val="en-US"/>
+        </w:rPr>
+        <w:t xml:space="preserve"> Nội dung deepfake dù tinh vi đến đâu thường để lại một số </w:t>
+      </w:r>
+      <w:r>
+        <w:rPr>
+          <w:rFonts w:asciiTheme="majorHAnsi" w:hAnsiTheme="majorHAnsi" w:cstheme="majorHAnsi"/>
+          <w:b/>
+          <w:bCs/>
+          <w:color w:val="000000" w:themeColor="text1"/>
+          <w:sz w:val="26"/>
+          <w:szCs w:val="26"/>
+          <w:lang w:val="en-US"/>
+        </w:rPr>
+        <w:t>artefact</w:t>
+      </w:r>
+      <w:r>
+        <w:rPr>
+          <w:rFonts w:asciiTheme="majorHAnsi" w:hAnsiTheme="majorHAnsi" w:cstheme="majorHAnsi"/>
+          <w:color w:val="000000" w:themeColor="text1"/>
+          <w:sz w:val="26"/>
+          <w:szCs w:val="26"/>
+          <w:lang w:val="en-US"/>
+        </w:rPr>
+        <w:t xml:space="preserve"> (lỗi nhỏ) nếu phân tích kỹ. Với hình ảnh, có thể xuất hiện những </w:t>
+      </w:r>
+      <w:r>
+        <w:rPr>
+          <w:rFonts w:asciiTheme="majorHAnsi" w:hAnsiTheme="majorHAnsi" w:cstheme="majorHAnsi"/>
+          <w:b/>
+          <w:bCs/>
+          <w:color w:val="000000" w:themeColor="text1"/>
+          <w:sz w:val="26"/>
+          <w:szCs w:val="26"/>
+          <w:lang w:val="en-US"/>
+        </w:rPr>
+        <w:t>lỗi ghép viền hoặc khác biệt vùng da</w:t>
+      </w:r>
+      <w:r>
+        <w:rPr>
+          <w:rFonts w:asciiTheme="majorHAnsi" w:hAnsiTheme="majorHAnsi" w:cstheme="majorHAnsi"/>
+          <w:color w:val="000000" w:themeColor="text1"/>
+          <w:sz w:val="26"/>
+          <w:szCs w:val="26"/>
+          <w:lang w:val="en-US"/>
+        </w:rPr>
+        <w:t xml:space="preserve"> giữa mặt ghép và nền, các </w:t>
+      </w:r>
+      <w:r>
+        <w:rPr>
+          <w:rFonts w:asciiTheme="majorHAnsi" w:hAnsiTheme="majorHAnsi" w:cstheme="majorHAnsi"/>
+          <w:b/>
+          <w:bCs/>
+          <w:color w:val="000000" w:themeColor="text1"/>
+          <w:sz w:val="26"/>
+          <w:szCs w:val="26"/>
+          <w:lang w:val="en-US"/>
+        </w:rPr>
+        <w:t>nhiễu pixel không đồng nhất</w:t>
+      </w:r>
+      <w:r>
+        <w:rPr>
+          <w:rFonts w:asciiTheme="majorHAnsi" w:hAnsiTheme="majorHAnsi" w:cstheme="majorHAnsi"/>
+          <w:color w:val="000000" w:themeColor="text1"/>
+          <w:sz w:val="26"/>
+          <w:szCs w:val="26"/>
+          <w:lang w:val="en-US"/>
+        </w:rPr>
+        <w:t xml:space="preserve"> hoặc ánh sáng/độ sắc nét bất thường</w:t>
+      </w:r>
+      <w:hyperlink r:id="rId51" w:anchor=":~:text=Some%20deepfaked%20images%20contain%20clear,pixels%20of%20images%20or%20videos" w:tgtFrame="_blank" w:history="1">
+        <w:r>
+          <w:rPr>
+            <w:rStyle w:val="Hyperlink"/>
+            <w:rFonts w:asciiTheme="majorHAnsi" w:hAnsiTheme="majorHAnsi" w:cstheme="majorHAnsi"/>
+            <w:sz w:val="26"/>
+            <w:szCs w:val="26"/>
+            <w:lang w:val="en-US"/>
+          </w:rPr>
+          <w:t>turing.ac.uk</w:t>
+        </w:r>
+      </w:hyperlink>
+      <w:r>
+        <w:rPr>
+          <w:rFonts w:asciiTheme="majorHAnsi" w:hAnsiTheme="majorHAnsi" w:cstheme="majorHAnsi"/>
+          <w:color w:val="000000" w:themeColor="text1"/>
+          <w:sz w:val="26"/>
+          <w:szCs w:val="26"/>
+          <w:lang w:val="en-US"/>
+        </w:rPr>
+        <w:t xml:space="preserve">. Ví dụ, nhiều ảnh deepfake trước đây mắc lỗi </w:t>
+      </w:r>
+      <w:r>
+        <w:rPr>
+          <w:rFonts w:asciiTheme="majorHAnsi" w:hAnsiTheme="majorHAnsi" w:cstheme="majorHAnsi"/>
+          <w:b/>
+          <w:bCs/>
+          <w:color w:val="000000" w:themeColor="text1"/>
+          <w:sz w:val="26"/>
+          <w:szCs w:val="26"/>
+          <w:lang w:val="en-US"/>
+        </w:rPr>
+        <w:t>bàn tay, tai hoặc trang sức</w:t>
+      </w:r>
+      <w:r>
+        <w:rPr>
+          <w:rFonts w:asciiTheme="majorHAnsi" w:hAnsiTheme="majorHAnsi" w:cstheme="majorHAnsi"/>
+          <w:color w:val="000000" w:themeColor="text1"/>
+          <w:sz w:val="26"/>
+          <w:szCs w:val="26"/>
+          <w:lang w:val="en-US"/>
+        </w:rPr>
+        <w:t xml:space="preserve"> méo mó do mô hình chưa xử lý tốt. Đối với video, ta có thể phát hiện </w:t>
+      </w:r>
+      <w:r>
+        <w:rPr>
+          <w:rFonts w:asciiTheme="majorHAnsi" w:hAnsiTheme="majorHAnsi" w:cstheme="majorHAnsi"/>
+          <w:b/>
+          <w:bCs/>
+          <w:color w:val="000000" w:themeColor="text1"/>
+          <w:sz w:val="26"/>
+          <w:szCs w:val="26"/>
+          <w:lang w:val="en-US"/>
+        </w:rPr>
+        <w:t>độ trễ giữa tiếng và hình</w:t>
+      </w:r>
+      <w:r>
+        <w:rPr>
+          <w:rFonts w:asciiTheme="majorHAnsi" w:hAnsiTheme="majorHAnsi" w:cstheme="majorHAnsi"/>
+          <w:color w:val="000000" w:themeColor="text1"/>
+          <w:sz w:val="26"/>
+          <w:szCs w:val="26"/>
+          <w:lang w:val="en-US"/>
+        </w:rPr>
+        <w:t xml:space="preserve"> (nhân vật nói nhưng khẩu hình lệch nhịp), hoặc </w:t>
+      </w:r>
+      <w:r>
+        <w:rPr>
+          <w:rFonts w:asciiTheme="majorHAnsi" w:hAnsiTheme="majorHAnsi" w:cstheme="majorHAnsi"/>
+          <w:b/>
+          <w:bCs/>
+          <w:color w:val="000000" w:themeColor="text1"/>
+          <w:sz w:val="26"/>
+          <w:szCs w:val="26"/>
+          <w:lang w:val="en-US"/>
+        </w:rPr>
+        <w:t>biểu cảm khuôn mặt cứng nhắc, thiếu nhấp nháy tự nhiên</w:t>
+      </w:r>
+      <w:hyperlink r:id="rId52" w:anchor=":~:text=Some%20deepfaked%20images%20contain%20clear,pixels%20of%20images%20or%20videos" w:tgtFrame="_blank" w:history="1">
+        <w:r>
+          <w:rPr>
+            <w:rStyle w:val="Hyperlink"/>
+            <w:rFonts w:asciiTheme="majorHAnsi" w:hAnsiTheme="majorHAnsi" w:cstheme="majorHAnsi"/>
+            <w:sz w:val="26"/>
+            <w:szCs w:val="26"/>
+            <w:lang w:val="en-US"/>
+          </w:rPr>
+          <w:t>turing.ac.uk</w:t>
+        </w:r>
+      </w:hyperlink>
+      <w:r>
+        <w:rPr>
+          <w:rFonts w:asciiTheme="majorHAnsi" w:hAnsiTheme="majorHAnsi" w:cstheme="majorHAnsi"/>
+          <w:color w:val="000000" w:themeColor="text1"/>
+          <w:sz w:val="26"/>
+          <w:szCs w:val="26"/>
+          <w:lang w:val="en-US"/>
+        </w:rPr>
+        <w:t xml:space="preserve">. Những bất thường về không gian và thời gian như vậy từng là manh mối quan trọng. Các phương pháp phát hiện truyền thống (như kiểm tra bằng mắt hoặc dùng phần mềm phân tích khung hình) dựa nhiều vào việc </w:t>
+      </w:r>
+      <w:r>
+        <w:rPr>
+          <w:rFonts w:asciiTheme="majorHAnsi" w:hAnsiTheme="majorHAnsi" w:cstheme="majorHAnsi"/>
+          <w:b/>
+          <w:bCs/>
+          <w:color w:val="000000" w:themeColor="text1"/>
+          <w:sz w:val="26"/>
+          <w:szCs w:val="26"/>
+          <w:lang w:val="en-US"/>
+        </w:rPr>
+        <w:t>tìm ra đặc điểm “không tự nhiên”</w:t>
+      </w:r>
+      <w:r>
+        <w:rPr>
+          <w:rFonts w:asciiTheme="majorHAnsi" w:hAnsiTheme="majorHAnsi" w:cstheme="majorHAnsi"/>
+          <w:color w:val="000000" w:themeColor="text1"/>
+          <w:sz w:val="26"/>
+          <w:szCs w:val="26"/>
+          <w:lang w:val="en-US"/>
+        </w:rPr>
+        <w:t xml:space="preserve"> này trong nội dung nghi vấn.</w:t>
       </w:r>
     </w:p>
     <w:p>
       <w:pPr>
+        <w:numPr>
+          <w:ilvl w:val="0"/>
+          <w:numId w:val="40"/>
+        </w:numPr>
         <w:spacing w:line="360" w:lineRule="auto"/>
         <w:rPr>
           <w:rFonts w:asciiTheme="majorHAnsi" w:hAnsiTheme="majorHAnsi" w:cstheme="majorHAnsi"/>
-          <w:b/>
-          <w:bCs/>
-          <w:iCs/>
-          <w:noProof/>
-          <w:color w:val="EE0000"/>
-          <w:sz w:val="26"/>
-          <w:szCs w:val="26"/>
-          <w:lang w:val="en-US"/>
-        </w:rPr>
-      </w:pPr>
-      <w:r>
-        <w:rPr>
-          <w:rFonts w:asciiTheme="majorHAnsi" w:hAnsiTheme="majorHAnsi" w:cstheme="majorHAnsi"/>
-          <w:b/>
-          <w:bCs/>
-          <w:iCs/>
-          <w:noProof/>
-          <w:color w:val="EE0000"/>
-          <w:sz w:val="26"/>
-          <w:szCs w:val="26"/>
-          <w:lang w:val="en-US"/>
-        </w:rPr>
-        <w:t xml:space="preserve">+ </w:t>
-      </w:r>
-      <w:r>
-        <w:rPr>
-          <w:rFonts w:asciiTheme="majorHAnsi" w:hAnsiTheme="majorHAnsi" w:cstheme="majorHAnsi"/>
-          <w:b/>
-          <w:bCs/>
-          <w:iCs/>
-          <w:noProof/>
-          <w:color w:val="EE0000"/>
-          <w:sz w:val="26"/>
-          <w:szCs w:val="26"/>
-          <w:lang w:val="en-US"/>
-        </w:rPr>
-        <w:t>Wav2Lip (lip-sync)</w:t>
-      </w:r>
-      <w:r>
-        <w:rPr>
-          <w:rFonts w:asciiTheme="majorHAnsi" w:hAnsiTheme="majorHAnsi" w:cstheme="majorHAnsi"/>
-          <w:b/>
-          <w:bCs/>
-          <w:iCs/>
-          <w:noProof/>
-          <w:color w:val="EE0000"/>
-          <w:sz w:val="26"/>
-          <w:szCs w:val="26"/>
-          <w:lang w:val="en-US"/>
-        </w:rPr>
-        <w:t xml:space="preserve"> =&gt; Nhại cái mỏ</w:t>
+          <w:color w:val="000000" w:themeColor="text1"/>
+          <w:sz w:val="26"/>
+          <w:szCs w:val="26"/>
+          <w:lang w:val="en-US"/>
+        </w:rPr>
+      </w:pPr>
+      <w:r>
+        <w:rPr>
+          <w:rFonts w:asciiTheme="majorHAnsi" w:hAnsiTheme="majorHAnsi" w:cstheme="majorHAnsi"/>
+          <w:b/>
+          <w:bCs/>
+          <w:color w:val="000000" w:themeColor="text1"/>
+          <w:sz w:val="26"/>
+          <w:szCs w:val="26"/>
+          <w:lang w:val="en-US"/>
+        </w:rPr>
+        <w:t>Phân tích dấu vết do mô hình AI để lại:</w:t>
+      </w:r>
+      <w:r>
+        <w:rPr>
+          <w:rFonts w:asciiTheme="majorHAnsi" w:hAnsiTheme="majorHAnsi" w:cstheme="majorHAnsi"/>
+          <w:color w:val="000000" w:themeColor="text1"/>
+          <w:sz w:val="26"/>
+          <w:szCs w:val="26"/>
+          <w:lang w:val="en-US"/>
+        </w:rPr>
+        <w:t xml:space="preserve"> Mỗi mô hình sinh (GAN, diffusion...) khi tạo ảnh đều có thể vô tình lưu lại </w:t>
+      </w:r>
+      <w:r>
+        <w:rPr>
+          <w:rFonts w:asciiTheme="majorHAnsi" w:hAnsiTheme="majorHAnsi" w:cstheme="majorHAnsi"/>
+          <w:b/>
+          <w:bCs/>
+          <w:color w:val="000000" w:themeColor="text1"/>
+          <w:sz w:val="26"/>
+          <w:szCs w:val="26"/>
+          <w:lang w:val="en-US"/>
+        </w:rPr>
+        <w:t>“dấu vân tay” đặc trưng trong ảnh</w:t>
+      </w:r>
+      <w:r>
+        <w:rPr>
+          <w:rFonts w:asciiTheme="majorHAnsi" w:hAnsiTheme="majorHAnsi" w:cstheme="majorHAnsi"/>
+          <w:color w:val="000000" w:themeColor="text1"/>
+          <w:sz w:val="26"/>
+          <w:szCs w:val="26"/>
+          <w:lang w:val="en-US"/>
+        </w:rPr>
+        <w:t xml:space="preserve"> – ví dụ </w:t>
+      </w:r>
+      <w:r>
+        <w:rPr>
+          <w:rFonts w:asciiTheme="majorHAnsi" w:hAnsiTheme="majorHAnsi" w:cstheme="majorHAnsi"/>
+          <w:b/>
+          <w:bCs/>
+          <w:color w:val="000000" w:themeColor="text1"/>
+          <w:sz w:val="26"/>
+          <w:szCs w:val="26"/>
+          <w:lang w:val="en-US"/>
+        </w:rPr>
+        <w:t>mẫu nhiễu</w:t>
+      </w:r>
+      <w:r>
+        <w:rPr>
+          <w:rFonts w:asciiTheme="majorHAnsi" w:hAnsiTheme="majorHAnsi" w:cstheme="majorHAnsi"/>
+          <w:color w:val="000000" w:themeColor="text1"/>
+          <w:sz w:val="26"/>
+          <w:szCs w:val="26"/>
+          <w:lang w:val="en-US"/>
+        </w:rPr>
+        <w:t xml:space="preserve">, tần số màu, hoặc artefact lặp lại. Nghiên cứu cho thấy ảnh do GAN tạo ra có những mẫu nhiễu đặc trưng mà ảnh chụp tự nhiên không có, và ta có thể </w:t>
+      </w:r>
+      <w:r>
+        <w:rPr>
+          <w:rFonts w:asciiTheme="majorHAnsi" w:hAnsiTheme="majorHAnsi" w:cstheme="majorHAnsi"/>
+          <w:b/>
+          <w:bCs/>
+          <w:color w:val="000000" w:themeColor="text1"/>
+          <w:sz w:val="26"/>
+          <w:szCs w:val="26"/>
+          <w:lang w:val="en-US"/>
+        </w:rPr>
+        <w:t>huấn luyện bộ phân loại để nhận diện nguồn gốc ảnh</w:t>
+      </w:r>
+      <w:r>
+        <w:rPr>
+          <w:rFonts w:asciiTheme="majorHAnsi" w:hAnsiTheme="majorHAnsi" w:cstheme="majorHAnsi"/>
+          <w:color w:val="000000" w:themeColor="text1"/>
+          <w:sz w:val="26"/>
+          <w:szCs w:val="26"/>
+          <w:lang w:val="en-US"/>
+        </w:rPr>
+        <w:t xml:space="preserve"> dựa trên các dấu hiệu này. Thậm chí, có thể </w:t>
+      </w:r>
+      <w:r>
+        <w:rPr>
+          <w:rFonts w:asciiTheme="majorHAnsi" w:hAnsiTheme="majorHAnsi" w:cstheme="majorHAnsi"/>
+          <w:b/>
+          <w:bCs/>
+          <w:color w:val="000000" w:themeColor="text1"/>
+          <w:sz w:val="26"/>
+          <w:szCs w:val="26"/>
+          <w:lang w:val="en-US"/>
+        </w:rPr>
+        <w:t>xác định được mô hình GAN nào</w:t>
+      </w:r>
+      <w:r>
+        <w:rPr>
+          <w:rFonts w:asciiTheme="majorHAnsi" w:hAnsiTheme="majorHAnsi" w:cstheme="majorHAnsi"/>
+          <w:color w:val="000000" w:themeColor="text1"/>
+          <w:sz w:val="26"/>
+          <w:szCs w:val="26"/>
+          <w:lang w:val="en-US"/>
+        </w:rPr>
+        <w:t xml:space="preserve"> đã tạo ra bức ảnh giả đó dựa trên fingerprint trong phổ tín hiệu của ảnh. Tương tự, ảnh/video deepfake có thể bị phát hiện bằng cách so sánh với </w:t>
+      </w:r>
+      <w:r>
+        <w:rPr>
+          <w:rFonts w:asciiTheme="majorHAnsi" w:hAnsiTheme="majorHAnsi" w:cstheme="majorHAnsi"/>
+          <w:b/>
+          <w:bCs/>
+          <w:color w:val="000000" w:themeColor="text1"/>
+          <w:sz w:val="26"/>
+          <w:szCs w:val="26"/>
+          <w:lang w:val="en-US"/>
+        </w:rPr>
+        <w:lastRenderedPageBreak/>
+        <w:t>mẫu nhiễu cảm biến</w:t>
+      </w:r>
+      <w:r>
+        <w:rPr>
+          <w:rFonts w:asciiTheme="majorHAnsi" w:hAnsiTheme="majorHAnsi" w:cstheme="majorHAnsi"/>
+          <w:color w:val="000000" w:themeColor="text1"/>
+          <w:sz w:val="26"/>
+          <w:szCs w:val="26"/>
+          <w:lang w:val="en-US"/>
+        </w:rPr>
+        <w:t xml:space="preserve"> của camera thật (PRNU) – nếu phần khuôn mặt trong ảnh không khớp với nhiễu nền, tức là có khả năng đã bị thay thế giả mạo. Các kỹ thuật forensics số hiện đại đang khai thác mạnh mẽ hướng này, coi mỗi mô hình sinh như một “tác giả” có chữ ký riêng trong sản phẩm của mình.</w:t>
       </w:r>
     </w:p>
     <w:p>
       <w:pPr>
+        <w:numPr>
+          <w:ilvl w:val="0"/>
+          <w:numId w:val="40"/>
+        </w:numPr>
         <w:spacing w:line="360" w:lineRule="auto"/>
         <w:rPr>
           <w:rFonts w:asciiTheme="majorHAnsi" w:hAnsiTheme="majorHAnsi" w:cstheme="majorHAnsi"/>
-          <w:b/>
-          <w:bCs/>
-          <w:iCs/>
-          <w:noProof/>
-          <w:color w:val="EE0000"/>
-          <w:sz w:val="26"/>
-          <w:szCs w:val="26"/>
-          <w:lang w:val="en-US"/>
-        </w:rPr>
-      </w:pPr>
-      <w:r>
-        <w:rPr>
-          <w:rFonts w:asciiTheme="majorHAnsi" w:hAnsiTheme="majorHAnsi" w:cstheme="majorHAnsi"/>
-          <w:b/>
-          <w:bCs/>
-          <w:iCs/>
-          <w:noProof/>
-          <w:color w:val="EE0000"/>
-          <w:sz w:val="26"/>
-          <w:szCs w:val="26"/>
-          <w:lang w:val="en-US"/>
-        </w:rPr>
-        <w:t xml:space="preserve">+ </w:t>
-      </w:r>
-      <w:r>
-        <w:rPr>
-          <w:rFonts w:asciiTheme="majorHAnsi" w:hAnsiTheme="majorHAnsi" w:cstheme="majorHAnsi"/>
-          <w:b/>
-          <w:bCs/>
-          <w:iCs/>
-          <w:noProof/>
-          <w:color w:val="EE0000"/>
-          <w:sz w:val="26"/>
-          <w:szCs w:val="26"/>
-          <w:lang w:val="en-US"/>
-        </w:rPr>
-        <w:t>Audio TTS/VC</w:t>
-      </w:r>
-      <w:r>
-        <w:rPr>
-          <w:rFonts w:asciiTheme="majorHAnsi" w:hAnsiTheme="majorHAnsi" w:cstheme="majorHAnsi"/>
-          <w:b/>
-          <w:bCs/>
-          <w:iCs/>
-          <w:noProof/>
-          <w:color w:val="EE0000"/>
-          <w:sz w:val="26"/>
-          <w:szCs w:val="26"/>
-          <w:lang w:val="en-US"/>
-        </w:rPr>
-        <w:t xml:space="preserve"> =&gt; Nhại giọng</w:t>
+          <w:color w:val="000000" w:themeColor="text1"/>
+          <w:sz w:val="26"/>
+          <w:szCs w:val="26"/>
+          <w:lang w:val="en-US"/>
+        </w:rPr>
+      </w:pPr>
+      <w:r>
+        <w:rPr>
+          <w:rFonts w:asciiTheme="majorHAnsi" w:hAnsiTheme="majorHAnsi" w:cstheme="majorHAnsi"/>
+          <w:b/>
+          <w:bCs/>
+          <w:color w:val="000000" w:themeColor="text1"/>
+          <w:sz w:val="26"/>
+          <w:szCs w:val="26"/>
+          <w:lang w:val="en-US"/>
+        </w:rPr>
+        <w:t>Sử dụng mô hình học sâu để phân loại thật/giả:</w:t>
+      </w:r>
+      <w:r>
+        <w:rPr>
+          <w:rFonts w:asciiTheme="majorHAnsi" w:hAnsiTheme="majorHAnsi" w:cstheme="majorHAnsi"/>
+          <w:color w:val="000000" w:themeColor="text1"/>
+          <w:sz w:val="26"/>
+          <w:szCs w:val="26"/>
+          <w:lang w:val="en-US"/>
+        </w:rPr>
+        <w:t xml:space="preserve"> Đây là hướng chủ đạo hiện nay. Thay vì chỉ dựa vào những đặc trưng do con người nghĩ ra (như chớp mắt, nhiễu ảnh), các nhà nghiên cứu xây dựng các </w:t>
+      </w:r>
+      <w:r>
+        <w:rPr>
+          <w:rFonts w:asciiTheme="majorHAnsi" w:hAnsiTheme="majorHAnsi" w:cstheme="majorHAnsi"/>
+          <w:b/>
+          <w:bCs/>
+          <w:color w:val="000000" w:themeColor="text1"/>
+          <w:sz w:val="26"/>
+          <w:szCs w:val="26"/>
+          <w:lang w:val="en-US"/>
+        </w:rPr>
+        <w:t>mạng nơ-ron sâu (thường là CNN)</w:t>
+      </w:r>
+      <w:r>
+        <w:rPr>
+          <w:rFonts w:asciiTheme="majorHAnsi" w:hAnsiTheme="majorHAnsi" w:cstheme="majorHAnsi"/>
+          <w:color w:val="000000" w:themeColor="text1"/>
+          <w:sz w:val="26"/>
+          <w:szCs w:val="26"/>
+          <w:lang w:val="en-US"/>
+        </w:rPr>
+        <w:t xml:space="preserve"> để tự học đặc trưng phân biệt ảnh/video giả. Mạng sẽ được huấn luyện trên </w:t>
+      </w:r>
+      <w:r>
+        <w:rPr>
+          <w:rFonts w:asciiTheme="majorHAnsi" w:hAnsiTheme="majorHAnsi" w:cstheme="majorHAnsi"/>
+          <w:b/>
+          <w:bCs/>
+          <w:color w:val="000000" w:themeColor="text1"/>
+          <w:sz w:val="26"/>
+          <w:szCs w:val="26"/>
+          <w:lang w:val="en-US"/>
+        </w:rPr>
+        <w:t>tập dữ liệu lớn gồm ảnh/video thật và giả</w:t>
+      </w:r>
+      <w:r>
+        <w:rPr>
+          <w:rFonts w:asciiTheme="majorHAnsi" w:hAnsiTheme="majorHAnsi" w:cstheme="majorHAnsi"/>
+          <w:color w:val="000000" w:themeColor="text1"/>
+          <w:sz w:val="26"/>
+          <w:szCs w:val="26"/>
+          <w:lang w:val="en-US"/>
+        </w:rPr>
+        <w:t xml:space="preserve">, học cách nhận diện những khác biệt tinh vi mà mắt người khó thấy. Nhiều kiến trúc hiện đại còn kết hợp </w:t>
+      </w:r>
+      <w:r>
+        <w:rPr>
+          <w:rFonts w:asciiTheme="majorHAnsi" w:hAnsiTheme="majorHAnsi" w:cstheme="majorHAnsi"/>
+          <w:b/>
+          <w:bCs/>
+          <w:color w:val="000000" w:themeColor="text1"/>
+          <w:sz w:val="26"/>
+          <w:szCs w:val="26"/>
+          <w:lang w:val="en-US"/>
+        </w:rPr>
+        <w:t>phân tích theo thời gian</w:t>
+      </w:r>
+      <w:r>
+        <w:rPr>
+          <w:rFonts w:asciiTheme="majorHAnsi" w:hAnsiTheme="majorHAnsi" w:cstheme="majorHAnsi"/>
+          <w:color w:val="000000" w:themeColor="text1"/>
+          <w:sz w:val="26"/>
+          <w:szCs w:val="26"/>
+          <w:lang w:val="en-US"/>
+        </w:rPr>
+        <w:t xml:space="preserve"> (dùng mạng RNN/Transformer để xem chuỗi khung hình video) nhằm phát hiện các bất thường về chuyển động. Kết quả đã có những mô hình phát hiện rất tốt trên dữ liệu thử nghiệm. Tuy nhiên, nhược điểm là mô hình học sâu có thể </w:t>
+      </w:r>
+      <w:r>
+        <w:rPr>
+          <w:rFonts w:asciiTheme="majorHAnsi" w:hAnsiTheme="majorHAnsi" w:cstheme="majorHAnsi"/>
+          <w:b/>
+          <w:bCs/>
+          <w:color w:val="000000" w:themeColor="text1"/>
+          <w:sz w:val="26"/>
+          <w:szCs w:val="26"/>
+          <w:lang w:val="en-US"/>
+        </w:rPr>
+        <w:t>bị giảm hiệu quả khi gặp loại deepfake mới</w:t>
+      </w:r>
+      <w:r>
+        <w:rPr>
+          <w:rFonts w:asciiTheme="majorHAnsi" w:hAnsiTheme="majorHAnsi" w:cstheme="majorHAnsi"/>
+          <w:color w:val="000000" w:themeColor="text1"/>
+          <w:sz w:val="26"/>
+          <w:szCs w:val="26"/>
+          <w:lang w:val="en-US"/>
+        </w:rPr>
+        <w:t xml:space="preserve"> khác với dữ liệu huấn luyện. Do đó, tính </w:t>
+      </w:r>
+      <w:r>
+        <w:rPr>
+          <w:rFonts w:asciiTheme="majorHAnsi" w:hAnsiTheme="majorHAnsi" w:cstheme="majorHAnsi"/>
+          <w:b/>
+          <w:bCs/>
+          <w:color w:val="000000" w:themeColor="text1"/>
+          <w:sz w:val="26"/>
+          <w:szCs w:val="26"/>
+          <w:lang w:val="en-US"/>
+        </w:rPr>
+        <w:t>khái quát hóa</w:t>
+      </w:r>
+      <w:r>
+        <w:rPr>
+          <w:rFonts w:asciiTheme="majorHAnsi" w:hAnsiTheme="majorHAnsi" w:cstheme="majorHAnsi"/>
+          <w:color w:val="000000" w:themeColor="text1"/>
+          <w:sz w:val="26"/>
+          <w:szCs w:val="26"/>
+          <w:lang w:val="en-US"/>
+        </w:rPr>
+        <w:t xml:space="preserve"> và </w:t>
+      </w:r>
+      <w:r>
+        <w:rPr>
+          <w:rFonts w:asciiTheme="majorHAnsi" w:hAnsiTheme="majorHAnsi" w:cstheme="majorHAnsi"/>
+          <w:b/>
+          <w:bCs/>
+          <w:color w:val="000000" w:themeColor="text1"/>
+          <w:sz w:val="26"/>
+          <w:szCs w:val="26"/>
+          <w:lang w:val="en-US"/>
+        </w:rPr>
+        <w:t>cập nhật liên tục</w:t>
+      </w:r>
+      <w:r>
+        <w:rPr>
+          <w:rFonts w:asciiTheme="majorHAnsi" w:hAnsiTheme="majorHAnsi" w:cstheme="majorHAnsi"/>
+          <w:color w:val="000000" w:themeColor="text1"/>
+          <w:sz w:val="26"/>
+          <w:szCs w:val="26"/>
+          <w:lang w:val="en-US"/>
+        </w:rPr>
+        <w:t xml:space="preserve"> là thách thức lớn. Để thúc đẩy nghiên cứu, nhiều tổ chức đã mở các </w:t>
+      </w:r>
+      <w:r>
+        <w:rPr>
+          <w:rFonts w:asciiTheme="majorHAnsi" w:hAnsiTheme="majorHAnsi" w:cstheme="majorHAnsi"/>
+          <w:b/>
+          <w:bCs/>
+          <w:color w:val="000000" w:themeColor="text1"/>
+          <w:sz w:val="26"/>
+          <w:szCs w:val="26"/>
+          <w:lang w:val="en-US"/>
+        </w:rPr>
+        <w:t>cuộc thi phát hiện deepfake</w:t>
+      </w:r>
+      <w:r>
+        <w:rPr>
+          <w:rFonts w:asciiTheme="majorHAnsi" w:hAnsiTheme="majorHAnsi" w:cstheme="majorHAnsi"/>
+          <w:color w:val="000000" w:themeColor="text1"/>
+          <w:sz w:val="26"/>
+          <w:szCs w:val="26"/>
+          <w:lang w:val="en-US"/>
+        </w:rPr>
+        <w:t xml:space="preserve">. Tiêu biểu như </w:t>
+      </w:r>
+      <w:r>
+        <w:rPr>
+          <w:rFonts w:asciiTheme="majorHAnsi" w:hAnsiTheme="majorHAnsi" w:cstheme="majorHAnsi"/>
+          <w:b/>
+          <w:bCs/>
+          <w:color w:val="000000" w:themeColor="text1"/>
+          <w:sz w:val="26"/>
+          <w:szCs w:val="26"/>
+          <w:lang w:val="en-US"/>
+        </w:rPr>
+        <w:t>DARPA Media Forensics (MediFor)</w:t>
+      </w:r>
+      <w:r>
+        <w:rPr>
+          <w:rFonts w:asciiTheme="majorHAnsi" w:hAnsiTheme="majorHAnsi" w:cstheme="majorHAnsi"/>
+          <w:color w:val="000000" w:themeColor="text1"/>
+          <w:sz w:val="26"/>
+          <w:szCs w:val="26"/>
+          <w:lang w:val="en-US"/>
+        </w:rPr>
+        <w:t xml:space="preserve"> – chương trình của Bộ Quốc phòng Mỹ nhằm tăng tốc phát triển công nghệ kiểm chứng media</w:t>
+      </w:r>
+      <w:hyperlink r:id="rId53" w:anchor=":~:text=of%20face,30" w:tgtFrame="_blank" w:history="1">
+        <w:r>
+          <w:rPr>
+            <w:rStyle w:val="Hyperlink"/>
+            <w:rFonts w:asciiTheme="majorHAnsi" w:hAnsiTheme="majorHAnsi" w:cstheme="majorHAnsi"/>
+            <w:sz w:val="26"/>
+            <w:szCs w:val="26"/>
+            <w:lang w:val="en-US"/>
+          </w:rPr>
+          <w:t>ar5iv.labs.arxiv.org</w:t>
+        </w:r>
+      </w:hyperlink>
+      <w:r>
+        <w:rPr>
+          <w:rFonts w:asciiTheme="majorHAnsi" w:hAnsiTheme="majorHAnsi" w:cstheme="majorHAnsi"/>
+          <w:color w:val="000000" w:themeColor="text1"/>
+          <w:sz w:val="26"/>
+          <w:szCs w:val="26"/>
+          <w:lang w:val="en-US"/>
+        </w:rPr>
+        <w:t xml:space="preserve">, hay </w:t>
+      </w:r>
+      <w:r>
+        <w:rPr>
+          <w:rFonts w:asciiTheme="majorHAnsi" w:hAnsiTheme="majorHAnsi" w:cstheme="majorHAnsi"/>
+          <w:b/>
+          <w:bCs/>
+          <w:color w:val="000000" w:themeColor="text1"/>
+          <w:sz w:val="26"/>
+          <w:szCs w:val="26"/>
+          <w:lang w:val="en-US"/>
+        </w:rPr>
+        <w:t>Facebook Deepfake Detection Challenge (DFDC)</w:t>
+      </w:r>
+      <w:r>
+        <w:rPr>
+          <w:rFonts w:asciiTheme="majorHAnsi" w:hAnsiTheme="majorHAnsi" w:cstheme="majorHAnsi"/>
+          <w:color w:val="000000" w:themeColor="text1"/>
+          <w:sz w:val="26"/>
+          <w:szCs w:val="26"/>
+          <w:lang w:val="en-US"/>
+        </w:rPr>
+        <w:t xml:space="preserve"> năm 2020 phối hợp cùng Microsoft và Partnership on AI, cung cấp dataset lớn để cộng đồng thi phát hiện video deepfake</w:t>
+      </w:r>
+      <w:hyperlink r:id="rId54" w:anchor=":~:text=of%20face,30" w:tgtFrame="_blank" w:history="1">
+        <w:r>
+          <w:rPr>
+            <w:rStyle w:val="Hyperlink"/>
+            <w:rFonts w:asciiTheme="majorHAnsi" w:hAnsiTheme="majorHAnsi" w:cstheme="majorHAnsi"/>
+            <w:sz w:val="26"/>
+            <w:szCs w:val="26"/>
+            <w:lang w:val="en-US"/>
+          </w:rPr>
+          <w:t>ar5iv.labs.arxiv.org</w:t>
+        </w:r>
+      </w:hyperlink>
+      <w:r>
+        <w:rPr>
+          <w:rFonts w:asciiTheme="majorHAnsi" w:hAnsiTheme="majorHAnsi" w:cstheme="majorHAnsi"/>
+          <w:color w:val="000000" w:themeColor="text1"/>
+          <w:sz w:val="26"/>
+          <w:szCs w:val="26"/>
+          <w:lang w:val="en-US"/>
+        </w:rPr>
+        <w:t>. Những nỗ lực này giúp tạo ra bước tiến đáng kể: ví dụ, sau cuộc thi DFDC, độ chính xác của thuật toán phát hiện đã tăng lên rõ rệt nhờ các ý tưởng từ hàng trăm đội thi trên thế giới.</w:t>
       </w:r>
     </w:p>
     <w:p>
       <w:pPr>
+        <w:numPr>
+          <w:ilvl w:val="0"/>
+          <w:numId w:val="40"/>
+        </w:numPr>
         <w:spacing w:line="360" w:lineRule="auto"/>
         <w:rPr>
           <w:rFonts w:asciiTheme="majorHAnsi" w:hAnsiTheme="majorHAnsi" w:cstheme="majorHAnsi"/>
-          <w:b/>
-          <w:bCs/>
-          <w:iCs/>
-          <w:noProof/>
-          <w:color w:val="EE0000"/>
-          <w:sz w:val="26"/>
-          <w:szCs w:val="26"/>
-          <w:lang w:val="en-US"/>
-        </w:rPr>
-      </w:pPr>
-      <w:r>
-        <w:rPr>
-          <w:rFonts w:asciiTheme="majorHAnsi" w:hAnsiTheme="majorHAnsi" w:cstheme="majorHAnsi"/>
-          <w:b/>
-          <w:bCs/>
-          <w:iCs/>
-          <w:noProof/>
-          <w:color w:val="EE0000"/>
-          <w:sz w:val="26"/>
-          <w:szCs w:val="26"/>
-          <w:lang w:val="en-US"/>
-        </w:rPr>
-        <w:t>- Các họ thuật toán chính:</w:t>
+          <w:color w:val="000000" w:themeColor="text1"/>
+          <w:sz w:val="26"/>
+          <w:szCs w:val="26"/>
+          <w:lang w:val="en-US"/>
+        </w:rPr>
+      </w:pPr>
+      <w:r>
+        <w:rPr>
+          <w:rFonts w:asciiTheme="majorHAnsi" w:hAnsiTheme="majorHAnsi" w:cstheme="majorHAnsi"/>
+          <w:b/>
+          <w:bCs/>
+          <w:color w:val="000000" w:themeColor="text1"/>
+          <w:sz w:val="26"/>
+          <w:szCs w:val="26"/>
+          <w:lang w:val="en-US"/>
+        </w:rPr>
+        <w:t>Phân tích ngữ cảnh và nguồn gốc nội dung:</w:t>
+      </w:r>
+      <w:r>
+        <w:rPr>
+          <w:rFonts w:asciiTheme="majorHAnsi" w:hAnsiTheme="majorHAnsi" w:cstheme="majorHAnsi"/>
+          <w:color w:val="000000" w:themeColor="text1"/>
+          <w:sz w:val="26"/>
+          <w:szCs w:val="26"/>
+          <w:lang w:val="en-US"/>
+        </w:rPr>
+        <w:t xml:space="preserve"> Một cách “phát hiện” gián tiếp là xem xét </w:t>
+      </w:r>
+      <w:r>
+        <w:rPr>
+          <w:rFonts w:asciiTheme="majorHAnsi" w:hAnsiTheme="majorHAnsi" w:cstheme="majorHAnsi"/>
+          <w:b/>
+          <w:bCs/>
+          <w:color w:val="000000" w:themeColor="text1"/>
+          <w:sz w:val="26"/>
+          <w:szCs w:val="26"/>
+          <w:lang w:val="en-US"/>
+        </w:rPr>
+        <w:t>cách thức phân phối và siêu dữ liệu</w:t>
+      </w:r>
+      <w:r>
+        <w:rPr>
+          <w:rFonts w:asciiTheme="majorHAnsi" w:hAnsiTheme="majorHAnsi" w:cstheme="majorHAnsi"/>
+          <w:color w:val="000000" w:themeColor="text1"/>
+          <w:sz w:val="26"/>
+          <w:szCs w:val="26"/>
+          <w:lang w:val="en-US"/>
+        </w:rPr>
+        <w:t xml:space="preserve"> của nội dung thay vì nội dung đó. Ví dụ, nhiều video deepfake ác ý được lan truyền bởi các </w:t>
+      </w:r>
+      <w:r>
+        <w:rPr>
+          <w:rFonts w:asciiTheme="majorHAnsi" w:hAnsiTheme="majorHAnsi" w:cstheme="majorHAnsi"/>
+          <w:b/>
+          <w:bCs/>
+          <w:color w:val="000000" w:themeColor="text1"/>
+          <w:sz w:val="26"/>
+          <w:szCs w:val="26"/>
+          <w:lang w:val="en-US"/>
+        </w:rPr>
+        <w:t>tài khoản ảo hoặc bot trên mạng xã hội</w:t>
+      </w:r>
+      <w:r>
+        <w:rPr>
+          <w:rFonts w:asciiTheme="majorHAnsi" w:hAnsiTheme="majorHAnsi" w:cstheme="majorHAnsi"/>
+          <w:color w:val="000000" w:themeColor="text1"/>
+          <w:sz w:val="26"/>
+          <w:szCs w:val="26"/>
+          <w:lang w:val="en-US"/>
+        </w:rPr>
+        <w:t xml:space="preserve">. Ta có thể phát hiện những tài khoản này qua hành vi đáng ngờ hoặc </w:t>
+      </w:r>
+      <w:r>
+        <w:rPr>
+          <w:rFonts w:asciiTheme="majorHAnsi" w:hAnsiTheme="majorHAnsi" w:cstheme="majorHAnsi"/>
+          <w:b/>
+          <w:bCs/>
+          <w:color w:val="000000" w:themeColor="text1"/>
+          <w:sz w:val="26"/>
+          <w:szCs w:val="26"/>
+          <w:lang w:val="en-US"/>
+        </w:rPr>
+        <w:t>dữ liệu meta</w:t>
+      </w:r>
+      <w:r>
+        <w:rPr>
+          <w:rFonts w:asciiTheme="majorHAnsi" w:hAnsiTheme="majorHAnsi" w:cstheme="majorHAnsi"/>
+          <w:color w:val="000000" w:themeColor="text1"/>
+          <w:sz w:val="26"/>
+          <w:szCs w:val="26"/>
+          <w:lang w:val="en-US"/>
+        </w:rPr>
+        <w:t xml:space="preserve"> (như ngày tạo tài khoản, mô hình kết nối) mà không cần phân tích trực tiếp video</w:t>
+      </w:r>
+      <w:hyperlink r:id="rId55" w:anchor=":~:text=Another%20way%20to%20detect%20deepfakes,directly%20detect%20the%20deepfakes%20themselves" w:tgtFrame="_blank" w:history="1">
+        <w:r>
+          <w:rPr>
+            <w:rStyle w:val="Hyperlink"/>
+            <w:rFonts w:asciiTheme="majorHAnsi" w:hAnsiTheme="majorHAnsi" w:cstheme="majorHAnsi"/>
+            <w:sz w:val="26"/>
+            <w:szCs w:val="26"/>
+            <w:lang w:val="en-US"/>
+          </w:rPr>
+          <w:t>turing.ac.uk</w:t>
+        </w:r>
+      </w:hyperlink>
+      <w:r>
+        <w:rPr>
+          <w:rFonts w:asciiTheme="majorHAnsi" w:hAnsiTheme="majorHAnsi" w:cstheme="majorHAnsi"/>
+          <w:color w:val="000000" w:themeColor="text1"/>
+          <w:sz w:val="26"/>
+          <w:szCs w:val="26"/>
+          <w:lang w:val="en-US"/>
+        </w:rPr>
+        <w:t xml:space="preserve">. Tương tự, nếu một video được </w:t>
+      </w:r>
+      <w:r>
+        <w:rPr>
+          <w:rFonts w:asciiTheme="majorHAnsi" w:hAnsiTheme="majorHAnsi" w:cstheme="majorHAnsi"/>
+          <w:color w:val="000000" w:themeColor="text1"/>
+          <w:sz w:val="26"/>
+          <w:szCs w:val="26"/>
+          <w:lang w:val="en-US"/>
+        </w:rPr>
+        <w:lastRenderedPageBreak/>
+        <w:t xml:space="preserve">phát tán từ nguồn không kiểm chứng hoặc có dấu hiệu chỉnh sửa trong metadata (thông tin file), ta cũng nên nghi ngờ. Các nền tảng lớn hiện đang nghiên cứu gắn </w:t>
+      </w:r>
+      <w:r>
+        <w:rPr>
+          <w:rFonts w:asciiTheme="majorHAnsi" w:hAnsiTheme="majorHAnsi" w:cstheme="majorHAnsi"/>
+          <w:b/>
+          <w:bCs/>
+          <w:color w:val="000000" w:themeColor="text1"/>
+          <w:sz w:val="26"/>
+          <w:szCs w:val="26"/>
+          <w:lang w:val="en-US"/>
+        </w:rPr>
+        <w:t>chứng thực nguồn</w:t>
+      </w:r>
+      <w:r>
+        <w:rPr>
+          <w:rFonts w:asciiTheme="majorHAnsi" w:hAnsiTheme="majorHAnsi" w:cstheme="majorHAnsi"/>
+          <w:color w:val="000000" w:themeColor="text1"/>
+          <w:sz w:val="26"/>
+          <w:szCs w:val="26"/>
+          <w:lang w:val="en-US"/>
+        </w:rPr>
+        <w:t xml:space="preserve"> cho video ảnh – ví dụ, sử dụng </w:t>
+      </w:r>
+      <w:r>
+        <w:rPr>
+          <w:rFonts w:asciiTheme="majorHAnsi" w:hAnsiTheme="majorHAnsi" w:cstheme="majorHAnsi"/>
+          <w:b/>
+          <w:bCs/>
+          <w:color w:val="000000" w:themeColor="text1"/>
+          <w:sz w:val="26"/>
+          <w:szCs w:val="26"/>
+          <w:lang w:val="en-US"/>
+        </w:rPr>
+        <w:t>chữ ký số hoặc watermark</w:t>
+      </w:r>
+      <w:r>
+        <w:rPr>
+          <w:rFonts w:asciiTheme="majorHAnsi" w:hAnsiTheme="majorHAnsi" w:cstheme="majorHAnsi"/>
+          <w:color w:val="000000" w:themeColor="text1"/>
+          <w:sz w:val="26"/>
+          <w:szCs w:val="26"/>
+          <w:lang w:val="en-US"/>
+        </w:rPr>
+        <w:t xml:space="preserve"> tại thời điểm chụp/quay. Khi đó, người xem có thể xác minh liệu nội dung có chữ ký hợp lệ (tức là nguyên gốc) hay không. Nếu thiếu, nội dung đó có khả năng đã qua chỉnh sửa. Đây là hướng mang tính phòng ngừa: </w:t>
+      </w:r>
+      <w:r>
+        <w:rPr>
+          <w:rFonts w:asciiTheme="majorHAnsi" w:hAnsiTheme="majorHAnsi" w:cstheme="majorHAnsi"/>
+          <w:b/>
+          <w:bCs/>
+          <w:color w:val="000000" w:themeColor="text1"/>
+          <w:sz w:val="26"/>
+          <w:szCs w:val="26"/>
+          <w:lang w:val="en-US"/>
+        </w:rPr>
+        <w:t>xác thực nội dung gốc</w:t>
+      </w:r>
+      <w:r>
+        <w:rPr>
+          <w:rFonts w:asciiTheme="majorHAnsi" w:hAnsiTheme="majorHAnsi" w:cstheme="majorHAnsi"/>
+          <w:color w:val="000000" w:themeColor="text1"/>
+          <w:sz w:val="26"/>
+          <w:szCs w:val="26"/>
+          <w:lang w:val="en-US"/>
+        </w:rPr>
+        <w:t xml:space="preserve"> để bất kỳ thay đổi nào cũng bị phát hiện.</w:t>
       </w:r>
     </w:p>
     <w:p>
@@ -29380,48 +30760,175 @@
         <w:spacing w:line="360" w:lineRule="auto"/>
         <w:rPr>
           <w:rFonts w:asciiTheme="majorHAnsi" w:hAnsiTheme="majorHAnsi" w:cstheme="majorHAnsi"/>
-          <w:b/>
-          <w:iCs/>
-          <w:noProof/>
-          <w:sz w:val="26"/>
-          <w:szCs w:val="26"/>
-          <w:lang w:val="en-US"/>
-        </w:rPr>
-      </w:pPr>
-      <w:r>
-        <w:rPr>
-          <w:rFonts w:asciiTheme="majorHAnsi" w:hAnsiTheme="majorHAnsi" w:cstheme="majorHAnsi"/>
-          <w:b/>
-          <w:iCs/>
-          <w:noProof/>
-          <w:sz w:val="26"/>
-          <w:szCs w:val="26"/>
-          <w:lang w:val="en-US"/>
-        </w:rPr>
-        <w:t xml:space="preserve">+ </w:t>
-      </w:r>
-      <w:r>
-        <w:rPr>
-          <w:rFonts w:asciiTheme="majorHAnsi" w:hAnsiTheme="majorHAnsi" w:cstheme="majorHAnsi"/>
-          <w:b/>
-          <w:iCs/>
-          <w:noProof/>
-          <w:sz w:val="26"/>
-          <w:szCs w:val="26"/>
-        </w:rPr>
-        <w:t>Audio TTS/VC</w:t>
-      </w:r>
-      <w:r>
-        <w:rPr>
-          <w:rFonts w:asciiTheme="majorHAnsi" w:hAnsiTheme="majorHAnsi" w:cstheme="majorHAnsi"/>
-          <w:b/>
-          <w:iCs/>
-          <w:noProof/>
-          <w:sz w:val="26"/>
-          <w:szCs w:val="26"/>
-          <w:lang w:val="en-US"/>
-        </w:rPr>
-        <w:t xml:space="preserve"> - Khánh</w:t>
+          <w:color w:val="000000" w:themeColor="text1"/>
+          <w:sz w:val="26"/>
+          <w:szCs w:val="26"/>
+          <w:lang w:val="en-US"/>
+        </w:rPr>
+      </w:pPr>
+      <w:r>
+        <w:rPr>
+          <w:rFonts w:asciiTheme="majorHAnsi" w:hAnsiTheme="majorHAnsi" w:cstheme="majorHAnsi"/>
+          <w:color w:val="000000" w:themeColor="text1"/>
+          <w:sz w:val="26"/>
+          <w:szCs w:val="26"/>
+          <w:lang w:val="en-US"/>
+        </w:rPr>
+        <w:t xml:space="preserve">Bất chấp nỗ lực trên, </w:t>
+      </w:r>
+      <w:r>
+        <w:rPr>
+          <w:rFonts w:asciiTheme="majorHAnsi" w:hAnsiTheme="majorHAnsi" w:cstheme="majorHAnsi"/>
+          <w:b/>
+          <w:bCs/>
+          <w:color w:val="000000" w:themeColor="text1"/>
+          <w:sz w:val="26"/>
+          <w:szCs w:val="26"/>
+          <w:lang w:val="en-US"/>
+        </w:rPr>
+        <w:t>cuộc chiến giữa kỹ thuật deepfake và kỹ thuật phát hiện</w:t>
+      </w:r>
+      <w:r>
+        <w:rPr>
+          <w:rFonts w:asciiTheme="majorHAnsi" w:hAnsiTheme="majorHAnsi" w:cstheme="majorHAnsi"/>
+          <w:color w:val="000000" w:themeColor="text1"/>
+          <w:sz w:val="26"/>
+          <w:szCs w:val="26"/>
+          <w:lang w:val="en-US"/>
+        </w:rPr>
+        <w:t xml:space="preserve"> dự kiến sẽ còn lâu dài. Các hệ thống phát hiện phải không ngừng nâng cấp để theo kịp những mẫu deepfake mới xuất hiện</w:t>
+      </w:r>
+      <w:hyperlink r:id="rId56" w:anchor=":~:text=Detecting%20deepfakes%20is%20becoming%20increasingly,that%20deepfakes%20can%20be%20detected" w:tgtFrame="_blank" w:history="1">
+        <w:r>
+          <w:rPr>
+            <w:rStyle w:val="Hyperlink"/>
+            <w:rFonts w:asciiTheme="majorHAnsi" w:hAnsiTheme="majorHAnsi" w:cstheme="majorHAnsi"/>
+            <w:sz w:val="26"/>
+            <w:szCs w:val="26"/>
+            <w:lang w:val="en-US"/>
+          </w:rPr>
+          <w:t>turing.ac.uk</w:t>
+        </w:r>
+      </w:hyperlink>
+      <w:r>
+        <w:rPr>
+          <w:rFonts w:asciiTheme="majorHAnsi" w:hAnsiTheme="majorHAnsi" w:cstheme="majorHAnsi"/>
+          <w:color w:val="000000" w:themeColor="text1"/>
+          <w:sz w:val="26"/>
+          <w:szCs w:val="26"/>
+          <w:lang w:val="en-US"/>
+        </w:rPr>
+        <w:t xml:space="preserve">. Hiện nay, </w:t>
+      </w:r>
+      <w:r>
+        <w:rPr>
+          <w:rFonts w:asciiTheme="majorHAnsi" w:hAnsiTheme="majorHAnsi" w:cstheme="majorHAnsi"/>
+          <w:b/>
+          <w:bCs/>
+          <w:color w:val="000000" w:themeColor="text1"/>
+          <w:sz w:val="26"/>
+          <w:szCs w:val="26"/>
+          <w:lang w:val="en-US"/>
+        </w:rPr>
+        <w:t>mô hình khuếch tán</w:t>
+      </w:r>
+      <w:r>
+        <w:rPr>
+          <w:rFonts w:asciiTheme="majorHAnsi" w:hAnsiTheme="majorHAnsi" w:cstheme="majorHAnsi"/>
+          <w:color w:val="000000" w:themeColor="text1"/>
+          <w:sz w:val="26"/>
+          <w:szCs w:val="26"/>
+          <w:lang w:val="en-US"/>
+        </w:rPr>
+        <w:t xml:space="preserve"> tạo ra ảnh quá thật có thể khiến nhiều bộ phát hiện cũ (vốn quen với lỗi của GAN) mất tác dụng, buộc giới nghiên cứu phải tìm </w:t>
+      </w:r>
+      <w:r>
+        <w:rPr>
+          <w:rFonts w:asciiTheme="majorHAnsi" w:hAnsiTheme="majorHAnsi" w:cstheme="majorHAnsi"/>
+          <w:b/>
+          <w:bCs/>
+          <w:color w:val="000000" w:themeColor="text1"/>
+          <w:sz w:val="26"/>
+          <w:szCs w:val="26"/>
+          <w:lang w:val="en-US"/>
+        </w:rPr>
+        <w:t>dấu hiệu nhận biết mới</w:t>
+      </w:r>
+      <w:r>
+        <w:rPr>
+          <w:rFonts w:asciiTheme="majorHAnsi" w:hAnsiTheme="majorHAnsi" w:cstheme="majorHAnsi"/>
+          <w:color w:val="000000" w:themeColor="text1"/>
+          <w:sz w:val="26"/>
+          <w:szCs w:val="26"/>
+          <w:lang w:val="en-US"/>
+        </w:rPr>
+        <w:t xml:space="preserve"> cho loại nội dung do diffusion model sinh ra. Bên cạnh đó, người ta cũng đang thảo luận về các giải pháp mang tính hệ thống: ví dụ </w:t>
+      </w:r>
+      <w:r>
+        <w:rPr>
+          <w:rFonts w:asciiTheme="majorHAnsi" w:hAnsiTheme="majorHAnsi" w:cstheme="majorHAnsi"/>
+          <w:b/>
+          <w:bCs/>
+          <w:color w:val="000000" w:themeColor="text1"/>
+          <w:sz w:val="26"/>
+          <w:szCs w:val="26"/>
+          <w:lang w:val="en-US"/>
+        </w:rPr>
+        <w:t>bắt buộc gắn watermark kỹ thuật số</w:t>
+      </w:r>
+      <w:r>
+        <w:rPr>
+          <w:rFonts w:asciiTheme="majorHAnsi" w:hAnsiTheme="majorHAnsi" w:cstheme="majorHAnsi"/>
+          <w:color w:val="000000" w:themeColor="text1"/>
+          <w:sz w:val="26"/>
+          <w:szCs w:val="26"/>
+          <w:lang w:val="en-US"/>
+        </w:rPr>
+        <w:t xml:space="preserve"> vào mọi nội dung do AI tạo ra, hoặc phát triển các công cụ giúp công chúng </w:t>
+      </w:r>
+      <w:r>
+        <w:rPr>
+          <w:rFonts w:asciiTheme="majorHAnsi" w:hAnsiTheme="majorHAnsi" w:cstheme="majorHAnsi"/>
+          <w:b/>
+          <w:bCs/>
+          <w:color w:val="000000" w:themeColor="text1"/>
+          <w:sz w:val="26"/>
+          <w:szCs w:val="26"/>
+          <w:lang w:val="en-US"/>
+        </w:rPr>
+        <w:t>kiểm chứng nội dung</w:t>
+      </w:r>
+      <w:r>
+        <w:rPr>
+          <w:rFonts w:asciiTheme="majorHAnsi" w:hAnsiTheme="majorHAnsi" w:cstheme="majorHAnsi"/>
+          <w:color w:val="000000" w:themeColor="text1"/>
+          <w:sz w:val="26"/>
+          <w:szCs w:val="26"/>
+          <w:lang w:val="en-US"/>
+        </w:rPr>
+        <w:t xml:space="preserve"> dễ dàng hơn. Một hướng khác là </w:t>
+      </w:r>
+      <w:r>
+        <w:rPr>
+          <w:rFonts w:asciiTheme="majorHAnsi" w:hAnsiTheme="majorHAnsi" w:cstheme="majorHAnsi"/>
+          <w:b/>
+          <w:bCs/>
+          <w:color w:val="000000" w:themeColor="text1"/>
+          <w:sz w:val="26"/>
+          <w:szCs w:val="26"/>
+          <w:lang w:val="en-US"/>
+        </w:rPr>
+        <w:t>nâng cao nhận thức</w:t>
+      </w:r>
+      <w:r>
+        <w:rPr>
+          <w:rFonts w:asciiTheme="majorHAnsi" w:hAnsiTheme="majorHAnsi" w:cstheme="majorHAnsi"/>
+          <w:color w:val="000000" w:themeColor="text1"/>
+          <w:sz w:val="26"/>
+          <w:szCs w:val="26"/>
+          <w:lang w:val="en-US"/>
+        </w:rPr>
+        <w:t>: dạy người dùng biết cách phát hiện dấu hiệu deepfake cơ bản và kiểm chứng thông tin đa nguồn.</w:t>
       </w:r>
     </w:p>
     <w:p>
@@ -29429,25 +30936,755 @@
         <w:spacing w:line="360" w:lineRule="auto"/>
         <w:rPr>
           <w:rFonts w:asciiTheme="majorHAnsi" w:hAnsiTheme="majorHAnsi" w:cstheme="majorHAnsi"/>
-          <w:b/>
-          <w:iCs/>
-          <w:noProof/>
-          <w:sz w:val="26"/>
-          <w:szCs w:val="26"/>
-          <w:lang w:val="en-US"/>
-        </w:rPr>
-      </w:pPr>
-      <w:r>
-        <w:rPr>
-          <w:rFonts w:asciiTheme="majorHAnsi" w:hAnsiTheme="majorHAnsi" w:cstheme="majorHAnsi"/>
-          <w:b/>
-          <w:iCs/>
-          <w:noProof/>
-          <w:sz w:val="26"/>
-          <w:szCs w:val="26"/>
-          <w:lang w:val="en-US"/>
+          <w:color w:val="000000" w:themeColor="text1"/>
+          <w:sz w:val="26"/>
+          <w:szCs w:val="26"/>
+          <w:lang w:val="en-US"/>
+        </w:rPr>
+      </w:pPr>
+      <w:r>
+        <w:rPr>
+          <w:rFonts w:asciiTheme="majorHAnsi" w:hAnsiTheme="majorHAnsi" w:cstheme="majorHAnsi"/>
+          <w:color w:val="000000" w:themeColor="text1"/>
+          <w:sz w:val="26"/>
+          <w:szCs w:val="26"/>
+          <w:lang w:val="en-US"/>
+        </w:rPr>
+        <w:t xml:space="preserve">Tin tốt là cộng đồng khoa học, các tập đoàn và chính phủ đã nhận ra mức độ nghiêm trọng của vấn đề và đầu tư nguồn lực đáng kể để giải quyết. </w:t>
+      </w:r>
+      <w:r>
+        <w:rPr>
+          <w:rFonts w:asciiTheme="majorHAnsi" w:hAnsiTheme="majorHAnsi" w:cstheme="majorHAnsi"/>
+          <w:b/>
+          <w:bCs/>
+          <w:color w:val="000000" w:themeColor="text1"/>
+          <w:sz w:val="26"/>
+          <w:szCs w:val="26"/>
+          <w:lang w:val="en-US"/>
+        </w:rPr>
+        <w:t>Công nghệ phát hiện deepfake vẫn đang phát triển không ngừng</w:t>
+      </w:r>
+      <w:r>
+        <w:rPr>
+          <w:rFonts w:asciiTheme="majorHAnsi" w:hAnsiTheme="majorHAnsi" w:cstheme="majorHAnsi"/>
+          <w:color w:val="000000" w:themeColor="text1"/>
+          <w:sz w:val="26"/>
+          <w:szCs w:val="26"/>
+          <w:lang w:val="en-US"/>
+        </w:rPr>
+        <w:t xml:space="preserve"> nhằm hạn chế sự lạm dụng của công nghệ này trong xâm phạm quyền riêng tư, lừa đảo, v.v</w:t>
+      </w:r>
+      <w:hyperlink r:id="rId57" w:anchor=":~:text=the%20emergence%20of%20diffusion%20models,the%20latest%20developments%20in%20deepfake" w:tgtFrame="_blank" w:history="1">
+        <w:r>
+          <w:rPr>
+            <w:rStyle w:val="Hyperlink"/>
+            <w:rFonts w:asciiTheme="majorHAnsi" w:hAnsiTheme="majorHAnsi" w:cstheme="majorHAnsi"/>
+            <w:sz w:val="26"/>
+            <w:szCs w:val="26"/>
+            <w:lang w:val="en-US"/>
+          </w:rPr>
+          <w:t>arxiv.org</w:t>
+        </w:r>
+      </w:hyperlink>
+      <w:r>
+        <w:rPr>
+          <w:rFonts w:asciiTheme="majorHAnsi" w:hAnsiTheme="majorHAnsi" w:cstheme="majorHAnsi"/>
+          <w:color w:val="000000" w:themeColor="text1"/>
+          <w:sz w:val="26"/>
+          <w:szCs w:val="26"/>
+          <w:lang w:val="en-US"/>
+        </w:rPr>
+        <w:t xml:space="preserve">. Tại Viện Alan Turing (Anh) và nhiều trung tâm nghiên cứu khác, các dự án chuyên biệt được triển khai để </w:t>
+      </w:r>
+      <w:r>
+        <w:rPr>
+          <w:rFonts w:asciiTheme="majorHAnsi" w:hAnsiTheme="majorHAnsi" w:cstheme="majorHAnsi"/>
+          <w:b/>
+          <w:bCs/>
+          <w:color w:val="000000" w:themeColor="text1"/>
+          <w:sz w:val="26"/>
+          <w:szCs w:val="26"/>
+          <w:lang w:val="en-US"/>
+        </w:rPr>
+        <w:t>ngăn chặn mối đe dọa từ deepfake</w:t>
+      </w:r>
+      <w:r>
+        <w:rPr>
+          <w:rFonts w:asciiTheme="majorHAnsi" w:hAnsiTheme="majorHAnsi" w:cstheme="majorHAnsi"/>
+          <w:color w:val="000000" w:themeColor="text1"/>
+          <w:sz w:val="26"/>
+          <w:szCs w:val="26"/>
+          <w:lang w:val="en-US"/>
+        </w:rPr>
+        <w:t xml:space="preserve"> đối với dân chủ và an toàn thông tin trực tuyến</w:t>
+      </w:r>
+      <w:hyperlink r:id="rId58" w:anchor=":~:text=Turing%E2%80%99s%20Centre%20for%20Emerging%20Technology,protect%20themselves%20against%20online%20misinformation" w:tgtFrame="_blank" w:history="1">
+        <w:r>
+          <w:rPr>
+            <w:rStyle w:val="Hyperlink"/>
+            <w:rFonts w:asciiTheme="majorHAnsi" w:hAnsiTheme="majorHAnsi" w:cstheme="majorHAnsi"/>
+            <w:sz w:val="26"/>
+            <w:szCs w:val="26"/>
+            <w:lang w:val="en-US"/>
+          </w:rPr>
+          <w:t>turing.ac.uk</w:t>
+        </w:r>
+      </w:hyperlink>
+      <w:hyperlink r:id="rId59" w:anchor=":~:text=The%20Turing%E2%80%99s%20Applied%20Research%20Centre,pose%20across%20different%20government%20sectors" w:tgtFrame="_blank" w:history="1">
+        <w:r>
+          <w:rPr>
+            <w:rStyle w:val="Hyperlink"/>
+            <w:rFonts w:asciiTheme="majorHAnsi" w:hAnsiTheme="majorHAnsi" w:cstheme="majorHAnsi"/>
+            <w:sz w:val="26"/>
+            <w:szCs w:val="26"/>
+            <w:lang w:val="en-US"/>
+          </w:rPr>
+          <w:t>turing.ac.uk</w:t>
+        </w:r>
+      </w:hyperlink>
+      <w:r>
+        <w:rPr>
+          <w:rFonts w:asciiTheme="majorHAnsi" w:hAnsiTheme="majorHAnsi" w:cstheme="majorHAnsi"/>
+          <w:color w:val="000000" w:themeColor="text1"/>
+          <w:sz w:val="26"/>
+          <w:szCs w:val="26"/>
+          <w:lang w:val="en-US"/>
+        </w:rPr>
+        <w:t xml:space="preserve">. Mặc dù deepfakes chắc chắn sẽ còn </w:t>
+      </w:r>
+      <w:r>
+        <w:rPr>
+          <w:rFonts w:asciiTheme="majorHAnsi" w:hAnsiTheme="majorHAnsi" w:cstheme="majorHAnsi"/>
+          <w:b/>
+          <w:bCs/>
+          <w:color w:val="000000" w:themeColor="text1"/>
+          <w:sz w:val="26"/>
+          <w:szCs w:val="26"/>
+          <w:lang w:val="en-US"/>
+        </w:rPr>
+        <w:t>ngày càng realist hơn</w:t>
+      </w:r>
+      <w:r>
+        <w:rPr>
+          <w:rFonts w:asciiTheme="majorHAnsi" w:hAnsiTheme="majorHAnsi" w:cstheme="majorHAnsi"/>
+          <w:color w:val="000000" w:themeColor="text1"/>
+          <w:sz w:val="26"/>
+          <w:szCs w:val="26"/>
+          <w:lang w:val="en-US"/>
+        </w:rPr>
+        <w:t xml:space="preserve"> do kẻ tấn công luôn cải tiến kỹ thuật, nhưng đồng thời các nhà nghiên cứu và nhà quản lý cũng đang nỗ lực chạy đua nhằm </w:t>
+      </w:r>
+      <w:r>
+        <w:rPr>
+          <w:rFonts w:asciiTheme="majorHAnsi" w:hAnsiTheme="majorHAnsi" w:cstheme="majorHAnsi"/>
+          <w:b/>
+          <w:bCs/>
+          <w:color w:val="000000" w:themeColor="text1"/>
+          <w:sz w:val="26"/>
+          <w:szCs w:val="26"/>
+          <w:lang w:val="en-US"/>
+        </w:rPr>
+        <w:t>giảm thiểu tác hại</w:t>
+      </w:r>
+      <w:r>
+        <w:rPr>
+          <w:rFonts w:asciiTheme="majorHAnsi" w:hAnsiTheme="majorHAnsi" w:cstheme="majorHAnsi"/>
+          <w:color w:val="000000" w:themeColor="text1"/>
+          <w:sz w:val="26"/>
+          <w:szCs w:val="26"/>
+          <w:lang w:val="en-US"/>
+        </w:rPr>
+        <w:t xml:space="preserve"> và giữ cho không gian mạng an toàn, đáng tin cậy hơn cho mọi người</w:t>
+      </w:r>
+      <w:hyperlink r:id="rId60" w:anchor=":~:text=Deepfakes%20used%20to%20be%20easier,improve%20their%20deepfake%20generation%20techniques" w:tgtFrame="_blank" w:history="1">
+        <w:r>
+          <w:rPr>
+            <w:rStyle w:val="Hyperlink"/>
+            <w:rFonts w:asciiTheme="majorHAnsi" w:hAnsiTheme="majorHAnsi" w:cstheme="majorHAnsi"/>
+            <w:sz w:val="26"/>
+            <w:szCs w:val="26"/>
+            <w:lang w:val="en-US"/>
+          </w:rPr>
+          <w:t>turing.ac.uk</w:t>
+        </w:r>
+      </w:hyperlink>
+      <w:hyperlink r:id="rId61" w:anchor=":~:text=government%20sectors" w:tgtFrame="_blank" w:history="1">
+        <w:r>
+          <w:rPr>
+            <w:rStyle w:val="Hyperlink"/>
+            <w:rFonts w:asciiTheme="majorHAnsi" w:hAnsiTheme="majorHAnsi" w:cstheme="majorHAnsi"/>
+            <w:sz w:val="26"/>
+            <w:szCs w:val="26"/>
+            <w:lang w:val="en-US"/>
+          </w:rPr>
+          <w:t>turing.ac.uk</w:t>
+        </w:r>
+      </w:hyperlink>
+      <w:r>
+        <w:rPr>
+          <w:rFonts w:asciiTheme="majorHAnsi" w:hAnsiTheme="majorHAnsi" w:cstheme="majorHAnsi"/>
+          <w:color w:val="000000" w:themeColor="text1"/>
+          <w:sz w:val="26"/>
+          <w:szCs w:val="26"/>
+          <w:lang w:val="en-US"/>
+        </w:rPr>
+        <w:t>.</w:t>
+      </w:r>
+    </w:p>
+    <w:p>
+      <w:pPr>
+        <w:spacing w:line="360" w:lineRule="auto"/>
+        <w:rPr>
+          <w:rFonts w:asciiTheme="majorHAnsi" w:hAnsiTheme="majorHAnsi" w:cstheme="majorHAnsi"/>
+          <w:color w:val="000000" w:themeColor="text1"/>
+          <w:sz w:val="26"/>
+          <w:szCs w:val="26"/>
+          <w:lang w:val="en-US"/>
+        </w:rPr>
+      </w:pPr>
+    </w:p>
+    <w:p>
+      <w:pPr>
+        <w:pStyle w:val="Heading1"/>
+        <w:spacing w:line="360" w:lineRule="auto"/>
+        <w:rPr>
+          <w:rFonts w:cstheme="majorHAnsi"/>
+          <w:b/>
+          <w:bCs/>
+          <w:color w:val="2F5496"/>
+          <w:sz w:val="26"/>
+          <w:szCs w:val="26"/>
+          <w:lang w:val="en-US"/>
+        </w:rPr>
+      </w:pPr>
+      <w:bookmarkStart w:id="32" w:name="_Toc213746013"/>
+      <w:r>
+        <w:rPr>
+          <w:rFonts w:cstheme="majorHAnsi"/>
+          <w:b/>
+          <w:bCs/>
+          <w:color w:val="2F5496"/>
+          <w:sz w:val="26"/>
+          <w:szCs w:val="26"/>
         </w:rPr>
         <w:lastRenderedPageBreak/>
+        <w:t>DANH MỤC TÀI LIỆU THAM KHẢO</w:t>
+      </w:r>
+      <w:bookmarkEnd w:id="1"/>
+      <w:r>
+        <w:rPr>
+          <w:rFonts w:cstheme="majorHAnsi"/>
+          <w:b/>
+          <w:bCs/>
+          <w:color w:val="EE0000"/>
+          <w:sz w:val="26"/>
+          <w:szCs w:val="26"/>
+          <w:lang w:val="en-US"/>
+        </w:rPr>
+        <w:t xml:space="preserve"> (tài liệu của phần nào, mục nào thì phải đánh dấu rõ ràng)</w:t>
+      </w:r>
+      <w:bookmarkEnd w:id="32"/>
+    </w:p>
+    <w:p>
+      <w:pPr>
+        <w:spacing w:line="360" w:lineRule="auto"/>
+        <w:rPr>
+          <w:rFonts w:asciiTheme="majorHAnsi" w:hAnsiTheme="majorHAnsi" w:cstheme="majorHAnsi"/>
+          <w:iCs/>
+          <w:noProof/>
+          <w:color w:val="EE0000"/>
+          <w:sz w:val="26"/>
+          <w:szCs w:val="26"/>
+          <w:lang w:val="en-US"/>
+        </w:rPr>
+      </w:pPr>
+      <w:r>
+        <w:rPr>
+          <w:rFonts w:asciiTheme="majorHAnsi" w:hAnsiTheme="majorHAnsi" w:cstheme="majorHAnsi"/>
+          <w:iCs/>
+          <w:noProof/>
+          <w:color w:val="EE0000"/>
+          <w:sz w:val="26"/>
+          <w:szCs w:val="26"/>
+          <w:lang w:val="en-US"/>
+        </w:rPr>
+        <w:t>DL nộp bài: 23</w:t>
+      </w:r>
+    </w:p>
+    <w:p>
+      <w:pPr>
+        <w:spacing w:line="360" w:lineRule="auto"/>
+        <w:rPr>
+          <w:rFonts w:asciiTheme="majorHAnsi" w:hAnsiTheme="majorHAnsi" w:cstheme="majorHAnsi"/>
+          <w:b/>
+          <w:bCs/>
+          <w:color w:val="000000" w:themeColor="text1"/>
+          <w:sz w:val="26"/>
+          <w:szCs w:val="26"/>
+          <w:lang w:val="en-US"/>
+        </w:rPr>
+      </w:pPr>
+      <w:r>
+        <w:rPr>
+          <w:rFonts w:asciiTheme="majorHAnsi" w:hAnsiTheme="majorHAnsi" w:cstheme="majorHAnsi"/>
+          <w:b/>
+          <w:bCs/>
+          <w:color w:val="000000" w:themeColor="text1"/>
+          <w:sz w:val="26"/>
+          <w:szCs w:val="26"/>
+          <w:lang w:val="en-US"/>
+        </w:rPr>
+        <w:t>1-4-8-11-15-18</w:t>
+      </w:r>
+    </w:p>
+    <w:p>
+      <w:pPr>
+        <w:spacing w:line="360" w:lineRule="auto"/>
+        <w:rPr>
+          <w:rFonts w:asciiTheme="majorHAnsi" w:hAnsiTheme="majorHAnsi" w:cstheme="majorHAnsi"/>
+          <w:iCs/>
+          <w:noProof/>
+          <w:color w:val="EE0000"/>
+          <w:sz w:val="26"/>
+          <w:szCs w:val="26"/>
+          <w:lang w:val="en-US"/>
+        </w:rPr>
+      </w:pPr>
+      <w:r>
+        <w:rPr>
+          <w:rFonts w:asciiTheme="majorHAnsi" w:hAnsiTheme="majorHAnsi" w:cstheme="majorHAnsi"/>
+          <w:iCs/>
+          <w:noProof/>
+          <w:color w:val="EE0000"/>
+          <w:sz w:val="26"/>
+          <w:szCs w:val="26"/>
+          <w:lang w:val="en-US"/>
+        </w:rPr>
+        <w:t xml:space="preserve">Còn ngày </w:t>
+      </w:r>
+    </w:p>
+    <w:p>
+      <w:pPr>
+        <w:spacing w:line="360" w:lineRule="auto"/>
+        <w:rPr>
+          <w:rFonts w:asciiTheme="majorHAnsi" w:hAnsiTheme="majorHAnsi" w:cstheme="majorHAnsi"/>
+          <w:b/>
+          <w:bCs/>
+          <w:iCs/>
+          <w:noProof/>
+          <w:color w:val="EE0000"/>
+          <w:sz w:val="26"/>
+          <w:szCs w:val="26"/>
+          <w:lang w:val="en-US"/>
+        </w:rPr>
+      </w:pPr>
+      <w:r>
+        <w:rPr>
+          <w:rFonts w:asciiTheme="majorHAnsi" w:hAnsiTheme="majorHAnsi" w:cstheme="majorHAnsi"/>
+          <w:b/>
+          <w:bCs/>
+          <w:iCs/>
+          <w:noProof/>
+          <w:color w:val="EE0000"/>
+          <w:sz w:val="26"/>
+          <w:szCs w:val="26"/>
+          <w:lang w:val="en-US"/>
+        </w:rPr>
+        <w:t>8-11:</w:t>
+      </w:r>
+    </w:p>
+    <w:p>
+      <w:pPr>
+        <w:spacing w:line="360" w:lineRule="auto"/>
+        <w:rPr>
+          <w:rFonts w:asciiTheme="majorHAnsi" w:hAnsiTheme="majorHAnsi" w:cstheme="majorHAnsi"/>
+          <w:b/>
+          <w:iCs/>
+          <w:noProof/>
+          <w:sz w:val="26"/>
+          <w:szCs w:val="26"/>
+          <w:lang w:val="en-US"/>
+        </w:rPr>
+      </w:pPr>
+      <w:r>
+        <w:rPr>
+          <w:rFonts w:asciiTheme="majorHAnsi" w:hAnsiTheme="majorHAnsi" w:cstheme="majorHAnsi"/>
+          <w:b/>
+          <w:bCs/>
+          <w:iCs/>
+          <w:noProof/>
+          <w:color w:val="EE0000"/>
+          <w:sz w:val="26"/>
+          <w:szCs w:val="26"/>
+          <w:lang w:val="en-US"/>
+        </w:rPr>
+        <w:t xml:space="preserve">- </w:t>
+      </w:r>
+      <w:r>
+        <w:rPr>
+          <w:rFonts w:asciiTheme="majorHAnsi" w:hAnsiTheme="majorHAnsi" w:cstheme="majorHAnsi"/>
+          <w:b/>
+          <w:iCs/>
+          <w:noProof/>
+          <w:sz w:val="26"/>
+          <w:szCs w:val="26"/>
+          <w:lang w:val="en-US"/>
+        </w:rPr>
+        <w:t>Giới thiệu tổng quan - Trang</w:t>
+      </w:r>
+    </w:p>
+    <w:p>
+      <w:pPr>
+        <w:spacing w:line="360" w:lineRule="auto"/>
+        <w:rPr>
+          <w:rFonts w:asciiTheme="majorHAnsi" w:hAnsiTheme="majorHAnsi" w:cstheme="majorHAnsi"/>
+          <w:b/>
+          <w:iCs/>
+          <w:noProof/>
+          <w:sz w:val="26"/>
+          <w:szCs w:val="26"/>
+          <w:lang w:val="en-US"/>
+        </w:rPr>
+      </w:pPr>
+      <w:r>
+        <w:rPr>
+          <w:rFonts w:asciiTheme="majorHAnsi" w:hAnsiTheme="majorHAnsi" w:cstheme="majorHAnsi"/>
+          <w:b/>
+          <w:bCs/>
+          <w:iCs/>
+          <w:noProof/>
+          <w:color w:val="EE0000"/>
+          <w:sz w:val="26"/>
+          <w:szCs w:val="26"/>
+          <w:lang w:val="en-US"/>
+        </w:rPr>
+        <w:t>-</w:t>
+      </w:r>
+      <w:r>
+        <w:rPr>
+          <w:rFonts w:asciiTheme="majorHAnsi" w:hAnsiTheme="majorHAnsi" w:cstheme="majorHAnsi"/>
+          <w:b/>
+          <w:iCs/>
+          <w:noProof/>
+          <w:sz w:val="26"/>
+          <w:szCs w:val="26"/>
+          <w:lang w:val="en-US"/>
+        </w:rPr>
+        <w:t xml:space="preserve"> Nguyên lý hoạt động</w:t>
+      </w:r>
+      <w:r>
+        <w:rPr>
+          <w:rFonts w:asciiTheme="majorHAnsi" w:hAnsiTheme="majorHAnsi" w:cstheme="majorHAnsi"/>
+          <w:b/>
+          <w:iCs/>
+          <w:noProof/>
+          <w:sz w:val="26"/>
+          <w:szCs w:val="26"/>
+          <w:lang w:val="en-US"/>
+        </w:rPr>
+        <w:t xml:space="preserve"> – Việt</w:t>
+      </w:r>
+    </w:p>
+    <w:p>
+      <w:pPr>
+        <w:spacing w:line="360" w:lineRule="auto"/>
+        <w:rPr>
+          <w:rFonts w:asciiTheme="majorHAnsi" w:hAnsiTheme="majorHAnsi" w:cstheme="majorHAnsi"/>
+          <w:b/>
+          <w:iCs/>
+          <w:noProof/>
+          <w:sz w:val="26"/>
+          <w:szCs w:val="26"/>
+          <w:lang w:val="en-US"/>
+        </w:rPr>
+      </w:pPr>
+      <w:r>
+        <w:rPr>
+          <w:rFonts w:asciiTheme="majorHAnsi" w:hAnsiTheme="majorHAnsi" w:cstheme="majorHAnsi"/>
+          <w:b/>
+          <w:iCs/>
+          <w:noProof/>
+          <w:sz w:val="26"/>
+          <w:szCs w:val="26"/>
+          <w:lang w:val="en-US"/>
+        </w:rPr>
+        <w:t>- Bổ sung phần tài liệu word2vec với glovec</w:t>
+      </w:r>
+    </w:p>
+    <w:p>
+      <w:pPr>
+        <w:spacing w:line="360" w:lineRule="auto"/>
+        <w:rPr>
+          <w:rFonts w:asciiTheme="majorHAnsi" w:hAnsiTheme="majorHAnsi" w:cstheme="majorHAnsi"/>
+          <w:b/>
+          <w:bCs/>
+          <w:iCs/>
+          <w:noProof/>
+          <w:color w:val="EE0000"/>
+          <w:sz w:val="26"/>
+          <w:szCs w:val="26"/>
+          <w:lang w:val="en-US"/>
+        </w:rPr>
+      </w:pPr>
+      <w:r>
+        <w:rPr>
+          <w:rFonts w:asciiTheme="majorHAnsi" w:hAnsiTheme="majorHAnsi" w:cstheme="majorHAnsi"/>
+          <w:b/>
+          <w:bCs/>
+          <w:iCs/>
+          <w:noProof/>
+          <w:color w:val="EE0000"/>
+          <w:sz w:val="26"/>
+          <w:szCs w:val="26"/>
+          <w:lang w:val="en-US"/>
+        </w:rPr>
+        <w:t>11-15:</w:t>
+      </w:r>
+    </w:p>
+    <w:p>
+      <w:pPr>
+        <w:spacing w:line="360" w:lineRule="auto"/>
+        <w:rPr>
+          <w:rFonts w:asciiTheme="majorHAnsi" w:hAnsiTheme="majorHAnsi" w:cstheme="majorHAnsi"/>
+          <w:b/>
+          <w:iCs/>
+          <w:noProof/>
+          <w:sz w:val="26"/>
+          <w:szCs w:val="26"/>
+          <w:lang w:val="en-US"/>
+        </w:rPr>
+      </w:pPr>
+      <w:r>
+        <w:rPr>
+          <w:rFonts w:asciiTheme="majorHAnsi" w:hAnsiTheme="majorHAnsi" w:cstheme="majorHAnsi"/>
+          <w:b/>
+          <w:iCs/>
+          <w:noProof/>
+          <w:sz w:val="26"/>
+          <w:szCs w:val="26"/>
+          <w:lang w:val="en-US"/>
+        </w:rPr>
+        <w:t>- Ứng dụng – Việt</w:t>
+      </w:r>
+    </w:p>
+    <w:p>
+      <w:pPr>
+        <w:spacing w:line="360" w:lineRule="auto"/>
+        <w:rPr>
+          <w:rFonts w:asciiTheme="majorHAnsi" w:hAnsiTheme="majorHAnsi" w:cstheme="majorHAnsi"/>
+          <w:b/>
+          <w:bCs/>
+          <w:iCs/>
+          <w:noProof/>
+          <w:color w:val="EE0000"/>
+          <w:sz w:val="26"/>
+          <w:szCs w:val="26"/>
+          <w:lang w:val="en-US"/>
+        </w:rPr>
+      </w:pPr>
+      <w:r>
+        <w:rPr>
+          <w:rFonts w:asciiTheme="majorHAnsi" w:hAnsiTheme="majorHAnsi" w:cstheme="majorHAnsi"/>
+          <w:b/>
+          <w:bCs/>
+          <w:iCs/>
+          <w:noProof/>
+          <w:color w:val="EE0000"/>
+          <w:sz w:val="26"/>
+          <w:szCs w:val="26"/>
+          <w:lang w:val="en-US"/>
+        </w:rPr>
+        <w:t xml:space="preserve">+ </w:t>
+      </w:r>
+      <w:r>
+        <w:rPr>
+          <w:rFonts w:asciiTheme="majorHAnsi" w:hAnsiTheme="majorHAnsi" w:cstheme="majorHAnsi"/>
+          <w:b/>
+          <w:bCs/>
+          <w:iCs/>
+          <w:noProof/>
+          <w:color w:val="EE0000"/>
+          <w:sz w:val="26"/>
+          <w:szCs w:val="26"/>
+          <w:lang w:val="en-US"/>
+        </w:rPr>
+        <w:t>Wav2Lip (lip-sync)</w:t>
+      </w:r>
+      <w:r>
+        <w:rPr>
+          <w:rFonts w:asciiTheme="majorHAnsi" w:hAnsiTheme="majorHAnsi" w:cstheme="majorHAnsi"/>
+          <w:b/>
+          <w:bCs/>
+          <w:iCs/>
+          <w:noProof/>
+          <w:color w:val="EE0000"/>
+          <w:sz w:val="26"/>
+          <w:szCs w:val="26"/>
+          <w:lang w:val="en-US"/>
+        </w:rPr>
+        <w:t xml:space="preserve"> =&gt; Nhại cái mỏ</w:t>
+      </w:r>
+    </w:p>
+    <w:p>
+      <w:pPr>
+        <w:spacing w:line="360" w:lineRule="auto"/>
+        <w:rPr>
+          <w:rFonts w:asciiTheme="majorHAnsi" w:hAnsiTheme="majorHAnsi" w:cstheme="majorHAnsi"/>
+          <w:b/>
+          <w:bCs/>
+          <w:iCs/>
+          <w:noProof/>
+          <w:color w:val="EE0000"/>
+          <w:sz w:val="26"/>
+          <w:szCs w:val="26"/>
+          <w:lang w:val="en-US"/>
+        </w:rPr>
+      </w:pPr>
+      <w:r>
+        <w:rPr>
+          <w:rFonts w:asciiTheme="majorHAnsi" w:hAnsiTheme="majorHAnsi" w:cstheme="majorHAnsi"/>
+          <w:b/>
+          <w:bCs/>
+          <w:iCs/>
+          <w:noProof/>
+          <w:color w:val="EE0000"/>
+          <w:sz w:val="26"/>
+          <w:szCs w:val="26"/>
+          <w:lang w:val="en-US"/>
+        </w:rPr>
+        <w:t xml:space="preserve">+ </w:t>
+      </w:r>
+      <w:r>
+        <w:rPr>
+          <w:rFonts w:asciiTheme="majorHAnsi" w:hAnsiTheme="majorHAnsi" w:cstheme="majorHAnsi"/>
+          <w:b/>
+          <w:bCs/>
+          <w:iCs/>
+          <w:noProof/>
+          <w:color w:val="EE0000"/>
+          <w:sz w:val="26"/>
+          <w:szCs w:val="26"/>
+          <w:lang w:val="en-US"/>
+        </w:rPr>
+        <w:t>Audio TTS/VC</w:t>
+      </w:r>
+      <w:r>
+        <w:rPr>
+          <w:rFonts w:asciiTheme="majorHAnsi" w:hAnsiTheme="majorHAnsi" w:cstheme="majorHAnsi"/>
+          <w:b/>
+          <w:bCs/>
+          <w:iCs/>
+          <w:noProof/>
+          <w:color w:val="EE0000"/>
+          <w:sz w:val="26"/>
+          <w:szCs w:val="26"/>
+          <w:lang w:val="en-US"/>
+        </w:rPr>
+        <w:t xml:space="preserve"> =&gt; Nhại giọng</w:t>
+      </w:r>
+    </w:p>
+    <w:p>
+      <w:pPr>
+        <w:spacing w:line="360" w:lineRule="auto"/>
+        <w:rPr>
+          <w:rFonts w:asciiTheme="majorHAnsi" w:hAnsiTheme="majorHAnsi" w:cstheme="majorHAnsi"/>
+          <w:b/>
+          <w:bCs/>
+          <w:iCs/>
+          <w:noProof/>
+          <w:color w:val="EE0000"/>
+          <w:sz w:val="26"/>
+          <w:szCs w:val="26"/>
+          <w:lang w:val="en-US"/>
+        </w:rPr>
+      </w:pPr>
+      <w:r>
+        <w:rPr>
+          <w:rFonts w:asciiTheme="majorHAnsi" w:hAnsiTheme="majorHAnsi" w:cstheme="majorHAnsi"/>
+          <w:b/>
+          <w:bCs/>
+          <w:iCs/>
+          <w:noProof/>
+          <w:color w:val="EE0000"/>
+          <w:sz w:val="26"/>
+          <w:szCs w:val="26"/>
+          <w:lang w:val="en-US"/>
+        </w:rPr>
+        <w:t>- Các họ thuật toán chính:</w:t>
+      </w:r>
+    </w:p>
+    <w:p>
+      <w:pPr>
+        <w:spacing w:line="360" w:lineRule="auto"/>
+        <w:rPr>
+          <w:rFonts w:asciiTheme="majorHAnsi" w:hAnsiTheme="majorHAnsi" w:cstheme="majorHAnsi"/>
+          <w:b/>
+          <w:iCs/>
+          <w:noProof/>
+          <w:sz w:val="26"/>
+          <w:szCs w:val="26"/>
+          <w:lang w:val="en-US"/>
+        </w:rPr>
+      </w:pPr>
+      <w:r>
+        <w:rPr>
+          <w:rFonts w:asciiTheme="majorHAnsi" w:hAnsiTheme="majorHAnsi" w:cstheme="majorHAnsi"/>
+          <w:b/>
+          <w:iCs/>
+          <w:noProof/>
+          <w:sz w:val="26"/>
+          <w:szCs w:val="26"/>
+          <w:lang w:val="en-US"/>
+        </w:rPr>
+        <w:t xml:space="preserve">+ </w:t>
+      </w:r>
+      <w:r>
+        <w:rPr>
+          <w:rFonts w:asciiTheme="majorHAnsi" w:hAnsiTheme="majorHAnsi" w:cstheme="majorHAnsi"/>
+          <w:b/>
+          <w:iCs/>
+          <w:noProof/>
+          <w:sz w:val="26"/>
+          <w:szCs w:val="26"/>
+        </w:rPr>
+        <w:t>Audio TTS/VC</w:t>
+      </w:r>
+      <w:r>
+        <w:rPr>
+          <w:rFonts w:asciiTheme="majorHAnsi" w:hAnsiTheme="majorHAnsi" w:cstheme="majorHAnsi"/>
+          <w:b/>
+          <w:iCs/>
+          <w:noProof/>
+          <w:sz w:val="26"/>
+          <w:szCs w:val="26"/>
+          <w:lang w:val="en-US"/>
+        </w:rPr>
+        <w:t xml:space="preserve"> - Khánh</w:t>
+      </w:r>
+    </w:p>
+    <w:p>
+      <w:pPr>
+        <w:spacing w:line="360" w:lineRule="auto"/>
+        <w:rPr>
+          <w:rFonts w:asciiTheme="majorHAnsi" w:hAnsiTheme="majorHAnsi" w:cstheme="majorHAnsi"/>
+          <w:b/>
+          <w:iCs/>
+          <w:noProof/>
+          <w:sz w:val="26"/>
+          <w:szCs w:val="26"/>
+          <w:lang w:val="en-US"/>
+        </w:rPr>
+      </w:pPr>
+      <w:r>
+        <w:rPr>
+          <w:rFonts w:asciiTheme="majorHAnsi" w:hAnsiTheme="majorHAnsi" w:cstheme="majorHAnsi"/>
+          <w:b/>
+          <w:iCs/>
+          <w:noProof/>
+          <w:sz w:val="26"/>
+          <w:szCs w:val="26"/>
+          <w:lang w:val="en-US"/>
+        </w:rPr>
         <w:t xml:space="preserve">+ </w:t>
       </w:r>
       <w:r>
@@ -29625,7 +31862,7 @@
         </w:rPr>
         <w:t xml:space="preserve">ĐIỀU KHOẢN SỬ DỤNG VÀ CHÍNH SÁCH BẢO MẬT: </w:t>
       </w:r>
-      <w:hyperlink r:id="rId44" w:history="1">
+      <w:hyperlink r:id="rId62" w:history="1">
         <w:r>
           <w:rPr>
             <w:rStyle w:val="Hyperlink"/>
@@ -29664,7 +31901,7 @@
         </w:rPr>
         <w:t xml:space="preserve">GlobeDr Business - Physician's Guide for Answering Advice Questions: </w:t>
       </w:r>
-      <w:hyperlink r:id="rId45" w:history="1">
+      <w:hyperlink r:id="rId63" w:history="1">
         <w:r>
           <w:rPr>
             <w:rStyle w:val="Hyperlink"/>
@@ -29703,7 +31940,7 @@
         </w:rPr>
         <w:t xml:space="preserve">QUY CHẾ HOẠT ĐỘNG ỨNG DỤNG GLOBEDR (BÁC SĨ TOÀN CẦU), GLOBEDR- BUSINESS: </w:t>
       </w:r>
-      <w:hyperlink r:id="rId46" w:history="1">
+      <w:hyperlink r:id="rId64" w:history="1">
         <w:r>
           <w:rPr>
             <w:rStyle w:val="Hyperlink"/>
@@ -29728,7 +31965,7 @@
       </w:pPr>
     </w:p>
     <w:sectPr>
-      <w:footerReference w:type="default" r:id="rId47"/>
+      <w:footerReference w:type="default" r:id="rId65"/>
       <w:pgSz w:w="11906" w:h="16838" w:code="9"/>
       <w:pgMar w:top="1440" w:right="1440" w:bottom="1440" w:left="1440" w:header="708" w:footer="706" w:gutter="0"/>
       <w:pgNumType w:start="1"/>

</xml_diff>